<commit_message>
perbaiki isi dari SRS dan SDD
</commit_message>
<xml_diff>
--- a/dokumen/Software Design Dokumen (SDD).docx
+++ b/dokumen/Software Design Dokumen (SDD).docx
@@ -175,58 +175,25 @@
           <w:sz w:val="24"/>
           <w:szCs w:val="24"/>
         </w:rPr>
-        <w:t>Dokumen ini bertujuan untuk memberikan deskripsi terperinci mengenai desain arsitektural dan</w:t>
-      </w:r>
-      <w:r>
-        <w:rPr>
-          <w:rFonts w:ascii="Times New Roman" w:hAnsi="Times New Roman" w:cs="Times New Roman"/>
-          <w:sz w:val="24"/>
-          <w:szCs w:val="24"/>
-        </w:rPr>
-        <w:t xml:space="preserve"> </w:t>
-      </w:r>
-      <w:r>
-        <w:rPr>
-          <w:rFonts w:ascii="Times New Roman" w:hAnsi="Times New Roman" w:cs="Times New Roman"/>
-          <w:sz w:val="24"/>
-          <w:szCs w:val="24"/>
-        </w:rPr>
-        <w:t>teknis dari sistem informasi berbasis web yang sedang dikembangkan. Dokumen ini akan</w:t>
-      </w:r>
-    </w:p>
-    <w:p>
-      <w:pPr>
-        <w:spacing w:after="0" w:line="240" w:lineRule="auto"/>
-        <w:jc w:val="both"/>
-        <w:rPr>
-          <w:rFonts w:ascii="Times New Roman" w:hAnsi="Times New Roman" w:cs="Times New Roman"/>
-          <w:sz w:val="24"/>
-          <w:szCs w:val="24"/>
-        </w:rPr>
-      </w:pPr>
-      <w:r>
-        <w:rPr>
-          <w:rFonts w:ascii="Times New Roman" w:hAnsi="Times New Roman" w:cs="Times New Roman"/>
-          <w:sz w:val="24"/>
-          <w:szCs w:val="24"/>
-        </w:rPr>
-        <w:t>digunakan sebagai panduan dalam implementasi dan pengembangan sistem, memastikan</w:t>
-      </w:r>
-      <w:r>
-        <w:rPr>
-          <w:rFonts w:ascii="Times New Roman" w:hAnsi="Times New Roman" w:cs="Times New Roman"/>
-          <w:sz w:val="24"/>
-          <w:szCs w:val="24"/>
-        </w:rPr>
-        <w:t xml:space="preserve"> </w:t>
-      </w:r>
-      <w:r>
-        <w:rPr>
-          <w:rFonts w:ascii="Times New Roman" w:hAnsi="Times New Roman" w:cs="Times New Roman"/>
-          <w:sz w:val="24"/>
-          <w:szCs w:val="24"/>
-        </w:rPr>
-        <w:t>keselarasan antara kebutuhan pengguna dan hasil akhir yang diharapkan.</w:t>
+        <w:t xml:space="preserve">Dokumen ini bertujuan untuk memberikan deskripsi terperinci mengenai desain arsitektural dan teknis dari sistem </w:t>
+      </w:r>
+      <w:r>
+        <w:rPr>
+          <w:rFonts w:ascii="Times New Roman" w:hAnsi="Times New Roman" w:cs="Times New Roman"/>
+          <w:i/>
+          <w:iCs/>
+          <w:sz w:val="24"/>
+          <w:szCs w:val="24"/>
+        </w:rPr>
+        <w:t>Website KRS Online</w:t>
+      </w:r>
+      <w:r>
+        <w:rPr>
+          <w:rFonts w:ascii="Times New Roman" w:hAnsi="Times New Roman" w:cs="Times New Roman"/>
+          <w:sz w:val="24"/>
+          <w:szCs w:val="24"/>
+        </w:rPr>
+        <w:t xml:space="preserve"> yang sedang dikembangkan. Dokumen ini akan digunakan sebagai panduan dalam implementasi dan pengembangan sistem, memastikan keselarasan antara kebutuhan fungsional dan non-fungsional yang telah ditetapkan dalam dokumen SRS (Software Requirement Specification) dengan hasil akhir yang diharapkan.</w:t>
       </w:r>
     </w:p>
     <w:p>
@@ -324,7 +291,7 @@
         <w:pStyle w:val="ListParagraph"/>
         <w:numPr>
           <w:ilvl w:val="0"/>
-          <w:numId w:val="6"/>
+          <w:numId w:val="23"/>
         </w:numPr>
         <w:spacing w:after="0" w:line="240" w:lineRule="auto"/>
         <w:jc w:val="both"/>
@@ -337,11 +304,167 @@
       <w:r>
         <w:rPr>
           <w:rFonts w:ascii="Times New Roman" w:hAnsi="Times New Roman" w:cs="Times New Roman"/>
-          <w:sz w:val="24"/>
-          <w:szCs w:val="24"/>
-        </w:rPr>
-        <w:t>Autentikasi dan otorisasi pengguna.</w:t>
-      </w:r>
+          <w:b/>
+          <w:bCs/>
+          <w:sz w:val="24"/>
+          <w:szCs w:val="24"/>
+        </w:rPr>
+        <w:t>Autentikasi dan Otorisasi Pengguna</w:t>
+      </w:r>
+      <w:r>
+        <w:rPr>
+          <w:rFonts w:ascii="Times New Roman" w:hAnsi="Times New Roman" w:cs="Times New Roman"/>
+          <w:sz w:val="24"/>
+          <w:szCs w:val="24"/>
+        </w:rPr>
+        <w:t xml:space="preserve"> </w:t>
+      </w:r>
+      <w:r>
+        <w:rPr>
+          <w:rFonts w:ascii="Times New Roman" w:hAnsi="Times New Roman" w:cs="Times New Roman"/>
+          <w:sz w:val="24"/>
+          <w:szCs w:val="24"/>
+        </w:rPr>
+        <w:t>Sistem memungkinkan Mahasiswa, Dosen, dan Admin untuk login menggunakan kredensial yang sesuai, dengan pengaturan hak akses berbasis peran untuk memastikan keamanan data dan fungsi yang tepat.</w:t>
+      </w:r>
+    </w:p>
+    <w:p>
+      <w:pPr>
+        <w:pStyle w:val="ListParagraph"/>
+        <w:numPr>
+          <w:ilvl w:val="0"/>
+          <w:numId w:val="23"/>
+        </w:numPr>
+        <w:spacing w:after="0" w:line="240" w:lineRule="auto"/>
+        <w:jc w:val="both"/>
+        <w:rPr>
+          <w:rFonts w:ascii="Times New Roman" w:hAnsi="Times New Roman" w:cs="Times New Roman"/>
+          <w:sz w:val="24"/>
+          <w:szCs w:val="24"/>
+        </w:rPr>
+      </w:pPr>
+      <w:r>
+        <w:rPr>
+          <w:rFonts w:ascii="Times New Roman" w:hAnsi="Times New Roman" w:cs="Times New Roman"/>
+          <w:b/>
+          <w:bCs/>
+          <w:sz w:val="24"/>
+          <w:szCs w:val="24"/>
+        </w:rPr>
+        <w:t>Manajemen Data Pengguna dan KRS</w:t>
+      </w:r>
+      <w:r>
+        <w:rPr>
+          <w:rFonts w:ascii="Times New Roman" w:hAnsi="Times New Roman" w:cs="Times New Roman"/>
+          <w:sz w:val="24"/>
+          <w:szCs w:val="24"/>
+        </w:rPr>
+        <w:t xml:space="preserve"> </w:t>
+      </w:r>
+      <w:r>
+        <w:rPr>
+          <w:rFonts w:ascii="Times New Roman" w:hAnsi="Times New Roman" w:cs="Times New Roman"/>
+          <w:sz w:val="24"/>
+          <w:szCs w:val="24"/>
+        </w:rPr>
+        <w:t>Sistem menyediakan fitur untuk mengelola data mahasiswa, dosen, mata kuliah, dan jadwal kuliah, serta memungkinkan Mahasiswa untuk mengisi dan mengajukan KRS yang dapat disetujui atau direvisi oleh Dosen.</w:t>
+      </w:r>
+    </w:p>
+    <w:p>
+      <w:pPr>
+        <w:pStyle w:val="ListParagraph"/>
+        <w:numPr>
+          <w:ilvl w:val="0"/>
+          <w:numId w:val="23"/>
+        </w:numPr>
+        <w:spacing w:after="0" w:line="240" w:lineRule="auto"/>
+        <w:jc w:val="both"/>
+        <w:rPr>
+          <w:rFonts w:ascii="Times New Roman" w:hAnsi="Times New Roman" w:cs="Times New Roman"/>
+          <w:sz w:val="24"/>
+          <w:szCs w:val="24"/>
+        </w:rPr>
+      </w:pPr>
+      <w:r>
+        <w:rPr>
+          <w:rFonts w:ascii="Times New Roman" w:hAnsi="Times New Roman" w:cs="Times New Roman"/>
+          <w:b/>
+          <w:bCs/>
+          <w:sz w:val="24"/>
+          <w:szCs w:val="24"/>
+        </w:rPr>
+        <w:t>Integrasi API untuk Komunikasi dengan Sistem Eksternal</w:t>
+      </w:r>
+      <w:r>
+        <w:rPr>
+          <w:rFonts w:ascii="Times New Roman" w:hAnsi="Times New Roman" w:cs="Times New Roman"/>
+          <w:sz w:val="24"/>
+          <w:szCs w:val="24"/>
+        </w:rPr>
+        <w:t xml:space="preserve"> </w:t>
+      </w:r>
+      <w:r>
+        <w:rPr>
+          <w:rFonts w:ascii="Times New Roman" w:hAnsi="Times New Roman" w:cs="Times New Roman"/>
+          <w:sz w:val="24"/>
+          <w:szCs w:val="24"/>
+        </w:rPr>
+        <w:t>Sistem menyediakan API berbasis RESTful yang memungkinkan integrasi dengan Sistem Informasi Akademik (SIA) atau aplikasi eksternal lainnya untuk sinkronisasi data.</w:t>
+      </w:r>
+    </w:p>
+    <w:p>
+      <w:pPr>
+        <w:spacing w:after="0" w:line="240" w:lineRule="auto"/>
+        <w:jc w:val="both"/>
+        <w:rPr>
+          <w:rFonts w:ascii="Times New Roman" w:hAnsi="Times New Roman" w:cs="Times New Roman"/>
+          <w:b/>
+          <w:bCs/>
+          <w:sz w:val="24"/>
+          <w:szCs w:val="24"/>
+        </w:rPr>
+      </w:pPr>
+    </w:p>
+    <w:p>
+      <w:pPr>
+        <w:pStyle w:val="ListParagraph"/>
+        <w:numPr>
+          <w:ilvl w:val="1"/>
+          <w:numId w:val="4"/>
+        </w:numPr>
+        <w:spacing w:after="0" w:line="240" w:lineRule="auto"/>
+        <w:jc w:val="both"/>
+        <w:rPr>
+          <w:rFonts w:ascii="Times New Roman" w:hAnsi="Times New Roman" w:cs="Times New Roman"/>
+          <w:b/>
+          <w:bCs/>
+          <w:sz w:val="24"/>
+          <w:szCs w:val="24"/>
+        </w:rPr>
+      </w:pPr>
+      <w:r>
+        <w:rPr>
+          <w:rFonts w:ascii="Times New Roman" w:hAnsi="Times New Roman" w:cs="Times New Roman"/>
+          <w:b/>
+          <w:bCs/>
+          <w:sz w:val="24"/>
+          <w:szCs w:val="24"/>
+        </w:rPr>
+        <w:t>Referensi</w:t>
+      </w:r>
+    </w:p>
+    <w:p>
+      <w:pPr>
+        <w:spacing w:after="0" w:line="240" w:lineRule="auto"/>
+        <w:jc w:val="both"/>
+        <w:rPr>
+          <w:rFonts w:ascii="Times New Roman" w:hAnsi="Times New Roman" w:cs="Times New Roman"/>
+          <w:b/>
+          <w:bCs/>
+          <w:sz w:val="24"/>
+          <w:szCs w:val="24"/>
+        </w:rPr>
+      </w:pPr>
     </w:p>
     <w:p>
       <w:pPr>
@@ -364,7 +487,7 @@
           <w:sz w:val="24"/>
           <w:szCs w:val="24"/>
         </w:rPr>
-        <w:t>Manajemen data berbasis CRUD.</w:t>
+        <w:t>IEEE 1016-2009: Standard for Software Design Description.</w:t>
       </w:r>
     </w:p>
     <w:p>
@@ -388,7 +511,23 @@
           <w:sz w:val="24"/>
           <w:szCs w:val="24"/>
         </w:rPr>
-        <w:t>Pembuatan laporan dan analitik.</w:t>
+        <w:t xml:space="preserve">Dokumentasi </w:t>
+      </w:r>
+      <w:r>
+        <w:rPr>
+          <w:rFonts w:ascii="Times New Roman" w:hAnsi="Times New Roman" w:cs="Times New Roman"/>
+          <w:sz w:val="24"/>
+          <w:szCs w:val="24"/>
+        </w:rPr>
+        <w:t>CodeIgniter 4 (CI4)</w:t>
+      </w:r>
+      <w:r>
+        <w:rPr>
+          <w:rFonts w:ascii="Times New Roman" w:hAnsi="Times New Roman" w:cs="Times New Roman"/>
+          <w:sz w:val="24"/>
+          <w:szCs w:val="24"/>
+        </w:rPr>
+        <w:t xml:space="preserve"> Framework.</w:t>
       </w:r>
     </w:p>
     <w:p>
@@ -412,7 +551,7 @@
           <w:sz w:val="24"/>
           <w:szCs w:val="24"/>
         </w:rPr>
-        <w:t>Integrasi API untuk komunikasi dengan sistem eksternal.</w:t>
+        <w:t>Panduan Bootstrap 5 untuk desain antarmuka pengguna.</w:t>
       </w:r>
     </w:p>
     <w:p>
@@ -436,62 +575,129 @@
           <w:sz w:val="24"/>
           <w:szCs w:val="24"/>
         </w:rPr>
-        <w:t>Mekanisme pencadangan data untuk menjaga keberlangsungan layanan.</w:t>
-      </w:r>
-    </w:p>
-    <w:p>
-      <w:pPr>
-        <w:spacing w:after="0" w:line="240" w:lineRule="auto"/>
-        <w:jc w:val="both"/>
-        <w:rPr>
-          <w:rFonts w:ascii="Times New Roman" w:hAnsi="Times New Roman" w:cs="Times New Roman"/>
-          <w:b/>
-          <w:bCs/>
-          <w:sz w:val="24"/>
-          <w:szCs w:val="24"/>
-        </w:rPr>
-      </w:pPr>
-    </w:p>
-    <w:p>
-      <w:pPr>
-        <w:pStyle w:val="ListParagraph"/>
-        <w:numPr>
-          <w:ilvl w:val="1"/>
-          <w:numId w:val="4"/>
-        </w:numPr>
-        <w:spacing w:after="0" w:line="240" w:lineRule="auto"/>
-        <w:jc w:val="both"/>
-        <w:rPr>
-          <w:rFonts w:ascii="Times New Roman" w:hAnsi="Times New Roman" w:cs="Times New Roman"/>
-          <w:b/>
-          <w:bCs/>
-          <w:sz w:val="24"/>
-          <w:szCs w:val="24"/>
-        </w:rPr>
-      </w:pPr>
-      <w:r>
-        <w:rPr>
-          <w:rFonts w:ascii="Times New Roman" w:hAnsi="Times New Roman" w:cs="Times New Roman"/>
-          <w:b/>
-          <w:bCs/>
-          <w:sz w:val="24"/>
-          <w:szCs w:val="24"/>
-        </w:rPr>
-        <w:t>Referensi</w:t>
-      </w:r>
-    </w:p>
-    <w:p>
-      <w:pPr>
-        <w:spacing w:after="0" w:line="240" w:lineRule="auto"/>
-        <w:jc w:val="both"/>
-        <w:rPr>
-          <w:rFonts w:ascii="Times New Roman" w:hAnsi="Times New Roman" w:cs="Times New Roman"/>
-          <w:b/>
-          <w:bCs/>
-          <w:sz w:val="24"/>
-          <w:szCs w:val="24"/>
-        </w:rPr>
-      </w:pPr>
+        <w:t>Panduan keamanan OWASP untuk mengamankan aplikasi web.</w:t>
+      </w:r>
+    </w:p>
+    <w:p>
+      <w:pPr>
+        <w:spacing w:after="0" w:line="240" w:lineRule="auto"/>
+        <w:jc w:val="both"/>
+        <w:rPr>
+          <w:rFonts w:ascii="Times New Roman" w:hAnsi="Times New Roman" w:cs="Times New Roman"/>
+          <w:sz w:val="24"/>
+          <w:szCs w:val="24"/>
+        </w:rPr>
+      </w:pPr>
+    </w:p>
+    <w:p>
+      <w:pPr>
+        <w:spacing w:after="0" w:line="240" w:lineRule="auto"/>
+        <w:jc w:val="both"/>
+        <w:rPr>
+          <w:rFonts w:ascii="Times New Roman" w:hAnsi="Times New Roman" w:cs="Times New Roman"/>
+          <w:b/>
+          <w:bCs/>
+          <w:sz w:val="32"/>
+          <w:szCs w:val="32"/>
+        </w:rPr>
+      </w:pPr>
+      <w:r>
+        <w:rPr>
+          <w:rFonts w:ascii="Times New Roman" w:hAnsi="Times New Roman" w:cs="Times New Roman"/>
+          <w:b/>
+          <w:bCs/>
+          <w:sz w:val="32"/>
+          <w:szCs w:val="32"/>
+        </w:rPr>
+        <w:t>2. Desain Arsitektur</w:t>
+      </w:r>
+    </w:p>
+    <w:p>
+      <w:pPr>
+        <w:spacing w:after="0" w:line="240" w:lineRule="auto"/>
+        <w:jc w:val="both"/>
+        <w:rPr>
+          <w:rFonts w:ascii="Times New Roman" w:hAnsi="Times New Roman" w:cs="Times New Roman"/>
+          <w:b/>
+          <w:bCs/>
+          <w:sz w:val="32"/>
+          <w:szCs w:val="32"/>
+        </w:rPr>
+      </w:pPr>
+    </w:p>
+    <w:p>
+      <w:pPr>
+        <w:spacing w:after="0" w:line="240" w:lineRule="auto"/>
+        <w:jc w:val="both"/>
+        <w:rPr>
+          <w:rFonts w:ascii="Times New Roman" w:hAnsi="Times New Roman" w:cs="Times New Roman"/>
+          <w:b/>
+          <w:bCs/>
+          <w:sz w:val="24"/>
+          <w:szCs w:val="24"/>
+        </w:rPr>
+      </w:pPr>
+      <w:r>
+        <w:rPr>
+          <w:rFonts w:ascii="Times New Roman" w:hAnsi="Times New Roman" w:cs="Times New Roman"/>
+          <w:b/>
+          <w:bCs/>
+          <w:sz w:val="24"/>
+          <w:szCs w:val="24"/>
+        </w:rPr>
+        <w:t>2.1 Diagram Arsitektur Sistem</w:t>
+      </w:r>
+    </w:p>
+    <w:p>
+      <w:pPr>
+        <w:spacing w:after="0" w:line="240" w:lineRule="auto"/>
+        <w:jc w:val="both"/>
+        <w:rPr>
+          <w:rFonts w:ascii="Times New Roman" w:hAnsi="Times New Roman" w:cs="Times New Roman"/>
+          <w:b/>
+          <w:bCs/>
+          <w:sz w:val="24"/>
+          <w:szCs w:val="24"/>
+        </w:rPr>
+      </w:pPr>
+    </w:p>
+    <w:p>
+      <w:pPr>
+        <w:spacing w:after="0" w:line="240" w:lineRule="auto"/>
+        <w:jc w:val="both"/>
+        <w:rPr>
+          <w:rFonts w:ascii="Times New Roman" w:hAnsi="Times New Roman" w:cs="Times New Roman"/>
+          <w:sz w:val="24"/>
+          <w:szCs w:val="24"/>
+        </w:rPr>
+      </w:pPr>
+      <w:r>
+        <w:rPr>
+          <w:rFonts w:ascii="Times New Roman" w:hAnsi="Times New Roman" w:cs="Times New Roman"/>
+          <w:sz w:val="24"/>
+          <w:szCs w:val="24"/>
+        </w:rPr>
+        <w:t>Sistem ini menggunakan arsitektur berbasis MVC (Model-View-Controller) dengan teknologi</w:t>
+      </w:r>
+    </w:p>
+    <w:p>
+      <w:pPr>
+        <w:spacing w:after="0" w:line="240" w:lineRule="auto"/>
+        <w:jc w:val="both"/>
+        <w:rPr>
+          <w:rFonts w:ascii="Times New Roman" w:hAnsi="Times New Roman" w:cs="Times New Roman"/>
+          <w:sz w:val="24"/>
+          <w:szCs w:val="24"/>
+        </w:rPr>
+      </w:pPr>
+      <w:r>
+        <w:rPr>
+          <w:rFonts w:ascii="Times New Roman" w:hAnsi="Times New Roman" w:cs="Times New Roman"/>
+          <w:sz w:val="24"/>
+          <w:szCs w:val="24"/>
+        </w:rPr>
+        <w:t>berikut:</w:t>
+      </w:r>
     </w:p>
     <w:p>
       <w:pPr>
@@ -514,7 +720,23 @@
           <w:sz w:val="24"/>
           <w:szCs w:val="24"/>
         </w:rPr>
-        <w:t>IEEE 1016-2009: Standard for Software Design Description.</w:t>
+        <w:t xml:space="preserve">Backend: PHP </w:t>
+      </w:r>
+      <w:r>
+        <w:rPr>
+          <w:rFonts w:ascii="Times New Roman" w:hAnsi="Times New Roman" w:cs="Times New Roman"/>
+          <w:sz w:val="24"/>
+          <w:szCs w:val="24"/>
+        </w:rPr>
+        <w:t>CodeIgniter 4 (CI4)</w:t>
+      </w:r>
+      <w:r>
+        <w:rPr>
+          <w:rFonts w:ascii="Times New Roman" w:hAnsi="Times New Roman" w:cs="Times New Roman"/>
+          <w:sz w:val="24"/>
+          <w:szCs w:val="24"/>
+        </w:rPr>
+        <w:t xml:space="preserve"> Framework.</w:t>
       </w:r>
     </w:p>
     <w:p>
@@ -538,7 +760,7 @@
           <w:sz w:val="24"/>
           <w:szCs w:val="24"/>
         </w:rPr>
-        <w:t>Dokumentasi Yii2 Framework.</w:t>
+        <w:t>Frontend: HTML, CSS, Bootstrap 5.</w:t>
       </w:r>
     </w:p>
     <w:p>
@@ -562,7 +784,7 @@
           <w:sz w:val="24"/>
           <w:szCs w:val="24"/>
         </w:rPr>
-        <w:t>Panduan Bootstrap 5 untuk desain antarmuka pengguna.</w:t>
+        <w:t>Database: MySQL.</w:t>
       </w:r>
     </w:p>
     <w:p>
@@ -586,128 +808,7 @@
           <w:sz w:val="24"/>
           <w:szCs w:val="24"/>
         </w:rPr>
-        <w:t>Panduan keamanan OWASP untuk mengamankan aplikasi web.</w:t>
-      </w:r>
-    </w:p>
-    <w:p>
-      <w:pPr>
-        <w:spacing w:after="0" w:line="240" w:lineRule="auto"/>
-        <w:jc w:val="both"/>
-        <w:rPr>
-          <w:rFonts w:ascii="Times New Roman" w:hAnsi="Times New Roman" w:cs="Times New Roman"/>
-          <w:sz w:val="24"/>
-          <w:szCs w:val="24"/>
-        </w:rPr>
-      </w:pPr>
-    </w:p>
-    <w:p>
-      <w:pPr>
-        <w:spacing w:after="0" w:line="240" w:lineRule="auto"/>
-        <w:jc w:val="both"/>
-        <w:rPr>
-          <w:rFonts w:ascii="Times New Roman" w:hAnsi="Times New Roman" w:cs="Times New Roman"/>
-          <w:b/>
-          <w:bCs/>
-          <w:sz w:val="32"/>
-          <w:szCs w:val="32"/>
-        </w:rPr>
-      </w:pPr>
-      <w:r>
-        <w:rPr>
-          <w:rFonts w:ascii="Times New Roman" w:hAnsi="Times New Roman" w:cs="Times New Roman"/>
-          <w:b/>
-          <w:bCs/>
-          <w:sz w:val="32"/>
-          <w:szCs w:val="32"/>
-        </w:rPr>
-        <w:t>2. Desain Arsitektur</w:t>
-      </w:r>
-    </w:p>
-    <w:p>
-      <w:pPr>
-        <w:spacing w:after="0" w:line="240" w:lineRule="auto"/>
-        <w:jc w:val="both"/>
-        <w:rPr>
-          <w:rFonts w:ascii="Times New Roman" w:hAnsi="Times New Roman" w:cs="Times New Roman"/>
-          <w:b/>
-          <w:bCs/>
-          <w:sz w:val="32"/>
-          <w:szCs w:val="32"/>
-        </w:rPr>
-      </w:pPr>
-    </w:p>
-    <w:p>
-      <w:pPr>
-        <w:spacing w:after="0" w:line="240" w:lineRule="auto"/>
-        <w:jc w:val="both"/>
-        <w:rPr>
-          <w:rFonts w:ascii="Times New Roman" w:hAnsi="Times New Roman" w:cs="Times New Roman"/>
-          <w:b/>
-          <w:bCs/>
-          <w:sz w:val="24"/>
-          <w:szCs w:val="24"/>
-        </w:rPr>
-      </w:pPr>
-      <w:r>
-        <w:rPr>
-          <w:rFonts w:ascii="Times New Roman" w:hAnsi="Times New Roman" w:cs="Times New Roman"/>
-          <w:b/>
-          <w:bCs/>
-          <w:sz w:val="24"/>
-          <w:szCs w:val="24"/>
-        </w:rPr>
-        <w:t>2.1 Diagram Arsitektur Sistem</w:t>
-      </w:r>
-    </w:p>
-    <w:p>
-      <w:pPr>
-        <w:spacing w:after="0" w:line="240" w:lineRule="auto"/>
-        <w:jc w:val="both"/>
-        <w:rPr>
-          <w:rFonts w:ascii="Times New Roman" w:hAnsi="Times New Roman" w:cs="Times New Roman"/>
-          <w:b/>
-          <w:bCs/>
-          <w:sz w:val="24"/>
-          <w:szCs w:val="24"/>
-        </w:rPr>
-      </w:pPr>
-    </w:p>
-    <w:p>
-      <w:pPr>
-        <w:spacing w:after="0" w:line="240" w:lineRule="auto"/>
-        <w:jc w:val="both"/>
-        <w:rPr>
-          <w:rFonts w:ascii="Times New Roman" w:hAnsi="Times New Roman" w:cs="Times New Roman"/>
-          <w:sz w:val="24"/>
-          <w:szCs w:val="24"/>
-        </w:rPr>
-      </w:pPr>
-      <w:r>
-        <w:rPr>
-          <w:rFonts w:ascii="Times New Roman" w:hAnsi="Times New Roman" w:cs="Times New Roman"/>
-          <w:sz w:val="24"/>
-          <w:szCs w:val="24"/>
-        </w:rPr>
-        <w:t>Sistem ini menggunakan arsitektur berbasis MVC (Model-View-Controller) dengan teknologi</w:t>
-      </w:r>
-    </w:p>
-    <w:p>
-      <w:pPr>
-        <w:spacing w:after="0" w:line="240" w:lineRule="auto"/>
-        <w:jc w:val="both"/>
-        <w:rPr>
-          <w:rFonts w:ascii="Times New Roman" w:hAnsi="Times New Roman" w:cs="Times New Roman"/>
-          <w:sz w:val="24"/>
-          <w:szCs w:val="24"/>
-        </w:rPr>
-      </w:pPr>
-      <w:r>
-        <w:rPr>
-          <w:rFonts w:ascii="Times New Roman" w:hAnsi="Times New Roman" w:cs="Times New Roman"/>
-          <w:sz w:val="24"/>
-          <w:szCs w:val="24"/>
-        </w:rPr>
-        <w:t>berikut:</w:t>
+        <w:t>API: RESTful API untuk integrasi sistem.</w:t>
       </w:r>
     </w:p>
     <w:p>
@@ -731,15 +832,66 @@
           <w:sz w:val="24"/>
           <w:szCs w:val="24"/>
         </w:rPr>
-        <w:t>Backend: PHP Yii2 Framework.</w:t>
-      </w:r>
+        <w:t>Caching: Redis untuk meningkatkan performa sistem.</w:t>
+      </w:r>
+    </w:p>
+    <w:p>
+      <w:pPr>
+        <w:rPr>
+          <w:rFonts w:ascii="Times New Roman" w:hAnsi="Times New Roman" w:cs="Times New Roman"/>
+          <w:sz w:val="24"/>
+          <w:szCs w:val="24"/>
+        </w:rPr>
+      </w:pPr>
+      <w:r>
+        <w:rPr>
+          <w:rFonts w:ascii="Times New Roman" w:hAnsi="Times New Roman" w:cs="Times New Roman"/>
+          <w:sz w:val="24"/>
+          <w:szCs w:val="24"/>
+        </w:rPr>
+        <w:br w:type="page"/>
+      </w:r>
+      <w:r>
+        <w:rPr>
+          <w:rFonts w:ascii="Times New Roman" w:hAnsi="Times New Roman" w:cs="Times New Roman"/>
+          <w:b/>
+          <w:bCs/>
+          <w:sz w:val="24"/>
+          <w:szCs w:val="24"/>
+        </w:rPr>
+        <w:lastRenderedPageBreak/>
+        <w:t xml:space="preserve">2.2 </w:t>
+      </w:r>
+      <w:r>
+        <w:rPr>
+          <w:rFonts w:ascii="Times New Roman" w:hAnsi="Times New Roman" w:cs="Times New Roman"/>
+          <w:b/>
+          <w:bCs/>
+          <w:sz w:val="24"/>
+          <w:szCs w:val="24"/>
+        </w:rPr>
+        <w:t>Komponen Utama Sistem</w:t>
+      </w:r>
+    </w:p>
+    <w:p>
+      <w:pPr>
+        <w:spacing w:after="0" w:line="240" w:lineRule="auto"/>
+        <w:jc w:val="both"/>
+        <w:rPr>
+          <w:rFonts w:ascii="Times New Roman" w:hAnsi="Times New Roman" w:cs="Times New Roman"/>
+          <w:b/>
+          <w:bCs/>
+          <w:sz w:val="24"/>
+          <w:szCs w:val="24"/>
+        </w:rPr>
+      </w:pPr>
     </w:p>
     <w:p>
       <w:pPr>
         <w:pStyle w:val="ListParagraph"/>
         <w:numPr>
           <w:ilvl w:val="0"/>
-          <w:numId w:val="6"/>
+          <w:numId w:val="24"/>
         </w:numPr>
         <w:spacing w:after="0" w:line="240" w:lineRule="auto"/>
         <w:jc w:val="both"/>
@@ -752,10 +904,28 @@
       <w:r>
         <w:rPr>
           <w:rFonts w:ascii="Times New Roman" w:hAnsi="Times New Roman" w:cs="Times New Roman"/>
-          <w:sz w:val="24"/>
-          <w:szCs w:val="24"/>
-        </w:rPr>
-        <w:t>Frontend: HTML, CSS, Bootstrap 5.</w:t>
+          <w:b/>
+          <w:bCs/>
+          <w:sz w:val="24"/>
+          <w:szCs w:val="24"/>
+        </w:rPr>
+        <w:t>Model</w:t>
+      </w:r>
+      <w:r>
+        <w:rPr>
+          <w:rFonts w:ascii="Times New Roman" w:hAnsi="Times New Roman" w:cs="Times New Roman"/>
+          <w:sz w:val="24"/>
+          <w:szCs w:val="24"/>
+        </w:rPr>
+        <w:t xml:space="preserve"> </w:t>
+      </w:r>
+      <w:r>
+        <w:rPr>
+          <w:rFonts w:ascii="Times New Roman" w:hAnsi="Times New Roman" w:cs="Times New Roman"/>
+          <w:sz w:val="24"/>
+          <w:szCs w:val="24"/>
+        </w:rPr>
+        <w:t>Bertanggung jawab atas pengelolaan data dan interaksi dengan database. Model akan menangani operasi CRUD (Create, Read, Update, Delete) untuk entitas seperti data mahasiswa, dosen, mata kuliah, jadwal kuliah, dan KRS, serta memastikan konsistensi dan integritas data yang disimpan dalam sistem.</w:t>
       </w:r>
     </w:p>
     <w:p>
@@ -763,7 +933,7 @@
         <w:pStyle w:val="ListParagraph"/>
         <w:numPr>
           <w:ilvl w:val="0"/>
-          <w:numId w:val="6"/>
+          <w:numId w:val="24"/>
         </w:numPr>
         <w:spacing w:after="0" w:line="240" w:lineRule="auto"/>
         <w:jc w:val="both"/>
@@ -776,10 +946,28 @@
       <w:r>
         <w:rPr>
           <w:rFonts w:ascii="Times New Roman" w:hAnsi="Times New Roman" w:cs="Times New Roman"/>
-          <w:sz w:val="24"/>
-          <w:szCs w:val="24"/>
-        </w:rPr>
-        <w:t>Database: MySQL.</w:t>
+          <w:b/>
+          <w:bCs/>
+          <w:sz w:val="24"/>
+          <w:szCs w:val="24"/>
+        </w:rPr>
+        <w:t>View</w:t>
+      </w:r>
+      <w:r>
+        <w:rPr>
+          <w:rFonts w:ascii="Times New Roman" w:hAnsi="Times New Roman" w:cs="Times New Roman"/>
+          <w:sz w:val="24"/>
+          <w:szCs w:val="24"/>
+        </w:rPr>
+        <w:t xml:space="preserve"> </w:t>
+      </w:r>
+      <w:r>
+        <w:rPr>
+          <w:rFonts w:ascii="Times New Roman" w:hAnsi="Times New Roman" w:cs="Times New Roman"/>
+          <w:sz w:val="24"/>
+          <w:szCs w:val="24"/>
+        </w:rPr>
+        <w:t>Menyediakan tampilan antarmuka pengguna yang responsif dan interaktif. View akan dirancang untuk memberikan pengalaman pengguna yang baik, dengan akses yang mudah ke berbagai fitur seperti pengisian KRS, persetujuan dosen, dan laporan data akademik. Tampilan ini akan dapat diakses melalui perangkat desktop dan mobile.</w:t>
       </w:r>
     </w:p>
     <w:p>
@@ -787,7 +975,7 @@
         <w:pStyle w:val="ListParagraph"/>
         <w:numPr>
           <w:ilvl w:val="0"/>
-          <w:numId w:val="6"/>
+          <w:numId w:val="24"/>
         </w:numPr>
         <w:spacing w:after="0" w:line="240" w:lineRule="auto"/>
         <w:jc w:val="both"/>
@@ -800,10 +988,28 @@
       <w:r>
         <w:rPr>
           <w:rFonts w:ascii="Times New Roman" w:hAnsi="Times New Roman" w:cs="Times New Roman"/>
-          <w:sz w:val="24"/>
-          <w:szCs w:val="24"/>
-        </w:rPr>
-        <w:t>API: RESTful API untuk integrasi sistem.</w:t>
+          <w:b/>
+          <w:bCs/>
+          <w:sz w:val="24"/>
+          <w:szCs w:val="24"/>
+        </w:rPr>
+        <w:t>Controller</w:t>
+      </w:r>
+      <w:r>
+        <w:rPr>
+          <w:rFonts w:ascii="Times New Roman" w:hAnsi="Times New Roman" w:cs="Times New Roman"/>
+          <w:sz w:val="24"/>
+          <w:szCs w:val="24"/>
+        </w:rPr>
+        <w:t xml:space="preserve"> </w:t>
+      </w:r>
+      <w:r>
+        <w:rPr>
+          <w:rFonts w:ascii="Times New Roman" w:hAnsi="Times New Roman" w:cs="Times New Roman"/>
+          <w:sz w:val="24"/>
+          <w:szCs w:val="24"/>
+        </w:rPr>
+        <w:t>Mengatur aliran data antara Model dan View. Controller akan menerima permintaan dari pengguna, memprosesnya, dan mengirimkan hasilnya kembali ke tampilan yang sesuai. Ini juga mencakup pengaturan autentikasi pengguna dan hak akses berbasis peran (Role-Based Access Control).</w:t>
       </w:r>
     </w:p>
     <w:p>
@@ -811,7 +1017,7 @@
         <w:pStyle w:val="ListParagraph"/>
         <w:numPr>
           <w:ilvl w:val="0"/>
-          <w:numId w:val="6"/>
+          <w:numId w:val="24"/>
         </w:numPr>
         <w:spacing w:after="0" w:line="240" w:lineRule="auto"/>
         <w:jc w:val="both"/>
@@ -824,61 +1030,140 @@
       <w:r>
         <w:rPr>
           <w:rFonts w:ascii="Times New Roman" w:hAnsi="Times New Roman" w:cs="Times New Roman"/>
-          <w:sz w:val="24"/>
-          <w:szCs w:val="24"/>
-        </w:rPr>
-        <w:t>Caching: Redis untuk meningkatkan performa sistem.</w:t>
-      </w:r>
-    </w:p>
-    <w:p>
-      <w:pPr>
-        <w:rPr>
-          <w:rFonts w:ascii="Times New Roman" w:hAnsi="Times New Roman" w:cs="Times New Roman"/>
-          <w:sz w:val="24"/>
-          <w:szCs w:val="24"/>
-        </w:rPr>
-      </w:pPr>
-      <w:r>
-        <w:rPr>
-          <w:rFonts w:ascii="Times New Roman" w:hAnsi="Times New Roman" w:cs="Times New Roman"/>
-          <w:sz w:val="24"/>
-          <w:szCs w:val="24"/>
-        </w:rPr>
-        <w:br w:type="page"/>
-      </w:r>
-    </w:p>
-    <w:p>
-      <w:pPr>
-        <w:spacing w:after="0" w:line="240" w:lineRule="auto"/>
-        <w:jc w:val="both"/>
-        <w:rPr>
-          <w:rFonts w:ascii="Times New Roman" w:hAnsi="Times New Roman" w:cs="Times New Roman"/>
-          <w:b/>
-          <w:bCs/>
-          <w:sz w:val="24"/>
-          <w:szCs w:val="24"/>
-        </w:rPr>
-      </w:pPr>
-      <w:r>
-        <w:rPr>
-          <w:rFonts w:ascii="Times New Roman" w:hAnsi="Times New Roman" w:cs="Times New Roman"/>
-          <w:b/>
-          <w:bCs/>
-          <w:sz w:val="24"/>
-          <w:szCs w:val="24"/>
-        </w:rPr>
-        <w:lastRenderedPageBreak/>
-        <w:t xml:space="preserve">2.2 </w:t>
-      </w:r>
-      <w:r>
-        <w:rPr>
-          <w:rFonts w:ascii="Times New Roman" w:hAnsi="Times New Roman" w:cs="Times New Roman"/>
-          <w:b/>
-          <w:bCs/>
-          <w:sz w:val="24"/>
-          <w:szCs w:val="24"/>
-        </w:rPr>
-        <w:t>Komponen Utama Sistem</w:t>
+          <w:b/>
+          <w:bCs/>
+          <w:sz w:val="24"/>
+          <w:szCs w:val="24"/>
+        </w:rPr>
+        <w:t>Database (MySQL)</w:t>
+      </w:r>
+      <w:r>
+        <w:rPr>
+          <w:rFonts w:ascii="Times New Roman" w:hAnsi="Times New Roman" w:cs="Times New Roman"/>
+          <w:sz w:val="24"/>
+          <w:szCs w:val="24"/>
+        </w:rPr>
+        <w:t xml:space="preserve"> </w:t>
+      </w:r>
+      <w:r>
+        <w:rPr>
+          <w:rFonts w:ascii="Times New Roman" w:hAnsi="Times New Roman" w:cs="Times New Roman"/>
+          <w:sz w:val="24"/>
+          <w:szCs w:val="24"/>
+        </w:rPr>
+        <w:t>Merupakan struktur data yang digunakan untuk menyimpan informasi penting seperti data pengguna (mahasiswa, dosen), data mata kuliah, jadwal kuliah, dan status KRS. MySQL digunakan untuk memastikan konsistensi dan keandalan data, serta mendukung transaksi yang diperlukan dalam aplikasi.</w:t>
+      </w:r>
+    </w:p>
+    <w:p>
+      <w:pPr>
+        <w:pStyle w:val="ListParagraph"/>
+        <w:numPr>
+          <w:ilvl w:val="0"/>
+          <w:numId w:val="24"/>
+        </w:numPr>
+        <w:spacing w:after="0" w:line="240" w:lineRule="auto"/>
+        <w:jc w:val="both"/>
+        <w:rPr>
+          <w:rFonts w:ascii="Times New Roman" w:hAnsi="Times New Roman" w:cs="Times New Roman"/>
+          <w:sz w:val="24"/>
+          <w:szCs w:val="24"/>
+        </w:rPr>
+      </w:pPr>
+      <w:r>
+        <w:rPr>
+          <w:rFonts w:ascii="Times New Roman" w:hAnsi="Times New Roman" w:cs="Times New Roman"/>
+          <w:b/>
+          <w:bCs/>
+          <w:sz w:val="24"/>
+          <w:szCs w:val="24"/>
+        </w:rPr>
+        <w:t>API Layer</w:t>
+      </w:r>
+      <w:r>
+        <w:rPr>
+          <w:rFonts w:ascii="Times New Roman" w:hAnsi="Times New Roman" w:cs="Times New Roman"/>
+          <w:sz w:val="24"/>
+          <w:szCs w:val="24"/>
+        </w:rPr>
+        <w:t xml:space="preserve"> </w:t>
+      </w:r>
+      <w:r>
+        <w:rPr>
+          <w:rFonts w:ascii="Times New Roman" w:hAnsi="Times New Roman" w:cs="Times New Roman"/>
+          <w:sz w:val="24"/>
+          <w:szCs w:val="24"/>
+        </w:rPr>
+        <w:t>Digunakan untuk komunikasi antar sistem dan mendukung integrasi dengan sistem eksternal. API berbasis RESTful akan menyediakan endpoint untuk integrasi dengan Sistem Informasi Akademik (SIA) dan aplikasi lain yang digunakan untuk sinkronisasi data mahasiswa, dosen, dan mata kuliah.</w:t>
+      </w:r>
+    </w:p>
+    <w:p>
+      <w:pPr>
+        <w:spacing w:after="0" w:line="240" w:lineRule="auto"/>
+        <w:jc w:val="both"/>
+        <w:rPr>
+          <w:rFonts w:ascii="Times New Roman" w:hAnsi="Times New Roman" w:cs="Times New Roman"/>
+          <w:sz w:val="24"/>
+          <w:szCs w:val="24"/>
+        </w:rPr>
+      </w:pPr>
+    </w:p>
+    <w:p>
+      <w:pPr>
+        <w:spacing w:after="0" w:line="240" w:lineRule="auto"/>
+        <w:jc w:val="both"/>
+        <w:rPr>
+          <w:rFonts w:ascii="Times New Roman" w:hAnsi="Times New Roman" w:cs="Times New Roman"/>
+          <w:b/>
+          <w:bCs/>
+          <w:sz w:val="32"/>
+          <w:szCs w:val="32"/>
+        </w:rPr>
+      </w:pPr>
+      <w:r>
+        <w:rPr>
+          <w:rFonts w:ascii="Times New Roman" w:hAnsi="Times New Roman" w:cs="Times New Roman"/>
+          <w:b/>
+          <w:bCs/>
+          <w:sz w:val="32"/>
+          <w:szCs w:val="32"/>
+        </w:rPr>
+        <w:t>3. Desain Modul dan Komponen</w:t>
+      </w:r>
+    </w:p>
+    <w:p>
+      <w:pPr>
+        <w:spacing w:after="0" w:line="240" w:lineRule="auto"/>
+        <w:jc w:val="both"/>
+        <w:rPr>
+          <w:rFonts w:ascii="Times New Roman" w:hAnsi="Times New Roman" w:cs="Times New Roman"/>
+          <w:b/>
+          <w:bCs/>
+          <w:sz w:val="32"/>
+          <w:szCs w:val="32"/>
+        </w:rPr>
+      </w:pPr>
+    </w:p>
+    <w:p>
+      <w:pPr>
+        <w:spacing w:after="0" w:line="240" w:lineRule="auto"/>
+        <w:jc w:val="both"/>
+        <w:rPr>
+          <w:rFonts w:ascii="Times New Roman" w:hAnsi="Times New Roman" w:cs="Times New Roman"/>
+          <w:b/>
+          <w:bCs/>
+          <w:sz w:val="24"/>
+          <w:szCs w:val="24"/>
+        </w:rPr>
+      </w:pPr>
+      <w:r>
+        <w:rPr>
+          <w:rFonts w:ascii="Times New Roman" w:hAnsi="Times New Roman" w:cs="Times New Roman"/>
+          <w:b/>
+          <w:bCs/>
+          <w:sz w:val="24"/>
+          <w:szCs w:val="24"/>
+        </w:rPr>
+        <w:t>3.1 Modul Autentikasi Pengguna</w:t>
       </w:r>
     </w:p>
     <w:p>
@@ -915,7 +1200,7 @@
           <w:sz w:val="24"/>
           <w:szCs w:val="24"/>
         </w:rPr>
-        <w:t>Model: Bertanggung jawab atas pengelolaan data dan interaksi dengan database.</w:t>
+        <w:t>Fungsi: Login, logout, registrasi, dan pemulihan kata sandi.</w:t>
       </w:r>
     </w:p>
     <w:p>
@@ -939,7 +1224,7 @@
           <w:sz w:val="24"/>
           <w:szCs w:val="24"/>
         </w:rPr>
-        <w:t>View: Menyediakan tampilan antarmuka pengguna yang responsif dan interaktif.</w:t>
+        <w:t>Input: Username, password, token autentikasi.</w:t>
       </w:r>
     </w:p>
     <w:p>
@@ -963,7 +1248,7 @@
           <w:sz w:val="24"/>
           <w:szCs w:val="24"/>
         </w:rPr>
-        <w:t>Controller: Mengatur aliran data antara model dan view.</w:t>
+        <w:t>Output: Token sesi pengguna, status autentikasi.</w:t>
       </w:r>
     </w:p>
     <w:p>
@@ -987,7 +1272,7 @@
           <w:sz w:val="24"/>
           <w:szCs w:val="24"/>
         </w:rPr>
-        <w:t>Database: Struktur data yang disimpan dalam MySQL untuk memastikan konsistensi data.</w:t>
+        <w:t>Teknologi: OAuth2 untuk keamanan autentikasi, JWT untuk token berbasis sesi.</w:t>
       </w:r>
     </w:p>
     <w:p>
@@ -1011,8 +1296,55 @@
           <w:sz w:val="24"/>
           <w:szCs w:val="24"/>
         </w:rPr>
-        <w:t>API Layer: Digunakan untuk komunikasi antar sistem dan mendukung integrasi eksternal.</w:t>
-      </w:r>
+        <w:t>Validasi: Captcha untuk mencegah serangan brute force.</w:t>
+      </w:r>
+    </w:p>
+    <w:p>
+      <w:pPr>
+        <w:spacing w:after="0" w:line="240" w:lineRule="auto"/>
+        <w:jc w:val="both"/>
+        <w:rPr>
+          <w:rFonts w:ascii="Times New Roman" w:hAnsi="Times New Roman" w:cs="Times New Roman"/>
+          <w:sz w:val="24"/>
+          <w:szCs w:val="24"/>
+        </w:rPr>
+      </w:pPr>
+    </w:p>
+    <w:p>
+      <w:pPr>
+        <w:spacing w:after="0" w:line="240" w:lineRule="auto"/>
+        <w:jc w:val="both"/>
+        <w:rPr>
+          <w:rFonts w:ascii="Times New Roman" w:hAnsi="Times New Roman" w:cs="Times New Roman"/>
+          <w:b/>
+          <w:bCs/>
+          <w:sz w:val="24"/>
+          <w:szCs w:val="24"/>
+        </w:rPr>
+      </w:pPr>
+      <w:r>
+        <w:rPr>
+          <w:rFonts w:ascii="Times New Roman" w:hAnsi="Times New Roman" w:cs="Times New Roman"/>
+          <w:b/>
+          <w:bCs/>
+          <w:sz w:val="24"/>
+          <w:szCs w:val="24"/>
+        </w:rPr>
+        <w:t>3.2 Modul Manajemen Data</w:t>
+      </w:r>
+    </w:p>
+    <w:p>
+      <w:pPr>
+        <w:spacing w:after="0" w:line="240" w:lineRule="auto"/>
+        <w:jc w:val="both"/>
+        <w:rPr>
+          <w:rFonts w:ascii="Times New Roman" w:hAnsi="Times New Roman" w:cs="Times New Roman"/>
+          <w:b/>
+          <w:bCs/>
+          <w:sz w:val="24"/>
+          <w:szCs w:val="24"/>
+        </w:rPr>
+      </w:pPr>
     </w:p>
     <w:p>
       <w:pPr>
@@ -1032,10 +1364,12 @@
       <w:r>
         <w:rPr>
           <w:rFonts w:ascii="Times New Roman" w:hAnsi="Times New Roman" w:cs="Times New Roman"/>
-          <w:sz w:val="24"/>
-          <w:szCs w:val="24"/>
-        </w:rPr>
-        <w:t>Caching Layer: Menggunakan Redis untuk mempercepat pengambilan data yang sering</w:t>
+          <w:b/>
+          <w:bCs/>
+          <w:sz w:val="24"/>
+          <w:szCs w:val="24"/>
+        </w:rPr>
+        <w:t>Fungsi:</w:t>
       </w:r>
       <w:r>
         <w:rPr>
@@ -1051,91 +1385,8 @@
           <w:sz w:val="24"/>
           <w:szCs w:val="24"/>
         </w:rPr>
-        <w:t>diakses.</w:t>
-      </w:r>
-    </w:p>
-    <w:p>
-      <w:pPr>
-        <w:spacing w:after="0" w:line="240" w:lineRule="auto"/>
-        <w:jc w:val="both"/>
-        <w:rPr>
-          <w:rFonts w:ascii="Times New Roman" w:hAnsi="Times New Roman" w:cs="Times New Roman"/>
-          <w:sz w:val="24"/>
-          <w:szCs w:val="24"/>
-        </w:rPr>
-      </w:pPr>
-    </w:p>
-    <w:p>
-      <w:pPr>
-        <w:spacing w:after="0" w:line="240" w:lineRule="auto"/>
-        <w:jc w:val="both"/>
-        <w:rPr>
-          <w:rFonts w:ascii="Times New Roman" w:hAnsi="Times New Roman" w:cs="Times New Roman"/>
-          <w:b/>
-          <w:bCs/>
-          <w:sz w:val="32"/>
-          <w:szCs w:val="32"/>
-        </w:rPr>
-      </w:pPr>
-      <w:r>
-        <w:rPr>
-          <w:rFonts w:ascii="Times New Roman" w:hAnsi="Times New Roman" w:cs="Times New Roman"/>
-          <w:b/>
-          <w:bCs/>
-          <w:sz w:val="32"/>
-          <w:szCs w:val="32"/>
-        </w:rPr>
-        <w:t>3. Desain Modul dan Komponen</w:t>
-      </w:r>
-    </w:p>
-    <w:p>
-      <w:pPr>
-        <w:spacing w:after="0" w:line="240" w:lineRule="auto"/>
-        <w:jc w:val="both"/>
-        <w:rPr>
-          <w:rFonts w:ascii="Times New Roman" w:hAnsi="Times New Roman" w:cs="Times New Roman"/>
-          <w:b/>
-          <w:bCs/>
-          <w:sz w:val="32"/>
-          <w:szCs w:val="32"/>
-        </w:rPr>
-      </w:pPr>
-    </w:p>
-    <w:p>
-      <w:pPr>
-        <w:spacing w:after="0" w:line="240" w:lineRule="auto"/>
-        <w:jc w:val="both"/>
-        <w:rPr>
-          <w:rFonts w:ascii="Times New Roman" w:hAnsi="Times New Roman" w:cs="Times New Roman"/>
-          <w:b/>
-          <w:bCs/>
-          <w:sz w:val="24"/>
-          <w:szCs w:val="24"/>
-        </w:rPr>
-      </w:pPr>
-      <w:r>
-        <w:rPr>
-          <w:rFonts w:ascii="Times New Roman" w:hAnsi="Times New Roman" w:cs="Times New Roman"/>
-          <w:b/>
-          <w:bCs/>
-          <w:sz w:val="24"/>
-          <w:szCs w:val="24"/>
-        </w:rPr>
-        <w:t>3.1 Modul Autentikasi Pengguna</w:t>
-      </w:r>
-    </w:p>
-    <w:p>
-      <w:pPr>
-        <w:spacing w:after="0" w:line="240" w:lineRule="auto"/>
-        <w:jc w:val="both"/>
-        <w:rPr>
-          <w:rFonts w:ascii="Times New Roman" w:hAnsi="Times New Roman" w:cs="Times New Roman"/>
-          <w:b/>
-          <w:bCs/>
-          <w:sz w:val="24"/>
-          <w:szCs w:val="24"/>
-        </w:rPr>
-      </w:pPr>
+        <w:t>Modul ini mengelola proses CRUD (Create, Read, Update, Delete) untuk berbagai entitas penting dalam sistem KRS Online, seperti data mahasiswa, dosen, mata kuliah, jadwal kuliah, dan data pengisian KRS.</w:t>
+      </w:r>
     </w:p>
     <w:p>
       <w:pPr>
@@ -1148,17 +1399,141 @@
         <w:jc w:val="both"/>
         <w:rPr>
           <w:rFonts w:ascii="Times New Roman" w:hAnsi="Times New Roman" w:cs="Times New Roman"/>
-          <w:sz w:val="24"/>
-          <w:szCs w:val="24"/>
-        </w:rPr>
-      </w:pPr>
-      <w:r>
-        <w:rPr>
-          <w:rFonts w:ascii="Times New Roman" w:hAnsi="Times New Roman" w:cs="Times New Roman"/>
-          <w:sz w:val="24"/>
-          <w:szCs w:val="24"/>
-        </w:rPr>
-        <w:t>Fungsi: Login, logout, registrasi, dan pemulihan kata sandi.</w:t>
+          <w:b/>
+          <w:bCs/>
+          <w:sz w:val="24"/>
+          <w:szCs w:val="24"/>
+        </w:rPr>
+      </w:pPr>
+      <w:r>
+        <w:rPr>
+          <w:rFonts w:ascii="Times New Roman" w:hAnsi="Times New Roman" w:cs="Times New Roman"/>
+          <w:b/>
+          <w:bCs/>
+          <w:sz w:val="24"/>
+          <w:szCs w:val="24"/>
+        </w:rPr>
+        <w:t xml:space="preserve">Input: </w:t>
+      </w:r>
+    </w:p>
+    <w:p>
+      <w:pPr>
+        <w:pStyle w:val="ListParagraph"/>
+        <w:numPr>
+          <w:ilvl w:val="1"/>
+          <w:numId w:val="9"/>
+        </w:numPr>
+        <w:spacing w:after="0" w:line="240" w:lineRule="auto"/>
+        <w:jc w:val="both"/>
+        <w:rPr>
+          <w:rFonts w:ascii="Times New Roman" w:hAnsi="Times New Roman" w:cs="Times New Roman"/>
+          <w:sz w:val="24"/>
+          <w:szCs w:val="24"/>
+        </w:rPr>
+      </w:pPr>
+      <w:r>
+        <w:rPr>
+          <w:rFonts w:ascii="Times New Roman" w:hAnsi="Times New Roman" w:cs="Times New Roman"/>
+          <w:sz w:val="24"/>
+          <w:szCs w:val="24"/>
+        </w:rPr>
+        <w:t>Data Mahasiswa: NIM, nama, program studi, angkatan, dsb.</w:t>
+      </w:r>
+    </w:p>
+    <w:p>
+      <w:pPr>
+        <w:pStyle w:val="ListParagraph"/>
+        <w:numPr>
+          <w:ilvl w:val="1"/>
+          <w:numId w:val="9"/>
+        </w:numPr>
+        <w:spacing w:after="0" w:line="240" w:lineRule="auto"/>
+        <w:jc w:val="both"/>
+        <w:rPr>
+          <w:rFonts w:ascii="Times New Roman" w:hAnsi="Times New Roman" w:cs="Times New Roman"/>
+          <w:sz w:val="24"/>
+          <w:szCs w:val="24"/>
+        </w:rPr>
+      </w:pPr>
+      <w:r>
+        <w:rPr>
+          <w:rFonts w:ascii="Times New Roman" w:hAnsi="Times New Roman" w:cs="Times New Roman"/>
+          <w:sz w:val="24"/>
+          <w:szCs w:val="24"/>
+        </w:rPr>
+        <w:t>Data Dosen: NIDN, nama, jabatan, mata kuliah yang diampu.</w:t>
+      </w:r>
+    </w:p>
+    <w:p>
+      <w:pPr>
+        <w:pStyle w:val="ListParagraph"/>
+        <w:numPr>
+          <w:ilvl w:val="1"/>
+          <w:numId w:val="9"/>
+        </w:numPr>
+        <w:spacing w:after="0" w:line="240" w:lineRule="auto"/>
+        <w:jc w:val="both"/>
+        <w:rPr>
+          <w:rFonts w:ascii="Times New Roman" w:hAnsi="Times New Roman" w:cs="Times New Roman"/>
+          <w:sz w:val="24"/>
+          <w:szCs w:val="24"/>
+        </w:rPr>
+      </w:pPr>
+      <w:r>
+        <w:rPr>
+          <w:rFonts w:ascii="Times New Roman" w:hAnsi="Times New Roman" w:cs="Times New Roman"/>
+          <w:sz w:val="24"/>
+          <w:szCs w:val="24"/>
+        </w:rPr>
+        <w:t>Data Mata Kuliah: Kode MK, nama MK, jumlah SKS, semester.</w:t>
+      </w:r>
+    </w:p>
+    <w:p>
+      <w:pPr>
+        <w:pStyle w:val="ListParagraph"/>
+        <w:numPr>
+          <w:ilvl w:val="1"/>
+          <w:numId w:val="9"/>
+        </w:numPr>
+        <w:spacing w:after="0" w:line="240" w:lineRule="auto"/>
+        <w:jc w:val="both"/>
+        <w:rPr>
+          <w:rFonts w:ascii="Times New Roman" w:hAnsi="Times New Roman" w:cs="Times New Roman"/>
+          <w:sz w:val="24"/>
+          <w:szCs w:val="24"/>
+        </w:rPr>
+      </w:pPr>
+      <w:r>
+        <w:rPr>
+          <w:rFonts w:ascii="Times New Roman" w:hAnsi="Times New Roman" w:cs="Times New Roman"/>
+          <w:sz w:val="24"/>
+          <w:szCs w:val="24"/>
+        </w:rPr>
+        <w:t>Data KRS: NIM mahasiswa, mata kuliah yang dipilih, status pengajuan.</w:t>
+      </w:r>
+    </w:p>
+    <w:p>
+      <w:pPr>
+        <w:pStyle w:val="ListParagraph"/>
+        <w:numPr>
+          <w:ilvl w:val="1"/>
+          <w:numId w:val="9"/>
+        </w:numPr>
+        <w:spacing w:after="0" w:line="240" w:lineRule="auto"/>
+        <w:jc w:val="both"/>
+        <w:rPr>
+          <w:rFonts w:ascii="Times New Roman" w:hAnsi="Times New Roman" w:cs="Times New Roman"/>
+          <w:sz w:val="24"/>
+          <w:szCs w:val="24"/>
+        </w:rPr>
+      </w:pPr>
+      <w:r>
+        <w:rPr>
+          <w:rFonts w:ascii="Times New Roman" w:hAnsi="Times New Roman" w:cs="Times New Roman"/>
+          <w:sz w:val="24"/>
+          <w:szCs w:val="24"/>
+        </w:rPr>
+        <w:t>Data Jadwal: Hari, jam, ruang kuliah, dosen pengampu.</w:t>
       </w:r>
     </w:p>
     <w:p>
@@ -1172,18 +1547,106 @@
         <w:jc w:val="both"/>
         <w:rPr>
           <w:rFonts w:ascii="Times New Roman" w:hAnsi="Times New Roman" w:cs="Times New Roman"/>
-          <w:sz w:val="24"/>
-          <w:szCs w:val="24"/>
-        </w:rPr>
-      </w:pPr>
-      <w:r>
-        <w:rPr>
-          <w:rFonts w:ascii="Times New Roman" w:hAnsi="Times New Roman" w:cs="Times New Roman"/>
-          <w:sz w:val="24"/>
-          <w:szCs w:val="24"/>
-        </w:rPr>
-        <w:t>Input: Username, password, token autentikasi.</w:t>
-      </w:r>
+          <w:b/>
+          <w:bCs/>
+          <w:sz w:val="24"/>
+          <w:szCs w:val="24"/>
+        </w:rPr>
+      </w:pPr>
+      <w:r>
+        <w:rPr>
+          <w:rFonts w:ascii="Times New Roman" w:hAnsi="Times New Roman" w:cs="Times New Roman"/>
+          <w:b/>
+          <w:bCs/>
+          <w:sz w:val="24"/>
+          <w:szCs w:val="24"/>
+        </w:rPr>
+        <w:t xml:space="preserve">Output: </w:t>
+      </w:r>
+    </w:p>
+    <w:p>
+      <w:pPr>
+        <w:pStyle w:val="ListParagraph"/>
+        <w:numPr>
+          <w:ilvl w:val="1"/>
+          <w:numId w:val="9"/>
+        </w:numPr>
+        <w:spacing w:after="0" w:line="240" w:lineRule="auto"/>
+        <w:jc w:val="both"/>
+        <w:rPr>
+          <w:rFonts w:ascii="Times New Roman" w:hAnsi="Times New Roman" w:cs="Times New Roman"/>
+          <w:sz w:val="24"/>
+          <w:szCs w:val="24"/>
+        </w:rPr>
+      </w:pPr>
+      <w:r>
+        <w:rPr>
+          <w:rFonts w:ascii="Times New Roman" w:hAnsi="Times New Roman" w:cs="Times New Roman"/>
+          <w:sz w:val="24"/>
+          <w:szCs w:val="24"/>
+        </w:rPr>
+        <w:t>Penyimpanan data ke dalam database MySQL.</w:t>
+      </w:r>
+    </w:p>
+    <w:p>
+      <w:pPr>
+        <w:pStyle w:val="ListParagraph"/>
+        <w:numPr>
+          <w:ilvl w:val="1"/>
+          <w:numId w:val="9"/>
+        </w:numPr>
+        <w:spacing w:after="0" w:line="240" w:lineRule="auto"/>
+        <w:jc w:val="both"/>
+        <w:rPr>
+          <w:rFonts w:ascii="Times New Roman" w:hAnsi="Times New Roman" w:cs="Times New Roman"/>
+          <w:sz w:val="24"/>
+          <w:szCs w:val="24"/>
+        </w:rPr>
+      </w:pPr>
+      <w:r>
+        <w:rPr>
+          <w:rFonts w:ascii="Times New Roman" w:hAnsi="Times New Roman" w:cs="Times New Roman"/>
+          <w:sz w:val="24"/>
+          <w:szCs w:val="24"/>
+        </w:rPr>
+        <w:t>Respons API untuk konsumsi internal dan eksternal (misalnya untuk menampilkan data KRS mahasiswa atau laporan mata kuliah yang diambil).</w:t>
+      </w:r>
+    </w:p>
+    <w:p>
+      <w:pPr>
+        <w:pStyle w:val="ListParagraph"/>
+        <w:numPr>
+          <w:ilvl w:val="1"/>
+          <w:numId w:val="9"/>
+        </w:numPr>
+        <w:spacing w:after="0" w:line="240" w:lineRule="auto"/>
+        <w:jc w:val="both"/>
+        <w:rPr>
+          <w:rFonts w:ascii="Times New Roman" w:hAnsi="Times New Roman" w:cs="Times New Roman"/>
+          <w:sz w:val="24"/>
+          <w:szCs w:val="24"/>
+        </w:rPr>
+      </w:pPr>
+      <w:r>
+        <w:rPr>
+          <w:rFonts w:ascii="Times New Roman" w:hAnsi="Times New Roman" w:cs="Times New Roman"/>
+          <w:sz w:val="24"/>
+          <w:szCs w:val="24"/>
+        </w:rPr>
+        <w:lastRenderedPageBreak/>
+        <w:t>Notifikasi sistem untuk aksi tertentu (misalnya saat KRS berhasil diajukan atau disetujui).</w:t>
+      </w:r>
+    </w:p>
+    <w:p>
+      <w:pPr>
+        <w:spacing w:after="0" w:line="240" w:lineRule="auto"/>
+        <w:jc w:val="both"/>
+        <w:rPr>
+          <w:rFonts w:ascii="Times New Roman" w:hAnsi="Times New Roman" w:cs="Times New Roman"/>
+          <w:sz w:val="24"/>
+          <w:szCs w:val="24"/>
+        </w:rPr>
+      </w:pPr>
     </w:p>
     <w:p>
       <w:pPr>
@@ -1196,18 +1659,142 @@
         <w:jc w:val="both"/>
         <w:rPr>
           <w:rFonts w:ascii="Times New Roman" w:hAnsi="Times New Roman" w:cs="Times New Roman"/>
-          <w:sz w:val="24"/>
-          <w:szCs w:val="24"/>
-        </w:rPr>
-      </w:pPr>
-      <w:r>
-        <w:rPr>
-          <w:rFonts w:ascii="Times New Roman" w:hAnsi="Times New Roman" w:cs="Times New Roman"/>
-          <w:sz w:val="24"/>
-          <w:szCs w:val="24"/>
-        </w:rPr>
-        <w:t>Output: Token sesi pengguna, status autentikasi.</w:t>
-      </w:r>
+          <w:b/>
+          <w:bCs/>
+          <w:sz w:val="24"/>
+          <w:szCs w:val="24"/>
+        </w:rPr>
+      </w:pPr>
+      <w:r>
+        <w:rPr>
+          <w:rFonts w:ascii="Times New Roman" w:hAnsi="Times New Roman" w:cs="Times New Roman"/>
+          <w:b/>
+          <w:bCs/>
+          <w:sz w:val="24"/>
+          <w:szCs w:val="24"/>
+        </w:rPr>
+        <w:t xml:space="preserve">Teknologi: </w:t>
+      </w:r>
+    </w:p>
+    <w:p>
+      <w:pPr>
+        <w:pStyle w:val="ListParagraph"/>
+        <w:numPr>
+          <w:ilvl w:val="1"/>
+          <w:numId w:val="9"/>
+        </w:numPr>
+        <w:spacing w:after="0" w:line="240" w:lineRule="auto"/>
+        <w:jc w:val="both"/>
+        <w:rPr>
+          <w:rFonts w:ascii="Times New Roman" w:hAnsi="Times New Roman" w:cs="Times New Roman"/>
+          <w:sz w:val="24"/>
+          <w:szCs w:val="24"/>
+        </w:rPr>
+      </w:pPr>
+      <w:r>
+        <w:rPr>
+          <w:rFonts w:ascii="Times New Roman" w:hAnsi="Times New Roman" w:cs="Times New Roman"/>
+          <w:b/>
+          <w:bCs/>
+          <w:sz w:val="24"/>
+          <w:szCs w:val="24"/>
+        </w:rPr>
+        <w:t>CodeIgniter 4 ORM (Model CI4)</w:t>
+      </w:r>
+      <w:r>
+        <w:rPr>
+          <w:rFonts w:ascii="Times New Roman" w:hAnsi="Times New Roman" w:cs="Times New Roman"/>
+          <w:sz w:val="24"/>
+          <w:szCs w:val="24"/>
+        </w:rPr>
+        <w:t xml:space="preserve"> digunakan untuk mengelola interaksi antara sistem dan database secara terstruktur.</w:t>
+      </w:r>
+    </w:p>
+    <w:p>
+      <w:pPr>
+        <w:pStyle w:val="ListParagraph"/>
+        <w:numPr>
+          <w:ilvl w:val="1"/>
+          <w:numId w:val="9"/>
+        </w:numPr>
+        <w:spacing w:after="0" w:line="240" w:lineRule="auto"/>
+        <w:jc w:val="both"/>
+        <w:rPr>
+          <w:rFonts w:ascii="Times New Roman" w:hAnsi="Times New Roman" w:cs="Times New Roman"/>
+          <w:sz w:val="24"/>
+          <w:szCs w:val="24"/>
+        </w:rPr>
+      </w:pPr>
+      <w:r>
+        <w:rPr>
+          <w:rFonts w:ascii="Times New Roman" w:hAnsi="Times New Roman" w:cs="Times New Roman"/>
+          <w:b/>
+          <w:bCs/>
+          <w:sz w:val="24"/>
+          <w:szCs w:val="24"/>
+        </w:rPr>
+        <w:t>Indexing Database (MySQL)</w:t>
+      </w:r>
+      <w:r>
+        <w:rPr>
+          <w:rFonts w:ascii="Times New Roman" w:hAnsi="Times New Roman" w:cs="Times New Roman"/>
+          <w:sz w:val="24"/>
+          <w:szCs w:val="24"/>
+        </w:rPr>
+        <w:t xml:space="preserve"> diterapkan pada kolom penting (seperti NIM, Kode Mata Kuliah) untuk mengoptimalkan performa pencarian dan kueri data yang kompleks.</w:t>
+      </w:r>
+    </w:p>
+    <w:p>
+      <w:pPr>
+        <w:spacing w:after="0" w:line="240" w:lineRule="auto"/>
+        <w:jc w:val="both"/>
+        <w:rPr>
+          <w:rFonts w:ascii="Times New Roman" w:hAnsi="Times New Roman" w:cs="Times New Roman"/>
+          <w:sz w:val="24"/>
+          <w:szCs w:val="24"/>
+        </w:rPr>
+      </w:pPr>
+    </w:p>
+    <w:p>
+      <w:pPr>
+        <w:pStyle w:val="ListParagraph"/>
+        <w:numPr>
+          <w:ilvl w:val="1"/>
+          <w:numId w:val="26"/>
+        </w:numPr>
+        <w:spacing w:after="0" w:line="240" w:lineRule="auto"/>
+        <w:jc w:val="both"/>
+        <w:rPr>
+          <w:rFonts w:ascii="Times New Roman" w:hAnsi="Times New Roman" w:cs="Times New Roman"/>
+          <w:b/>
+          <w:bCs/>
+          <w:sz w:val="24"/>
+          <w:szCs w:val="24"/>
+        </w:rPr>
+      </w:pPr>
+      <w:r>
+        <w:rPr>
+          <w:rFonts w:ascii="Times New Roman" w:hAnsi="Times New Roman" w:cs="Times New Roman"/>
+          <w:b/>
+          <w:bCs/>
+          <w:sz w:val="24"/>
+          <w:szCs w:val="24"/>
+        </w:rPr>
+        <w:t>Modul Integrasi API</w:t>
+      </w:r>
+    </w:p>
+    <w:p>
+      <w:pPr>
+        <w:spacing w:after="0" w:line="240" w:lineRule="auto"/>
+        <w:jc w:val="both"/>
+        <w:rPr>
+          <w:rFonts w:ascii="Times New Roman" w:hAnsi="Times New Roman" w:cs="Times New Roman"/>
+          <w:b/>
+          <w:bCs/>
+          <w:sz w:val="24"/>
+          <w:szCs w:val="24"/>
+        </w:rPr>
+      </w:pPr>
     </w:p>
     <w:p>
       <w:pPr>
@@ -1230,400 +1817,6 @@
           <w:sz w:val="24"/>
           <w:szCs w:val="24"/>
         </w:rPr>
-        <w:t>Teknologi: OAuth2 untuk keamanan autentikasi, JWT untuk token berbasis sesi.</w:t>
-      </w:r>
-    </w:p>
-    <w:p>
-      <w:pPr>
-        <w:pStyle w:val="ListParagraph"/>
-        <w:numPr>
-          <w:ilvl w:val="0"/>
-          <w:numId w:val="9"/>
-        </w:numPr>
-        <w:spacing w:after="0" w:line="240" w:lineRule="auto"/>
-        <w:jc w:val="both"/>
-        <w:rPr>
-          <w:rFonts w:ascii="Times New Roman" w:hAnsi="Times New Roman" w:cs="Times New Roman"/>
-          <w:sz w:val="24"/>
-          <w:szCs w:val="24"/>
-        </w:rPr>
-      </w:pPr>
-      <w:r>
-        <w:rPr>
-          <w:rFonts w:ascii="Times New Roman" w:hAnsi="Times New Roman" w:cs="Times New Roman"/>
-          <w:sz w:val="24"/>
-          <w:szCs w:val="24"/>
-        </w:rPr>
-        <w:t>Validasi: Captcha untuk mencegah serangan brute force.</w:t>
-      </w:r>
-    </w:p>
-    <w:p>
-      <w:pPr>
-        <w:spacing w:after="0" w:line="240" w:lineRule="auto"/>
-        <w:jc w:val="both"/>
-        <w:rPr>
-          <w:rFonts w:ascii="Times New Roman" w:hAnsi="Times New Roman" w:cs="Times New Roman"/>
-          <w:sz w:val="24"/>
-          <w:szCs w:val="24"/>
-        </w:rPr>
-      </w:pPr>
-    </w:p>
-    <w:p>
-      <w:pPr>
-        <w:spacing w:after="0" w:line="240" w:lineRule="auto"/>
-        <w:jc w:val="both"/>
-        <w:rPr>
-          <w:rFonts w:ascii="Times New Roman" w:hAnsi="Times New Roman" w:cs="Times New Roman"/>
-          <w:b/>
-          <w:bCs/>
-          <w:sz w:val="24"/>
-          <w:szCs w:val="24"/>
-        </w:rPr>
-      </w:pPr>
-      <w:r>
-        <w:rPr>
-          <w:rFonts w:ascii="Times New Roman" w:hAnsi="Times New Roman" w:cs="Times New Roman"/>
-          <w:b/>
-          <w:bCs/>
-          <w:sz w:val="24"/>
-          <w:szCs w:val="24"/>
-        </w:rPr>
-        <w:t>3.2 Modul Manajemen Data</w:t>
-      </w:r>
-    </w:p>
-    <w:p>
-      <w:pPr>
-        <w:spacing w:after="0" w:line="240" w:lineRule="auto"/>
-        <w:jc w:val="both"/>
-        <w:rPr>
-          <w:rFonts w:ascii="Times New Roman" w:hAnsi="Times New Roman" w:cs="Times New Roman"/>
-          <w:b/>
-          <w:bCs/>
-          <w:sz w:val="24"/>
-          <w:szCs w:val="24"/>
-        </w:rPr>
-      </w:pPr>
-    </w:p>
-    <w:p>
-      <w:pPr>
-        <w:pStyle w:val="ListParagraph"/>
-        <w:numPr>
-          <w:ilvl w:val="0"/>
-          <w:numId w:val="9"/>
-        </w:numPr>
-        <w:spacing w:after="0" w:line="240" w:lineRule="auto"/>
-        <w:jc w:val="both"/>
-        <w:rPr>
-          <w:rFonts w:ascii="Times New Roman" w:hAnsi="Times New Roman" w:cs="Times New Roman"/>
-          <w:sz w:val="24"/>
-          <w:szCs w:val="24"/>
-        </w:rPr>
-      </w:pPr>
-      <w:r>
-        <w:rPr>
-          <w:rFonts w:ascii="Times New Roman" w:hAnsi="Times New Roman" w:cs="Times New Roman"/>
-          <w:sz w:val="24"/>
-          <w:szCs w:val="24"/>
-        </w:rPr>
-        <w:t>Fungsi: CRUD untuk entitas pengguna, transaksi, dan data lainnya.</w:t>
-      </w:r>
-    </w:p>
-    <w:p>
-      <w:pPr>
-        <w:pStyle w:val="ListParagraph"/>
-        <w:numPr>
-          <w:ilvl w:val="0"/>
-          <w:numId w:val="9"/>
-        </w:numPr>
-        <w:spacing w:after="0" w:line="240" w:lineRule="auto"/>
-        <w:jc w:val="both"/>
-        <w:rPr>
-          <w:rFonts w:ascii="Times New Roman" w:hAnsi="Times New Roman" w:cs="Times New Roman"/>
-          <w:sz w:val="24"/>
-          <w:szCs w:val="24"/>
-        </w:rPr>
-      </w:pPr>
-      <w:r>
-        <w:rPr>
-          <w:rFonts w:ascii="Times New Roman" w:hAnsi="Times New Roman" w:cs="Times New Roman"/>
-          <w:sz w:val="24"/>
-          <w:szCs w:val="24"/>
-        </w:rPr>
-        <w:t>Input: Data pengguna (nama, email, peran, dsb.).</w:t>
-      </w:r>
-    </w:p>
-    <w:p>
-      <w:pPr>
-        <w:pStyle w:val="ListParagraph"/>
-        <w:numPr>
-          <w:ilvl w:val="0"/>
-          <w:numId w:val="9"/>
-        </w:numPr>
-        <w:spacing w:after="0" w:line="240" w:lineRule="auto"/>
-        <w:jc w:val="both"/>
-        <w:rPr>
-          <w:rFonts w:ascii="Times New Roman" w:hAnsi="Times New Roman" w:cs="Times New Roman"/>
-          <w:sz w:val="24"/>
-          <w:szCs w:val="24"/>
-        </w:rPr>
-      </w:pPr>
-      <w:r>
-        <w:rPr>
-          <w:rFonts w:ascii="Times New Roman" w:hAnsi="Times New Roman" w:cs="Times New Roman"/>
-          <w:sz w:val="24"/>
-          <w:szCs w:val="24"/>
-        </w:rPr>
-        <w:t>Output: Data tersimpan dalam database, respons API.</w:t>
-      </w:r>
-    </w:p>
-    <w:p>
-      <w:pPr>
-        <w:pStyle w:val="ListParagraph"/>
-        <w:numPr>
-          <w:ilvl w:val="0"/>
-          <w:numId w:val="9"/>
-        </w:numPr>
-        <w:spacing w:after="0" w:line="240" w:lineRule="auto"/>
-        <w:jc w:val="both"/>
-        <w:rPr>
-          <w:rFonts w:ascii="Times New Roman" w:hAnsi="Times New Roman" w:cs="Times New Roman"/>
-          <w:sz w:val="24"/>
-          <w:szCs w:val="24"/>
-        </w:rPr>
-      </w:pPr>
-      <w:r>
-        <w:rPr>
-          <w:rFonts w:ascii="Times New Roman" w:hAnsi="Times New Roman" w:cs="Times New Roman"/>
-          <w:sz w:val="24"/>
-          <w:szCs w:val="24"/>
-        </w:rPr>
-        <w:t>Teknologi: ORM Yii2 untuk interaksi database, mekanisme indexing untuk optimasi</w:t>
-      </w:r>
-      <w:r>
-        <w:rPr>
-          <w:rFonts w:ascii="Times New Roman" w:hAnsi="Times New Roman" w:cs="Times New Roman"/>
-          <w:sz w:val="24"/>
-          <w:szCs w:val="24"/>
-        </w:rPr>
-        <w:t xml:space="preserve"> </w:t>
-      </w:r>
-      <w:r>
-        <w:rPr>
-          <w:rFonts w:ascii="Times New Roman" w:hAnsi="Times New Roman" w:cs="Times New Roman"/>
-          <w:sz w:val="24"/>
-          <w:szCs w:val="24"/>
-        </w:rPr>
-        <w:t>pencarian data.</w:t>
-      </w:r>
-    </w:p>
-    <w:p>
-      <w:pPr>
-        <w:spacing w:after="0" w:line="240" w:lineRule="auto"/>
-        <w:jc w:val="both"/>
-        <w:rPr>
-          <w:rFonts w:ascii="Times New Roman" w:hAnsi="Times New Roman" w:cs="Times New Roman"/>
-          <w:sz w:val="24"/>
-          <w:szCs w:val="24"/>
-        </w:rPr>
-      </w:pPr>
-    </w:p>
-    <w:p>
-      <w:pPr>
-        <w:spacing w:after="0" w:line="240" w:lineRule="auto"/>
-        <w:jc w:val="both"/>
-        <w:rPr>
-          <w:rFonts w:ascii="Times New Roman" w:hAnsi="Times New Roman" w:cs="Times New Roman"/>
-          <w:b/>
-          <w:bCs/>
-          <w:sz w:val="24"/>
-          <w:szCs w:val="24"/>
-        </w:rPr>
-      </w:pPr>
-      <w:r>
-        <w:rPr>
-          <w:rFonts w:ascii="Times New Roman" w:hAnsi="Times New Roman" w:cs="Times New Roman"/>
-          <w:b/>
-          <w:bCs/>
-          <w:sz w:val="24"/>
-          <w:szCs w:val="24"/>
-        </w:rPr>
-        <w:t>3.3 Modul Laporan dan Analitik</w:t>
-      </w:r>
-    </w:p>
-    <w:p>
-      <w:pPr>
-        <w:spacing w:after="0" w:line="240" w:lineRule="auto"/>
-        <w:jc w:val="both"/>
-        <w:rPr>
-          <w:rFonts w:ascii="Times New Roman" w:hAnsi="Times New Roman" w:cs="Times New Roman"/>
-          <w:b/>
-          <w:bCs/>
-          <w:sz w:val="24"/>
-          <w:szCs w:val="24"/>
-        </w:rPr>
-      </w:pPr>
-    </w:p>
-    <w:p>
-      <w:pPr>
-        <w:pStyle w:val="ListParagraph"/>
-        <w:numPr>
-          <w:ilvl w:val="0"/>
-          <w:numId w:val="9"/>
-        </w:numPr>
-        <w:spacing w:after="0" w:line="240" w:lineRule="auto"/>
-        <w:jc w:val="both"/>
-        <w:rPr>
-          <w:rFonts w:ascii="Times New Roman" w:hAnsi="Times New Roman" w:cs="Times New Roman"/>
-          <w:sz w:val="24"/>
-          <w:szCs w:val="24"/>
-        </w:rPr>
-      </w:pPr>
-      <w:r>
-        <w:rPr>
-          <w:rFonts w:ascii="Times New Roman" w:hAnsi="Times New Roman" w:cs="Times New Roman"/>
-          <w:sz w:val="24"/>
-          <w:szCs w:val="24"/>
-        </w:rPr>
-        <w:t>Fungsi: Pembuatan laporan berbasis data dengan visualisasi grafik.</w:t>
-      </w:r>
-    </w:p>
-    <w:p>
-      <w:pPr>
-        <w:pStyle w:val="ListParagraph"/>
-        <w:numPr>
-          <w:ilvl w:val="0"/>
-          <w:numId w:val="9"/>
-        </w:numPr>
-        <w:spacing w:after="0" w:line="240" w:lineRule="auto"/>
-        <w:jc w:val="both"/>
-        <w:rPr>
-          <w:rFonts w:ascii="Times New Roman" w:hAnsi="Times New Roman" w:cs="Times New Roman"/>
-          <w:sz w:val="24"/>
-          <w:szCs w:val="24"/>
-        </w:rPr>
-      </w:pPr>
-      <w:r>
-        <w:rPr>
-          <w:rFonts w:ascii="Times New Roman" w:hAnsi="Times New Roman" w:cs="Times New Roman"/>
-          <w:sz w:val="24"/>
-          <w:szCs w:val="24"/>
-        </w:rPr>
-        <w:t>Output: File PDF atau Excel, grafik statistik.</w:t>
-      </w:r>
-    </w:p>
-    <w:p>
-      <w:pPr>
-        <w:pStyle w:val="ListParagraph"/>
-        <w:numPr>
-          <w:ilvl w:val="0"/>
-          <w:numId w:val="9"/>
-        </w:numPr>
-        <w:spacing w:after="0" w:line="240" w:lineRule="auto"/>
-        <w:jc w:val="both"/>
-        <w:rPr>
-          <w:rFonts w:ascii="Times New Roman" w:hAnsi="Times New Roman" w:cs="Times New Roman"/>
-          <w:sz w:val="24"/>
-          <w:szCs w:val="24"/>
-        </w:rPr>
-      </w:pPr>
-      <w:r>
-        <w:rPr>
-          <w:rFonts w:ascii="Times New Roman" w:hAnsi="Times New Roman" w:cs="Times New Roman"/>
-          <w:sz w:val="24"/>
-          <w:szCs w:val="24"/>
-        </w:rPr>
-        <w:t>Teknologi: Library MPDF untuk PDF, PhpSpreadsheet untuk Excel, Chart.js untuk</w:t>
-      </w:r>
-      <w:r>
-        <w:rPr>
-          <w:rFonts w:ascii="Times New Roman" w:hAnsi="Times New Roman" w:cs="Times New Roman"/>
-          <w:sz w:val="24"/>
-          <w:szCs w:val="24"/>
-        </w:rPr>
-        <w:t xml:space="preserve"> </w:t>
-      </w:r>
-      <w:r>
-        <w:rPr>
-          <w:rFonts w:ascii="Times New Roman" w:hAnsi="Times New Roman" w:cs="Times New Roman"/>
-          <w:sz w:val="24"/>
-          <w:szCs w:val="24"/>
-        </w:rPr>
-        <w:t>visualisasi data.</w:t>
-      </w:r>
-    </w:p>
-    <w:p>
-      <w:pPr>
-        <w:spacing w:after="0" w:line="240" w:lineRule="auto"/>
-        <w:jc w:val="both"/>
-        <w:rPr>
-          <w:rFonts w:ascii="Times New Roman" w:hAnsi="Times New Roman" w:cs="Times New Roman"/>
-          <w:sz w:val="24"/>
-          <w:szCs w:val="24"/>
-        </w:rPr>
-      </w:pPr>
-    </w:p>
-    <w:p>
-      <w:pPr>
-        <w:pStyle w:val="ListParagraph"/>
-        <w:numPr>
-          <w:ilvl w:val="1"/>
-          <w:numId w:val="15"/>
-        </w:numPr>
-        <w:spacing w:after="0" w:line="240" w:lineRule="auto"/>
-        <w:jc w:val="both"/>
-        <w:rPr>
-          <w:rFonts w:ascii="Times New Roman" w:hAnsi="Times New Roman" w:cs="Times New Roman"/>
-          <w:b/>
-          <w:bCs/>
-          <w:sz w:val="24"/>
-          <w:szCs w:val="24"/>
-        </w:rPr>
-      </w:pPr>
-      <w:r>
-        <w:rPr>
-          <w:rFonts w:ascii="Times New Roman" w:hAnsi="Times New Roman" w:cs="Times New Roman"/>
-          <w:b/>
-          <w:bCs/>
-          <w:sz w:val="24"/>
-          <w:szCs w:val="24"/>
-        </w:rPr>
-        <w:t>Modul Integrasi API</w:t>
-      </w:r>
-    </w:p>
-    <w:p>
-      <w:pPr>
-        <w:spacing w:after="0" w:line="240" w:lineRule="auto"/>
-        <w:jc w:val="both"/>
-        <w:rPr>
-          <w:rFonts w:ascii="Times New Roman" w:hAnsi="Times New Roman" w:cs="Times New Roman"/>
-          <w:b/>
-          <w:bCs/>
-          <w:sz w:val="24"/>
-          <w:szCs w:val="24"/>
-        </w:rPr>
-      </w:pPr>
-    </w:p>
-    <w:p>
-      <w:pPr>
-        <w:pStyle w:val="ListParagraph"/>
-        <w:numPr>
-          <w:ilvl w:val="0"/>
-          <w:numId w:val="9"/>
-        </w:numPr>
-        <w:spacing w:after="0" w:line="240" w:lineRule="auto"/>
-        <w:jc w:val="both"/>
-        <w:rPr>
-          <w:rFonts w:ascii="Times New Roman" w:hAnsi="Times New Roman" w:cs="Times New Roman"/>
-          <w:sz w:val="24"/>
-          <w:szCs w:val="24"/>
-        </w:rPr>
-      </w:pPr>
-      <w:r>
-        <w:rPr>
-          <w:rFonts w:ascii="Times New Roman" w:hAnsi="Times New Roman" w:cs="Times New Roman"/>
-          <w:sz w:val="24"/>
-          <w:szCs w:val="24"/>
-        </w:rPr>
         <w:t>Fungsi: Komunikasi dengan sistem eksternal seperti sistem pembayaran dan layanan pihak</w:t>
       </w:r>
       <w:r>
@@ -1717,25 +1910,25 @@
     </w:p>
     <w:p>
       <w:pPr>
-        <w:rPr>
-          <w:rFonts w:ascii="Times New Roman" w:hAnsi="Times New Roman" w:cs="Times New Roman"/>
-          <w:sz w:val="24"/>
-          <w:szCs w:val="24"/>
-        </w:rPr>
-      </w:pPr>
-      <w:r>
-        <w:rPr>
-          <w:rFonts w:ascii="Times New Roman" w:hAnsi="Times New Roman" w:cs="Times New Roman"/>
-          <w:sz w:val="24"/>
-          <w:szCs w:val="24"/>
-        </w:rPr>
-        <w:br w:type="page"/>
-      </w:r>
-    </w:p>
-    <w:p>
-      <w:pPr>
-        <w:spacing w:after="0" w:line="240" w:lineRule="auto"/>
-        <w:jc w:val="both"/>
+        <w:pStyle w:val="ListParagraph"/>
+        <w:spacing w:after="0" w:line="240" w:lineRule="auto"/>
+        <w:jc w:val="both"/>
+        <w:rPr>
+          <w:rFonts w:ascii="Times New Roman" w:hAnsi="Times New Roman" w:cs="Times New Roman"/>
+          <w:sz w:val="24"/>
+          <w:szCs w:val="24"/>
+        </w:rPr>
+      </w:pPr>
+    </w:p>
+    <w:p>
+      <w:pPr>
+        <w:rPr>
+          <w:rFonts w:ascii="Times New Roman" w:hAnsi="Times New Roman" w:cs="Times New Roman"/>
+          <w:sz w:val="24"/>
+          <w:szCs w:val="24"/>
+        </w:rPr>
+      </w:pPr>
+      <w:r>
         <w:rPr>
           <w:rFonts w:ascii="Times New Roman" w:hAnsi="Times New Roman" w:cs="Times New Roman"/>
           <w:b/>
@@ -1743,8 +1936,13 @@
           <w:sz w:val="32"/>
           <w:szCs w:val="32"/>
         </w:rPr>
-      </w:pPr>
-      <w:r>
+        <w:t>4. Desain Basis Data</w:t>
+      </w:r>
+    </w:p>
+    <w:p>
+      <w:pPr>
+        <w:spacing w:after="0" w:line="240" w:lineRule="auto"/>
+        <w:jc w:val="both"/>
         <w:rPr>
           <w:rFonts w:ascii="Times New Roman" w:hAnsi="Times New Roman" w:cs="Times New Roman"/>
           <w:b/>
@@ -1752,14 +1950,755 @@
           <w:sz w:val="32"/>
           <w:szCs w:val="32"/>
         </w:rPr>
+      </w:pPr>
+    </w:p>
+    <w:p>
+      <w:pPr>
+        <w:spacing w:after="0" w:line="240" w:lineRule="auto"/>
+        <w:jc w:val="both"/>
+        <w:rPr>
+          <w:rFonts w:ascii="Times New Roman" w:hAnsi="Times New Roman" w:cs="Times New Roman"/>
+          <w:b/>
+          <w:bCs/>
+          <w:sz w:val="24"/>
+          <w:szCs w:val="24"/>
+        </w:rPr>
+      </w:pPr>
+      <w:r>
+        <w:rPr>
+          <w:rFonts w:ascii="Times New Roman" w:hAnsi="Times New Roman" w:cs="Times New Roman"/>
+          <w:b/>
+          <w:bCs/>
+          <w:sz w:val="24"/>
+          <w:szCs w:val="24"/>
+        </w:rPr>
+        <w:t>4.1 Model Data</w:t>
+      </w:r>
+    </w:p>
+    <w:p>
+      <w:pPr>
+        <w:spacing w:after="0" w:line="240" w:lineRule="auto"/>
+        <w:jc w:val="both"/>
+        <w:rPr>
+          <w:rFonts w:ascii="Times New Roman" w:hAnsi="Times New Roman" w:cs="Times New Roman"/>
+          <w:b/>
+          <w:bCs/>
+          <w:sz w:val="24"/>
+          <w:szCs w:val="24"/>
+        </w:rPr>
+      </w:pPr>
+    </w:p>
+    <w:p>
+      <w:pPr>
+        <w:spacing w:after="0" w:line="240" w:lineRule="auto"/>
+        <w:jc w:val="both"/>
+        <w:rPr>
+          <w:rFonts w:ascii="Times New Roman" w:hAnsi="Times New Roman" w:cs="Times New Roman"/>
+          <w:sz w:val="24"/>
+          <w:szCs w:val="24"/>
+        </w:rPr>
+      </w:pPr>
+      <w:r>
+        <w:rPr>
+          <w:rFonts w:ascii="Times New Roman" w:hAnsi="Times New Roman" w:cs="Times New Roman"/>
+          <w:sz w:val="24"/>
+          <w:szCs w:val="24"/>
+        </w:rPr>
+        <w:t>Struktur utama basis data mencakup tabel:</w:t>
+      </w:r>
+    </w:p>
+    <w:p>
+      <w:pPr>
+        <w:spacing w:after="0" w:line="240" w:lineRule="auto"/>
+        <w:jc w:val="both"/>
+        <w:rPr>
+          <w:rFonts w:ascii="Times New Roman" w:hAnsi="Times New Roman" w:cs="Times New Roman"/>
+          <w:sz w:val="24"/>
+          <w:szCs w:val="24"/>
+        </w:rPr>
+      </w:pPr>
+      <w:r>
+        <w:rPr>
+          <w:rFonts w:ascii="Times New Roman" w:hAnsi="Times New Roman" w:cs="Times New Roman"/>
+          <w:sz w:val="24"/>
+          <w:szCs w:val="24"/>
+        </w:rPr>
+        <w:t>1. users (id,</w:t>
+      </w:r>
+      <w:r>
+        <w:rPr>
+          <w:rFonts w:ascii="Times New Roman" w:hAnsi="Times New Roman" w:cs="Times New Roman"/>
+          <w:sz w:val="24"/>
+          <w:szCs w:val="24"/>
+        </w:rPr>
+        <w:t xml:space="preserve"> username,</w:t>
+      </w:r>
+      <w:r>
+        <w:rPr>
+          <w:rFonts w:ascii="Times New Roman" w:hAnsi="Times New Roman" w:cs="Times New Roman"/>
+          <w:sz w:val="24"/>
+          <w:szCs w:val="24"/>
+        </w:rPr>
+        <w:t xml:space="preserve"> nama, email, password, role, created_at, updated_at).</w:t>
+      </w:r>
+    </w:p>
+    <w:p>
+      <w:pPr>
+        <w:spacing w:after="0" w:line="240" w:lineRule="auto"/>
+        <w:jc w:val="both"/>
+        <w:rPr>
+          <w:rFonts w:ascii="Times New Roman" w:hAnsi="Times New Roman" w:cs="Times New Roman"/>
+          <w:sz w:val="24"/>
+          <w:szCs w:val="24"/>
+        </w:rPr>
+      </w:pPr>
+      <w:r>
+        <w:rPr>
+          <w:rFonts w:ascii="Times New Roman" w:hAnsi="Times New Roman" w:cs="Times New Roman"/>
+          <w:sz w:val="24"/>
+          <w:szCs w:val="24"/>
+        </w:rPr>
+        <w:t xml:space="preserve">2. </w:t>
+      </w:r>
+      <w:r>
+        <w:rPr>
+          <w:rFonts w:ascii="Times New Roman" w:hAnsi="Times New Roman" w:cs="Times New Roman"/>
+          <w:sz w:val="24"/>
+          <w:szCs w:val="24"/>
+        </w:rPr>
+        <w:t>mahasiswa</w:t>
+      </w:r>
+      <w:r>
+        <w:rPr>
+          <w:rFonts w:ascii="Times New Roman" w:hAnsi="Times New Roman" w:cs="Times New Roman"/>
+          <w:sz w:val="24"/>
+          <w:szCs w:val="24"/>
+        </w:rPr>
+        <w:t xml:space="preserve"> (id, </w:t>
+      </w:r>
+      <w:r>
+        <w:rPr>
+          <w:rFonts w:ascii="Times New Roman" w:hAnsi="Times New Roman" w:cs="Times New Roman"/>
+          <w:sz w:val="24"/>
+          <w:szCs w:val="24"/>
+        </w:rPr>
+        <w:t>nim, nama, prodi, angkatan, email, telepon, alamat).</w:t>
+      </w:r>
+    </w:p>
+    <w:p>
+      <w:pPr>
+        <w:spacing w:after="0" w:line="240" w:lineRule="auto"/>
+        <w:jc w:val="both"/>
+        <w:rPr>
+          <w:rFonts w:ascii="Times New Roman" w:hAnsi="Times New Roman" w:cs="Times New Roman"/>
+          <w:sz w:val="24"/>
+          <w:szCs w:val="24"/>
+        </w:rPr>
+      </w:pPr>
+      <w:r>
+        <w:rPr>
+          <w:rFonts w:ascii="Times New Roman" w:hAnsi="Times New Roman" w:cs="Times New Roman"/>
+          <w:sz w:val="24"/>
+          <w:szCs w:val="24"/>
+        </w:rPr>
+        <w:t xml:space="preserve">3. </w:t>
+      </w:r>
+      <w:r>
+        <w:rPr>
+          <w:rFonts w:ascii="Times New Roman" w:hAnsi="Times New Roman" w:cs="Times New Roman"/>
+          <w:sz w:val="24"/>
+          <w:szCs w:val="24"/>
+        </w:rPr>
+        <w:t>dosen</w:t>
+      </w:r>
+      <w:r>
+        <w:rPr>
+          <w:rFonts w:ascii="Times New Roman" w:hAnsi="Times New Roman" w:cs="Times New Roman"/>
+          <w:sz w:val="24"/>
+          <w:szCs w:val="24"/>
+        </w:rPr>
+        <w:t xml:space="preserve"> (id, </w:t>
+      </w:r>
+      <w:r>
+        <w:rPr>
+          <w:rFonts w:ascii="Times New Roman" w:hAnsi="Times New Roman" w:cs="Times New Roman"/>
+          <w:sz w:val="24"/>
+          <w:szCs w:val="24"/>
+        </w:rPr>
+        <w:t>nidn,</w:t>
+      </w:r>
+      <w:r>
+        <w:rPr>
+          <w:rFonts w:ascii="Times New Roman" w:hAnsi="Times New Roman" w:cs="Times New Roman"/>
+          <w:sz w:val="24"/>
+          <w:szCs w:val="24"/>
+        </w:rPr>
+        <w:t xml:space="preserve"> </w:t>
+      </w:r>
+      <w:r>
+        <w:rPr>
+          <w:rFonts w:ascii="Times New Roman" w:hAnsi="Times New Roman" w:cs="Times New Roman"/>
+          <w:sz w:val="24"/>
+          <w:szCs w:val="24"/>
+        </w:rPr>
+        <w:t>nama, email, telepon, jabatan, prodi).</w:t>
+      </w:r>
+    </w:p>
+    <w:p>
+      <w:pPr>
+        <w:spacing w:after="0" w:line="240" w:lineRule="auto"/>
+        <w:jc w:val="both"/>
+        <w:rPr>
+          <w:rFonts w:ascii="Times New Roman" w:hAnsi="Times New Roman" w:cs="Times New Roman"/>
+          <w:sz w:val="24"/>
+          <w:szCs w:val="24"/>
+        </w:rPr>
+      </w:pPr>
+      <w:r>
+        <w:rPr>
+          <w:rFonts w:ascii="Times New Roman" w:hAnsi="Times New Roman" w:cs="Times New Roman"/>
+          <w:sz w:val="24"/>
+          <w:szCs w:val="24"/>
+        </w:rPr>
+        <w:t xml:space="preserve">4. </w:t>
+      </w:r>
+      <w:r>
+        <w:rPr>
+          <w:rFonts w:ascii="Times New Roman" w:hAnsi="Times New Roman" w:cs="Times New Roman"/>
+          <w:sz w:val="24"/>
+          <w:szCs w:val="24"/>
+        </w:rPr>
+        <w:t>mata_kuliah</w:t>
+      </w:r>
+      <w:r>
+        <w:rPr>
+          <w:rFonts w:ascii="Times New Roman" w:hAnsi="Times New Roman" w:cs="Times New Roman"/>
+          <w:sz w:val="24"/>
+          <w:szCs w:val="24"/>
+        </w:rPr>
+        <w:t xml:space="preserve"> (id, </w:t>
+      </w:r>
+      <w:r>
+        <w:rPr>
+          <w:rFonts w:ascii="Times New Roman" w:hAnsi="Times New Roman" w:cs="Times New Roman"/>
+          <w:sz w:val="24"/>
+          <w:szCs w:val="24"/>
+        </w:rPr>
+        <w:t>kode_mk, nama_mk, sks, smester, prodi</w:t>
+      </w:r>
+      <w:r>
+        <w:rPr>
+          <w:rFonts w:ascii="Times New Roman" w:hAnsi="Times New Roman" w:cs="Times New Roman"/>
+          <w:sz w:val="24"/>
+          <w:szCs w:val="24"/>
+        </w:rPr>
+        <w:t>).</w:t>
+      </w:r>
+    </w:p>
+    <w:p>
+      <w:pPr>
+        <w:spacing w:after="0" w:line="240" w:lineRule="auto"/>
+        <w:jc w:val="both"/>
+        <w:rPr>
+          <w:rFonts w:ascii="Times New Roman" w:hAnsi="Times New Roman" w:cs="Times New Roman"/>
+          <w:sz w:val="24"/>
+          <w:szCs w:val="24"/>
+        </w:rPr>
+      </w:pPr>
+      <w:r>
+        <w:rPr>
+          <w:rFonts w:ascii="Times New Roman" w:hAnsi="Times New Roman" w:cs="Times New Roman"/>
+          <w:sz w:val="24"/>
+          <w:szCs w:val="24"/>
+        </w:rPr>
+        <w:t>5. jadwal_kuliah (</w:t>
+      </w:r>
+      <w:r>
+        <w:rPr>
+          <w:rFonts w:ascii="Times New Roman" w:hAnsi="Times New Roman" w:cs="Times New Roman"/>
+          <w:sz w:val="24"/>
+          <w:szCs w:val="24"/>
+        </w:rPr>
+        <w:t>id, mata_kuliah_id, dosen_id, hari, jam, ruangan, semester, tahun_ajaran</w:t>
+      </w:r>
+      <w:r>
+        <w:rPr>
+          <w:rFonts w:ascii="Times New Roman" w:hAnsi="Times New Roman" w:cs="Times New Roman"/>
+          <w:sz w:val="24"/>
+          <w:szCs w:val="24"/>
+        </w:rPr>
+        <w:t>).</w:t>
+      </w:r>
+    </w:p>
+    <w:p>
+      <w:pPr>
+        <w:spacing w:after="0" w:line="240" w:lineRule="auto"/>
+        <w:jc w:val="both"/>
+        <w:rPr>
+          <w:rFonts w:ascii="Times New Roman" w:hAnsi="Times New Roman" w:cs="Times New Roman"/>
+          <w:sz w:val="24"/>
+          <w:szCs w:val="24"/>
+        </w:rPr>
+      </w:pPr>
+      <w:r>
+        <w:rPr>
+          <w:rFonts w:ascii="Times New Roman" w:hAnsi="Times New Roman" w:cs="Times New Roman"/>
+          <w:sz w:val="24"/>
+          <w:szCs w:val="24"/>
+        </w:rPr>
+        <w:t>6. krs (</w:t>
+      </w:r>
+      <w:r>
+        <w:rPr>
+          <w:rFonts w:ascii="Times New Roman" w:hAnsi="Times New Roman" w:cs="Times New Roman"/>
+          <w:sz w:val="24"/>
+          <w:szCs w:val="24"/>
+        </w:rPr>
+        <w:t>id, mahasiswa_id, mata_kuliah_id, semester, tahun_ajaran, status, tanggal_pengisian</w:t>
+      </w:r>
+      <w:r>
+        <w:rPr>
+          <w:rFonts w:ascii="Times New Roman" w:hAnsi="Times New Roman" w:cs="Times New Roman"/>
+          <w:sz w:val="24"/>
+          <w:szCs w:val="24"/>
+        </w:rPr>
+        <w:t>).</w:t>
+      </w:r>
+    </w:p>
+    <w:p>
+      <w:pPr>
+        <w:spacing w:after="0" w:line="240" w:lineRule="auto"/>
+        <w:jc w:val="both"/>
+        <w:rPr>
+          <w:rFonts w:ascii="Times New Roman" w:hAnsi="Times New Roman" w:cs="Times New Roman"/>
+          <w:sz w:val="24"/>
+          <w:szCs w:val="24"/>
+        </w:rPr>
+      </w:pPr>
+      <w:r>
+        <w:rPr>
+          <w:rFonts w:ascii="Times New Roman" w:hAnsi="Times New Roman" w:cs="Times New Roman"/>
+          <w:sz w:val="24"/>
+          <w:szCs w:val="24"/>
+        </w:rPr>
+        <w:t>7. persetujuan_krs (</w:t>
+      </w:r>
+      <w:r>
+        <w:rPr>
+          <w:rFonts w:ascii="Times New Roman" w:hAnsi="Times New Roman" w:cs="Times New Roman"/>
+          <w:sz w:val="24"/>
+          <w:szCs w:val="24"/>
+        </w:rPr>
+        <w:t>id, krs_id, dosen_id, status, catatan, tanggal_persetujuan</w:t>
+      </w:r>
+      <w:r>
+        <w:rPr>
+          <w:rFonts w:ascii="Times New Roman" w:hAnsi="Times New Roman" w:cs="Times New Roman"/>
+          <w:sz w:val="24"/>
+          <w:szCs w:val="24"/>
+        </w:rPr>
+        <w:t>).</w:t>
+      </w:r>
+    </w:p>
+    <w:p>
+      <w:pPr>
+        <w:spacing w:after="0" w:line="240" w:lineRule="auto"/>
+        <w:jc w:val="both"/>
+        <w:rPr>
+          <w:rFonts w:ascii="Times New Roman" w:hAnsi="Times New Roman" w:cs="Times New Roman"/>
+          <w:sz w:val="24"/>
+          <w:szCs w:val="24"/>
+        </w:rPr>
+      </w:pPr>
+      <w:r>
+        <w:rPr>
+          <w:rFonts w:ascii="Times New Roman" w:hAnsi="Times New Roman" w:cs="Times New Roman"/>
+          <w:sz w:val="24"/>
+          <w:szCs w:val="24"/>
+        </w:rPr>
+        <w:t>8. log_aktivitas (</w:t>
+      </w:r>
+      <w:r>
+        <w:rPr>
+          <w:rFonts w:ascii="Times New Roman" w:hAnsi="Times New Roman" w:cs="Times New Roman"/>
+          <w:sz w:val="24"/>
+          <w:szCs w:val="24"/>
+        </w:rPr>
+        <w:t>id, user_id, aktivitas, waktu, ip_address</w:t>
+      </w:r>
+      <w:r>
+        <w:rPr>
+          <w:rFonts w:ascii="Times New Roman" w:hAnsi="Times New Roman" w:cs="Times New Roman"/>
+          <w:sz w:val="24"/>
+          <w:szCs w:val="24"/>
+        </w:rPr>
+        <w:t>)</w:t>
+      </w:r>
+      <w:r>
+        <w:rPr>
+          <w:rFonts w:ascii="Times New Roman" w:hAnsi="Times New Roman" w:cs="Times New Roman"/>
+          <w:sz w:val="24"/>
+          <w:szCs w:val="24"/>
+        </w:rPr>
+        <w:t>.</w:t>
+      </w:r>
+    </w:p>
+    <w:p>
+      <w:pPr>
+        <w:spacing w:after="0" w:line="240" w:lineRule="auto"/>
+        <w:jc w:val="both"/>
+        <w:rPr>
+          <w:rFonts w:ascii="Times New Roman" w:hAnsi="Times New Roman" w:cs="Times New Roman"/>
+          <w:sz w:val="24"/>
+          <w:szCs w:val="24"/>
+        </w:rPr>
+      </w:pPr>
+      <w:r>
+        <w:rPr>
+          <w:rFonts w:ascii="Times New Roman" w:hAnsi="Times New Roman" w:cs="Times New Roman"/>
+          <w:sz w:val="24"/>
+          <w:szCs w:val="24"/>
+        </w:rPr>
+        <w:t>9. notifikasi (</w:t>
+      </w:r>
+      <w:r>
+        <w:rPr>
+          <w:rFonts w:ascii="Times New Roman" w:hAnsi="Times New Roman" w:cs="Times New Roman"/>
+          <w:sz w:val="24"/>
+          <w:szCs w:val="24"/>
+        </w:rPr>
+        <w:t>id, user_id, judul, pesan, status_baca, tanggal</w:t>
+      </w:r>
+      <w:r>
+        <w:rPr>
+          <w:rFonts w:ascii="Times New Roman" w:hAnsi="Times New Roman" w:cs="Times New Roman"/>
+          <w:sz w:val="24"/>
+          <w:szCs w:val="24"/>
+        </w:rPr>
+        <w:t>).</w:t>
+      </w:r>
+    </w:p>
+    <w:p>
+      <w:pPr>
+        <w:rPr>
+          <w:rFonts w:ascii="Times New Roman" w:hAnsi="Times New Roman" w:cs="Times New Roman"/>
+          <w:sz w:val="24"/>
+          <w:szCs w:val="24"/>
+        </w:rPr>
+      </w:pPr>
+      <w:r>
+        <w:rPr>
+          <w:rFonts w:ascii="Times New Roman" w:hAnsi="Times New Roman" w:cs="Times New Roman"/>
+          <w:sz w:val="24"/>
+          <w:szCs w:val="24"/>
+        </w:rPr>
+        <w:br w:type="page"/>
+      </w:r>
+    </w:p>
+    <w:p>
+      <w:pPr>
+        <w:spacing w:after="0" w:line="240" w:lineRule="auto"/>
+        <w:jc w:val="both"/>
+        <w:rPr>
+          <w:rFonts w:ascii="Times New Roman" w:hAnsi="Times New Roman" w:cs="Times New Roman"/>
+          <w:sz w:val="24"/>
+          <w:szCs w:val="24"/>
+        </w:rPr>
+      </w:pPr>
+      <w:r>
+        <w:rPr>
+          <w:rFonts w:ascii="Times New Roman" w:hAnsi="Times New Roman" w:cs="Times New Roman"/>
+          <w:sz w:val="24"/>
+          <w:szCs w:val="24"/>
+        </w:rPr>
         <w:lastRenderedPageBreak/>
-        <w:t>4. Desain Basis Data</w:t>
-      </w:r>
-    </w:p>
-    <w:p>
-      <w:pPr>
-        <w:spacing w:after="0" w:line="240" w:lineRule="auto"/>
-        <w:jc w:val="both"/>
+        <w:tab/>
+      </w:r>
+      <w:r>
+        <w:rPr>
+          <w:rFonts w:ascii="Times New Roman" w:hAnsi="Times New Roman" w:cs="Times New Roman"/>
+          <w:b/>
+          <w:bCs/>
+          <w:sz w:val="24"/>
+          <w:szCs w:val="24"/>
+        </w:rPr>
+        <w:t>4.2 Diagram Entity-Relationship (ERD)</w:t>
+      </w:r>
+    </w:p>
+    <w:p>
+      <w:pPr>
+        <w:spacing w:after="0" w:line="240" w:lineRule="auto"/>
+        <w:jc w:val="both"/>
+        <w:rPr>
+          <w:rFonts w:ascii="Times New Roman" w:hAnsi="Times New Roman" w:cs="Times New Roman"/>
+          <w:b/>
+          <w:bCs/>
+          <w:sz w:val="24"/>
+          <w:szCs w:val="24"/>
+        </w:rPr>
+      </w:pPr>
+    </w:p>
+    <w:p>
+      <w:pPr>
+        <w:spacing w:after="0" w:line="240" w:lineRule="auto"/>
+        <w:jc w:val="both"/>
+        <w:rPr>
+          <w:rFonts w:ascii="Times New Roman" w:hAnsi="Times New Roman" w:cs="Times New Roman"/>
+          <w:sz w:val="24"/>
+          <w:szCs w:val="24"/>
+        </w:rPr>
+      </w:pPr>
+      <w:r>
+        <w:rPr>
+          <w:rFonts w:ascii="Times New Roman" w:hAnsi="Times New Roman" w:cs="Times New Roman"/>
+          <w:noProof/>
+          <w:sz w:val="24"/>
+          <w:szCs w:val="24"/>
+        </w:rPr>
+        <w:drawing>
+          <wp:inline distT="0" distB="0" distL="0" distR="0">
+            <wp:extent cx="4895850" cy="3393899"/>
+            <wp:effectExtent l="0" t="0" r="0" b="0"/>
+            <wp:docPr id="1677354589" name="Picture 1"/>
+            <wp:cNvGraphicFramePr>
+              <a:graphicFrameLocks xmlns:a="http://schemas.openxmlformats.org/drawingml/2006/main" noChangeAspect="1"/>
+            </wp:cNvGraphicFramePr>
+            <a:graphic xmlns:a="http://schemas.openxmlformats.org/drawingml/2006/main">
+              <a:graphicData uri="http://schemas.openxmlformats.org/drawingml/2006/picture">
+                <pic:pic xmlns:pic="http://schemas.openxmlformats.org/drawingml/2006/picture">
+                  <pic:nvPicPr>
+                    <pic:cNvPr id="1677354589" name="Picture 1677354589"/>
+                    <pic:cNvPicPr/>
+                  </pic:nvPicPr>
+                  <pic:blipFill>
+                    <a:blip r:embed="rId5">
+                      <a:extLst>
+                        <a:ext uri="{28A0092B-C50C-407E-A947-70E740481C1C}">
+                          <a14:useLocalDpi xmlns:a14="http://schemas.microsoft.com/office/drawing/2010/main" val="0"/>
+                        </a:ext>
+                      </a:extLst>
+                    </a:blip>
+                    <a:stretch>
+                      <a:fillRect/>
+                    </a:stretch>
+                  </pic:blipFill>
+                  <pic:spPr>
+                    <a:xfrm>
+                      <a:off x="0" y="0"/>
+                      <a:ext cx="4900418" cy="3397065"/>
+                    </a:xfrm>
+                    <a:prstGeom prst="rect">
+                      <a:avLst/>
+                    </a:prstGeom>
+                  </pic:spPr>
+                </pic:pic>
+              </a:graphicData>
+            </a:graphic>
+          </wp:inline>
+        </w:drawing>
+      </w:r>
+    </w:p>
+    <w:p>
+      <w:pPr>
+        <w:spacing w:after="0" w:line="240" w:lineRule="auto"/>
+        <w:jc w:val="both"/>
+        <w:rPr>
+          <w:rFonts w:ascii="Times New Roman" w:hAnsi="Times New Roman" w:cs="Times New Roman"/>
+          <w:sz w:val="24"/>
+          <w:szCs w:val="24"/>
+        </w:rPr>
+      </w:pPr>
+      <w:r>
+        <w:rPr>
+          <w:rFonts w:ascii="Times New Roman" w:hAnsi="Times New Roman" w:cs="Times New Roman"/>
+          <w:noProof/>
+          <w:sz w:val="24"/>
+          <w:szCs w:val="24"/>
+        </w:rPr>
+        <w:drawing>
+          <wp:inline distT="0" distB="0" distL="0" distR="0">
+            <wp:extent cx="3526082" cy="3571875"/>
+            <wp:effectExtent l="0" t="0" r="0" b="0"/>
+            <wp:docPr id="1739631946" name="Picture 2"/>
+            <wp:cNvGraphicFramePr>
+              <a:graphicFrameLocks xmlns:a="http://schemas.openxmlformats.org/drawingml/2006/main" noChangeAspect="1"/>
+            </wp:cNvGraphicFramePr>
+            <a:graphic xmlns:a="http://schemas.openxmlformats.org/drawingml/2006/main">
+              <a:graphicData uri="http://schemas.openxmlformats.org/drawingml/2006/picture">
+                <pic:pic xmlns:pic="http://schemas.openxmlformats.org/drawingml/2006/picture">
+                  <pic:nvPicPr>
+                    <pic:cNvPr id="1739631946" name="Picture 1739631946"/>
+                    <pic:cNvPicPr/>
+                  </pic:nvPicPr>
+                  <pic:blipFill>
+                    <a:blip r:embed="rId6">
+                      <a:extLst>
+                        <a:ext uri="{28A0092B-C50C-407E-A947-70E740481C1C}">
+                          <a14:useLocalDpi xmlns:a14="http://schemas.microsoft.com/office/drawing/2010/main" val="0"/>
+                        </a:ext>
+                      </a:extLst>
+                    </a:blip>
+                    <a:stretch>
+                      <a:fillRect/>
+                    </a:stretch>
+                  </pic:blipFill>
+                  <pic:spPr>
+                    <a:xfrm>
+                      <a:off x="0" y="0"/>
+                      <a:ext cx="3532222" cy="3578095"/>
+                    </a:xfrm>
+                    <a:prstGeom prst="rect">
+                      <a:avLst/>
+                    </a:prstGeom>
+                  </pic:spPr>
+                </pic:pic>
+              </a:graphicData>
+            </a:graphic>
+          </wp:inline>
+        </w:drawing>
+      </w:r>
+    </w:p>
+    <w:p>
+      <w:pPr>
+        <w:rPr>
+          <w:rFonts w:ascii="Times New Roman" w:hAnsi="Times New Roman" w:cs="Times New Roman"/>
+          <w:sz w:val="24"/>
+          <w:szCs w:val="24"/>
+        </w:rPr>
+      </w:pPr>
+      <w:r>
+        <w:rPr>
+          <w:rFonts w:ascii="Times New Roman" w:hAnsi="Times New Roman" w:cs="Times New Roman"/>
+          <w:sz w:val="24"/>
+          <w:szCs w:val="24"/>
+        </w:rPr>
+        <w:br w:type="page"/>
+      </w:r>
+    </w:p>
+    <w:p>
+      <w:pPr>
+        <w:spacing w:after="0" w:line="240" w:lineRule="auto"/>
+        <w:jc w:val="both"/>
+        <w:rPr>
+          <w:rFonts w:ascii="Times New Roman" w:hAnsi="Times New Roman" w:cs="Times New Roman"/>
+          <w:b/>
+          <w:bCs/>
+          <w:sz w:val="24"/>
+          <w:szCs w:val="24"/>
+        </w:rPr>
+      </w:pPr>
+      <w:r>
+        <w:rPr>
+          <w:rFonts w:ascii="Times New Roman" w:hAnsi="Times New Roman" w:cs="Times New Roman"/>
+          <w:b/>
+          <w:bCs/>
+          <w:sz w:val="24"/>
+          <w:szCs w:val="24"/>
+        </w:rPr>
+        <w:lastRenderedPageBreak/>
+        <w:t xml:space="preserve">4.3 </w:t>
+      </w:r>
+      <w:r>
+        <w:rPr>
+          <w:rFonts w:ascii="Times New Roman" w:hAnsi="Times New Roman" w:cs="Times New Roman"/>
+          <w:b/>
+          <w:bCs/>
+          <w:sz w:val="24"/>
+          <w:szCs w:val="24"/>
+        </w:rPr>
+        <w:t>Activity Diagram</w:t>
+      </w:r>
+    </w:p>
+    <w:p>
+      <w:pPr>
+        <w:spacing w:after="0" w:line="240" w:lineRule="auto"/>
+        <w:jc w:val="both"/>
+        <w:rPr>
+          <w:rFonts w:ascii="Times New Roman" w:hAnsi="Times New Roman" w:cs="Times New Roman"/>
+          <w:b/>
+          <w:bCs/>
+          <w:sz w:val="24"/>
+          <w:szCs w:val="24"/>
+        </w:rPr>
+      </w:pPr>
+    </w:p>
+    <w:p>
+      <w:pPr>
+        <w:spacing w:after="0" w:line="240" w:lineRule="auto"/>
+        <w:jc w:val="both"/>
+        <w:rPr>
+          <w:rFonts w:ascii="Times New Roman" w:hAnsi="Times New Roman" w:cs="Times New Roman"/>
+          <w:sz w:val="24"/>
+          <w:szCs w:val="24"/>
+        </w:rPr>
+      </w:pPr>
+      <w:r>
+        <w:rPr>
+          <w:rFonts w:ascii="Times New Roman" w:hAnsi="Times New Roman" w:cs="Times New Roman"/>
+          <w:noProof/>
+          <w:sz w:val="24"/>
+          <w:szCs w:val="24"/>
+        </w:rPr>
+        <w:drawing>
+          <wp:inline distT="0" distB="0" distL="0" distR="0">
+            <wp:extent cx="5562600" cy="5419725"/>
+            <wp:effectExtent l="0" t="0" r="0" b="9525"/>
+            <wp:docPr id="188699436" name="Picture 1"/>
+            <wp:cNvGraphicFramePr>
+              <a:graphicFrameLocks xmlns:a="http://schemas.openxmlformats.org/drawingml/2006/main" noChangeAspect="1"/>
+            </wp:cNvGraphicFramePr>
+            <a:graphic xmlns:a="http://schemas.openxmlformats.org/drawingml/2006/main">
+              <a:graphicData uri="http://schemas.openxmlformats.org/drawingml/2006/picture">
+                <pic:pic xmlns:pic="http://schemas.openxmlformats.org/drawingml/2006/picture">
+                  <pic:nvPicPr>
+                    <pic:cNvPr id="188699436" name="Picture 188699436"/>
+                    <pic:cNvPicPr/>
+                  </pic:nvPicPr>
+                  <pic:blipFill>
+                    <a:blip r:embed="rId7">
+                      <a:extLst>
+                        <a:ext uri="{28A0092B-C50C-407E-A947-70E740481C1C}">
+                          <a14:useLocalDpi xmlns:a14="http://schemas.microsoft.com/office/drawing/2010/main" val="0"/>
+                        </a:ext>
+                      </a:extLst>
+                    </a:blip>
+                    <a:stretch>
+                      <a:fillRect/>
+                    </a:stretch>
+                  </pic:blipFill>
+                  <pic:spPr>
+                    <a:xfrm>
+                      <a:off x="0" y="0"/>
+                      <a:ext cx="5562600" cy="5419725"/>
+                    </a:xfrm>
+                    <a:prstGeom prst="rect">
+                      <a:avLst/>
+                    </a:prstGeom>
+                  </pic:spPr>
+                </pic:pic>
+              </a:graphicData>
+            </a:graphic>
+          </wp:inline>
+        </w:drawing>
+      </w:r>
+    </w:p>
+    <w:p>
+      <w:pPr>
+        <w:rPr>
+          <w:rFonts w:ascii="Times New Roman" w:hAnsi="Times New Roman" w:cs="Times New Roman"/>
+          <w:sz w:val="24"/>
+          <w:szCs w:val="24"/>
+        </w:rPr>
+      </w:pPr>
+      <w:r>
+        <w:rPr>
+          <w:rFonts w:ascii="Times New Roman" w:hAnsi="Times New Roman" w:cs="Times New Roman"/>
+          <w:sz w:val="24"/>
+          <w:szCs w:val="24"/>
+        </w:rPr>
+        <w:br w:type="page"/>
+      </w:r>
+      <w:r>
         <w:rPr>
           <w:rFonts w:ascii="Times New Roman" w:hAnsi="Times New Roman" w:cs="Times New Roman"/>
           <w:b/>
@@ -1767,373 +2706,9 @@
           <w:sz w:val="32"/>
           <w:szCs w:val="32"/>
         </w:rPr>
-      </w:pPr>
-    </w:p>
-    <w:p>
-      <w:pPr>
-        <w:spacing w:after="0" w:line="240" w:lineRule="auto"/>
-        <w:jc w:val="both"/>
-        <w:rPr>
-          <w:rFonts w:ascii="Times New Roman" w:hAnsi="Times New Roman" w:cs="Times New Roman"/>
-          <w:b/>
-          <w:bCs/>
-          <w:sz w:val="24"/>
-          <w:szCs w:val="24"/>
-        </w:rPr>
-      </w:pPr>
-      <w:r>
-        <w:rPr>
-          <w:rFonts w:ascii="Times New Roman" w:hAnsi="Times New Roman" w:cs="Times New Roman"/>
-          <w:b/>
-          <w:bCs/>
-          <w:sz w:val="24"/>
-          <w:szCs w:val="24"/>
-        </w:rPr>
-        <w:t>4.1 Model Data</w:t>
-      </w:r>
-    </w:p>
-    <w:p>
-      <w:pPr>
-        <w:spacing w:after="0" w:line="240" w:lineRule="auto"/>
-        <w:jc w:val="both"/>
-        <w:rPr>
-          <w:rFonts w:ascii="Times New Roman" w:hAnsi="Times New Roman" w:cs="Times New Roman"/>
-          <w:b/>
-          <w:bCs/>
-          <w:sz w:val="24"/>
-          <w:szCs w:val="24"/>
-        </w:rPr>
-      </w:pPr>
-    </w:p>
-    <w:p>
-      <w:pPr>
-        <w:spacing w:after="0" w:line="240" w:lineRule="auto"/>
-        <w:jc w:val="both"/>
-        <w:rPr>
-          <w:rFonts w:ascii="Times New Roman" w:hAnsi="Times New Roman" w:cs="Times New Roman"/>
-          <w:sz w:val="24"/>
-          <w:szCs w:val="24"/>
-        </w:rPr>
-      </w:pPr>
-      <w:r>
-        <w:rPr>
-          <w:rFonts w:ascii="Times New Roman" w:hAnsi="Times New Roman" w:cs="Times New Roman"/>
-          <w:sz w:val="24"/>
-          <w:szCs w:val="24"/>
-        </w:rPr>
-        <w:t>Struktur utama basis data mencakup tabel:</w:t>
-      </w:r>
-    </w:p>
-    <w:p>
-      <w:pPr>
-        <w:spacing w:after="0" w:line="240" w:lineRule="auto"/>
-        <w:jc w:val="both"/>
-        <w:rPr>
-          <w:rFonts w:ascii="Times New Roman" w:hAnsi="Times New Roman" w:cs="Times New Roman"/>
-          <w:sz w:val="24"/>
-          <w:szCs w:val="24"/>
-        </w:rPr>
-      </w:pPr>
-      <w:r>
-        <w:rPr>
-          <w:rFonts w:ascii="Times New Roman" w:hAnsi="Times New Roman" w:cs="Times New Roman"/>
-          <w:sz w:val="24"/>
-          <w:szCs w:val="24"/>
-        </w:rPr>
-        <w:t>1. users (id, nama, email, password, role, created_at, updated_at).</w:t>
-      </w:r>
-    </w:p>
-    <w:p>
-      <w:pPr>
-        <w:spacing w:after="0" w:line="240" w:lineRule="auto"/>
-        <w:jc w:val="both"/>
-        <w:rPr>
-          <w:rFonts w:ascii="Times New Roman" w:hAnsi="Times New Roman" w:cs="Times New Roman"/>
-          <w:sz w:val="24"/>
-          <w:szCs w:val="24"/>
-        </w:rPr>
-      </w:pPr>
-      <w:r>
-        <w:rPr>
-          <w:rFonts w:ascii="Times New Roman" w:hAnsi="Times New Roman" w:cs="Times New Roman"/>
-          <w:sz w:val="24"/>
-          <w:szCs w:val="24"/>
-        </w:rPr>
-        <w:t>2. transactions (id, user_id, amount, date, status).</w:t>
-      </w:r>
-    </w:p>
-    <w:p>
-      <w:pPr>
-        <w:spacing w:after="0" w:line="240" w:lineRule="auto"/>
-        <w:jc w:val="both"/>
-        <w:rPr>
-          <w:rFonts w:ascii="Times New Roman" w:hAnsi="Times New Roman" w:cs="Times New Roman"/>
-          <w:sz w:val="24"/>
-          <w:szCs w:val="24"/>
-        </w:rPr>
-      </w:pPr>
-      <w:r>
-        <w:rPr>
-          <w:rFonts w:ascii="Times New Roman" w:hAnsi="Times New Roman" w:cs="Times New Roman"/>
-          <w:sz w:val="24"/>
-          <w:szCs w:val="24"/>
-        </w:rPr>
-        <w:t>3. logs (id, user_id, activity, timestamp, ip_address).</w:t>
-      </w:r>
-    </w:p>
-    <w:p>
-      <w:pPr>
-        <w:spacing w:after="0" w:line="240" w:lineRule="auto"/>
-        <w:jc w:val="both"/>
-        <w:rPr>
-          <w:rFonts w:ascii="Times New Roman" w:hAnsi="Times New Roman" w:cs="Times New Roman"/>
-          <w:sz w:val="24"/>
-          <w:szCs w:val="24"/>
-        </w:rPr>
-      </w:pPr>
-      <w:r>
-        <w:rPr>
-          <w:rFonts w:ascii="Times New Roman" w:hAnsi="Times New Roman" w:cs="Times New Roman"/>
-          <w:sz w:val="24"/>
-          <w:szCs w:val="24"/>
-        </w:rPr>
-        <w:t>4. api_keys (id, user_id, key, created_at, expired_at).</w:t>
-      </w:r>
-    </w:p>
-    <w:p>
-      <w:pPr>
-        <w:spacing w:after="0" w:line="240" w:lineRule="auto"/>
-        <w:jc w:val="both"/>
-        <w:rPr>
-          <w:rFonts w:ascii="Times New Roman" w:hAnsi="Times New Roman" w:cs="Times New Roman"/>
-          <w:sz w:val="24"/>
-          <w:szCs w:val="24"/>
-        </w:rPr>
-      </w:pPr>
-    </w:p>
-    <w:p>
-      <w:pPr>
-        <w:spacing w:after="0" w:line="240" w:lineRule="auto"/>
-        <w:jc w:val="both"/>
-        <w:rPr>
-          <w:rFonts w:ascii="Times New Roman" w:hAnsi="Times New Roman" w:cs="Times New Roman"/>
-          <w:b/>
-          <w:bCs/>
-          <w:sz w:val="24"/>
-          <w:szCs w:val="24"/>
-        </w:rPr>
-      </w:pPr>
-      <w:r>
-        <w:rPr>
-          <w:rFonts w:ascii="Times New Roman" w:hAnsi="Times New Roman" w:cs="Times New Roman"/>
-          <w:b/>
-          <w:bCs/>
-          <w:sz w:val="24"/>
-          <w:szCs w:val="24"/>
-        </w:rPr>
-        <w:t>4.2 Diagram Entity-Relationship (ERD)</w:t>
-      </w:r>
-    </w:p>
-    <w:p>
-      <w:pPr>
-        <w:spacing w:after="0" w:line="240" w:lineRule="auto"/>
-        <w:jc w:val="both"/>
-        <w:rPr>
-          <w:rFonts w:ascii="Times New Roman" w:hAnsi="Times New Roman" w:cs="Times New Roman"/>
-          <w:b/>
-          <w:bCs/>
-          <w:sz w:val="24"/>
-          <w:szCs w:val="24"/>
-        </w:rPr>
-      </w:pPr>
-    </w:p>
-    <w:p>
-      <w:pPr>
-        <w:spacing w:after="0" w:line="240" w:lineRule="auto"/>
-        <w:jc w:val="both"/>
-        <w:rPr>
-          <w:rFonts w:ascii="Times New Roman" w:hAnsi="Times New Roman" w:cs="Times New Roman"/>
-          <w:sz w:val="24"/>
-          <w:szCs w:val="24"/>
-        </w:rPr>
-      </w:pPr>
-      <w:r>
-        <w:rPr>
-          <w:rFonts w:ascii="Times New Roman" w:hAnsi="Times New Roman" w:cs="Times New Roman"/>
-          <w:sz w:val="24"/>
-          <w:szCs w:val="24"/>
-        </w:rPr>
-        <w:t>(Diagram ERD dapat disertakan sebagai gambar yang menunjukkan relasi antar tabel.)</w:t>
-      </w:r>
-    </w:p>
-    <w:p>
-      <w:pPr>
-        <w:spacing w:after="0" w:line="240" w:lineRule="auto"/>
-        <w:jc w:val="both"/>
-        <w:rPr>
-          <w:rFonts w:ascii="Times New Roman" w:hAnsi="Times New Roman" w:cs="Times New Roman"/>
-          <w:sz w:val="24"/>
-          <w:szCs w:val="24"/>
-        </w:rPr>
-      </w:pPr>
-    </w:p>
-    <w:p>
-      <w:pPr>
-        <w:spacing w:after="0" w:line="240" w:lineRule="auto"/>
-        <w:jc w:val="both"/>
-        <w:rPr>
-          <w:rFonts w:ascii="Times New Roman" w:hAnsi="Times New Roman" w:cs="Times New Roman"/>
-          <w:b/>
-          <w:bCs/>
-          <w:sz w:val="24"/>
-          <w:szCs w:val="24"/>
-        </w:rPr>
-      </w:pPr>
-      <w:r>
-        <w:rPr>
-          <w:rFonts w:ascii="Times New Roman" w:hAnsi="Times New Roman" w:cs="Times New Roman"/>
-          <w:b/>
-          <w:bCs/>
-          <w:sz w:val="24"/>
-          <w:szCs w:val="24"/>
-        </w:rPr>
-        <w:t>4.3 Skema Indexing dan Optimasi</w:t>
-      </w:r>
-    </w:p>
-    <w:p>
-      <w:pPr>
-        <w:spacing w:after="0" w:line="240" w:lineRule="auto"/>
-        <w:jc w:val="both"/>
-        <w:rPr>
-          <w:rFonts w:ascii="Times New Roman" w:hAnsi="Times New Roman" w:cs="Times New Roman"/>
-          <w:b/>
-          <w:bCs/>
-          <w:sz w:val="24"/>
-          <w:szCs w:val="24"/>
-        </w:rPr>
-      </w:pPr>
-    </w:p>
-    <w:p>
-      <w:pPr>
-        <w:spacing w:after="0" w:line="240" w:lineRule="auto"/>
-        <w:jc w:val="both"/>
-        <w:rPr>
-          <w:rFonts w:ascii="Times New Roman" w:hAnsi="Times New Roman" w:cs="Times New Roman"/>
-          <w:sz w:val="24"/>
-          <w:szCs w:val="24"/>
-        </w:rPr>
-      </w:pPr>
-      <w:r>
-        <w:rPr>
-          <w:rFonts w:ascii="Times New Roman" w:hAnsi="Times New Roman" w:cs="Times New Roman"/>
-          <w:sz w:val="24"/>
-          <w:szCs w:val="24"/>
-        </w:rPr>
-        <w:t xml:space="preserve">• </w:t>
-      </w:r>
-      <w:r>
-        <w:rPr>
-          <w:rFonts w:ascii="Times New Roman" w:hAnsi="Times New Roman" w:cs="Times New Roman"/>
-          <w:b/>
-          <w:bCs/>
-          <w:sz w:val="24"/>
-          <w:szCs w:val="24"/>
-        </w:rPr>
-        <w:t>Indexing pada kolom pencarian utama</w:t>
-      </w:r>
-      <w:r>
-        <w:rPr>
-          <w:rFonts w:ascii="Times New Roman" w:hAnsi="Times New Roman" w:cs="Times New Roman"/>
-          <w:sz w:val="24"/>
-          <w:szCs w:val="24"/>
-        </w:rPr>
-        <w:t xml:space="preserve"> untuk meningkatkan performa query.</w:t>
-      </w:r>
-    </w:p>
-    <w:p>
-      <w:pPr>
-        <w:spacing w:after="0" w:line="240" w:lineRule="auto"/>
-        <w:jc w:val="both"/>
-        <w:rPr>
-          <w:rFonts w:ascii="Times New Roman" w:hAnsi="Times New Roman" w:cs="Times New Roman"/>
-          <w:sz w:val="24"/>
-          <w:szCs w:val="24"/>
-        </w:rPr>
-      </w:pPr>
-      <w:r>
-        <w:rPr>
-          <w:rFonts w:ascii="Times New Roman" w:hAnsi="Times New Roman" w:cs="Times New Roman"/>
-          <w:sz w:val="24"/>
-          <w:szCs w:val="24"/>
-        </w:rPr>
-        <w:t xml:space="preserve">• </w:t>
-      </w:r>
-      <w:r>
-        <w:rPr>
-          <w:rFonts w:ascii="Times New Roman" w:hAnsi="Times New Roman" w:cs="Times New Roman"/>
-          <w:b/>
-          <w:bCs/>
-          <w:sz w:val="24"/>
-          <w:szCs w:val="24"/>
-        </w:rPr>
-        <w:t>Partisi tabel transaksi</w:t>
-      </w:r>
-      <w:r>
-        <w:rPr>
-          <w:rFonts w:ascii="Times New Roman" w:hAnsi="Times New Roman" w:cs="Times New Roman"/>
-          <w:sz w:val="24"/>
-          <w:szCs w:val="24"/>
-        </w:rPr>
-        <w:t xml:space="preserve"> berdasarkan periode untuk optimasi pengambilan data.</w:t>
-      </w:r>
-    </w:p>
-    <w:p>
-      <w:pPr>
-        <w:spacing w:after="0" w:line="240" w:lineRule="auto"/>
-        <w:jc w:val="both"/>
-        <w:rPr>
-          <w:rFonts w:ascii="Times New Roman" w:hAnsi="Times New Roman" w:cs="Times New Roman"/>
-          <w:sz w:val="24"/>
-          <w:szCs w:val="24"/>
-        </w:rPr>
-      </w:pPr>
-      <w:r>
-        <w:rPr>
-          <w:rFonts w:ascii="Times New Roman" w:hAnsi="Times New Roman" w:cs="Times New Roman"/>
-          <w:sz w:val="24"/>
-          <w:szCs w:val="24"/>
-        </w:rPr>
-        <w:t xml:space="preserve">• </w:t>
-      </w:r>
-      <w:r>
-        <w:rPr>
-          <w:rFonts w:ascii="Times New Roman" w:hAnsi="Times New Roman" w:cs="Times New Roman"/>
-          <w:b/>
-          <w:bCs/>
-          <w:sz w:val="24"/>
-          <w:szCs w:val="24"/>
-        </w:rPr>
-        <w:t>Backup otomatis setiap 24 jam</w:t>
-      </w:r>
-      <w:r>
-        <w:rPr>
-          <w:rFonts w:ascii="Times New Roman" w:hAnsi="Times New Roman" w:cs="Times New Roman"/>
-          <w:sz w:val="24"/>
-          <w:szCs w:val="24"/>
-        </w:rPr>
-        <w:t xml:space="preserve"> untuk memastikan pemulihan data jika terjadi kegagalan.</w:t>
-      </w:r>
-    </w:p>
-    <w:p>
-      <w:pPr>
-        <w:spacing w:after="0" w:line="240" w:lineRule="auto"/>
-        <w:jc w:val="both"/>
-        <w:rPr>
-          <w:rFonts w:ascii="Times New Roman" w:hAnsi="Times New Roman" w:cs="Times New Roman"/>
-          <w:sz w:val="24"/>
-          <w:szCs w:val="24"/>
-        </w:rPr>
-      </w:pPr>
+        <w:lastRenderedPageBreak/>
+        <w:t>5. Antarmuka Pengguna</w:t>
+      </w:r>
     </w:p>
     <w:p>
       <w:pPr>
@@ -2147,29 +2722,6 @@
           <w:szCs w:val="32"/>
         </w:rPr>
       </w:pPr>
-      <w:r>
-        <w:rPr>
-          <w:rFonts w:ascii="Times New Roman" w:hAnsi="Times New Roman" w:cs="Times New Roman"/>
-          <w:b/>
-          <w:bCs/>
-          <w:sz w:val="32"/>
-          <w:szCs w:val="32"/>
-        </w:rPr>
-        <w:t>5. Antarmuka Pengguna</w:t>
-      </w:r>
-    </w:p>
-    <w:p>
-      <w:pPr>
-        <w:spacing w:after="0" w:line="240" w:lineRule="auto"/>
-        <w:jc w:val="both"/>
-        <w:rPr>
-          <w:rFonts w:ascii="Times New Roman" w:hAnsi="Times New Roman" w:cs="Times New Roman"/>
-          <w:b/>
-          <w:bCs/>
-          <w:sz w:val="32"/>
-          <w:szCs w:val="32"/>
-        </w:rPr>
-      </w:pPr>
     </w:p>
     <w:p>
       <w:pPr>
@@ -2192,6 +2744,113 @@
           <w:szCs w:val="24"/>
         </w:rPr>
         <w:t>5.1 Wireframe Desain</w:t>
+      </w:r>
+    </w:p>
+    <w:p>
+      <w:pPr>
+        <w:spacing w:after="0" w:line="240" w:lineRule="auto"/>
+        <w:jc w:val="both"/>
+        <w:rPr>
+          <w:rFonts w:ascii="Times New Roman" w:hAnsi="Times New Roman" w:cs="Times New Roman"/>
+          <w:b/>
+          <w:bCs/>
+          <w:sz w:val="24"/>
+          <w:szCs w:val="24"/>
+        </w:rPr>
+      </w:pPr>
+    </w:p>
+    <w:p>
+      <w:pPr>
+        <w:spacing w:after="0" w:line="240" w:lineRule="auto"/>
+        <w:jc w:val="both"/>
+        <w:rPr>
+          <w:rFonts w:ascii="Times New Roman" w:hAnsi="Times New Roman" w:cs="Times New Roman"/>
+          <w:sz w:val="24"/>
+          <w:szCs w:val="24"/>
+        </w:rPr>
+      </w:pPr>
+      <w:r>
+        <w:rPr>
+          <w:rFonts w:ascii="Times New Roman" w:hAnsi="Times New Roman" w:cs="Times New Roman"/>
+          <w:noProof/>
+          <w:sz w:val="24"/>
+          <w:szCs w:val="24"/>
+        </w:rPr>
+        <w:drawing>
+          <wp:inline distT="0" distB="0" distL="0" distR="0">
+            <wp:extent cx="5731510" cy="4096385"/>
+            <wp:effectExtent l="0" t="0" r="2540" b="0"/>
+            <wp:docPr id="1219190193" name="Picture 2"/>
+            <wp:cNvGraphicFramePr>
+              <a:graphicFrameLocks xmlns:a="http://schemas.openxmlformats.org/drawingml/2006/main" noChangeAspect="1"/>
+            </wp:cNvGraphicFramePr>
+            <a:graphic xmlns:a="http://schemas.openxmlformats.org/drawingml/2006/main">
+              <a:graphicData uri="http://schemas.openxmlformats.org/drawingml/2006/picture">
+                <pic:pic xmlns:pic="http://schemas.openxmlformats.org/drawingml/2006/picture">
+                  <pic:nvPicPr>
+                    <pic:cNvPr id="1219190193" name="Picture 1219190193"/>
+                    <pic:cNvPicPr/>
+                  </pic:nvPicPr>
+                  <pic:blipFill>
+                    <a:blip r:embed="rId8">
+                      <a:extLst>
+                        <a:ext uri="{28A0092B-C50C-407E-A947-70E740481C1C}">
+                          <a14:useLocalDpi xmlns:a14="http://schemas.microsoft.com/office/drawing/2010/main" val="0"/>
+                        </a:ext>
+                      </a:extLst>
+                    </a:blip>
+                    <a:stretch>
+                      <a:fillRect/>
+                    </a:stretch>
+                  </pic:blipFill>
+                  <pic:spPr>
+                    <a:xfrm>
+                      <a:off x="0" y="0"/>
+                      <a:ext cx="5731510" cy="4096385"/>
+                    </a:xfrm>
+                    <a:prstGeom prst="rect">
+                      <a:avLst/>
+                    </a:prstGeom>
+                  </pic:spPr>
+                </pic:pic>
+              </a:graphicData>
+            </a:graphic>
+          </wp:inline>
+        </w:drawing>
+      </w:r>
+    </w:p>
+    <w:p>
+      <w:pPr>
+        <w:spacing w:after="0" w:line="240" w:lineRule="auto"/>
+        <w:jc w:val="both"/>
+        <w:rPr>
+          <w:rFonts w:ascii="Times New Roman" w:hAnsi="Times New Roman" w:cs="Times New Roman"/>
+          <w:sz w:val="24"/>
+          <w:szCs w:val="24"/>
+        </w:rPr>
+      </w:pPr>
+    </w:p>
+    <w:p>
+      <w:pPr>
+        <w:spacing w:after="0" w:line="240" w:lineRule="auto"/>
+        <w:jc w:val="both"/>
+        <w:rPr>
+          <w:rFonts w:ascii="Times New Roman" w:hAnsi="Times New Roman" w:cs="Times New Roman"/>
+          <w:b/>
+          <w:bCs/>
+          <w:sz w:val="24"/>
+          <w:szCs w:val="24"/>
+        </w:rPr>
+      </w:pPr>
+      <w:r>
+        <w:rPr>
+          <w:rFonts w:ascii="Times New Roman" w:hAnsi="Times New Roman" w:cs="Times New Roman"/>
+          <w:b/>
+          <w:bCs/>
+          <w:sz w:val="24"/>
+          <w:szCs w:val="24"/>
+        </w:rPr>
+        <w:t>5.2 Desain Responsif</w:t>
       </w:r>
     </w:p>
     <w:p>
@@ -2225,20 +2884,10 @@
       <w:r>
         <w:rPr>
           <w:rFonts w:ascii="Times New Roman" w:hAnsi="Times New Roman" w:cs="Times New Roman"/>
-          <w:b/>
-          <w:bCs/>
-          <w:sz w:val="24"/>
-          <w:szCs w:val="24"/>
-        </w:rPr>
-        <w:t>Halaman Login</w:t>
-      </w:r>
-      <w:r>
-        <w:rPr>
-          <w:rFonts w:ascii="Times New Roman" w:hAnsi="Times New Roman" w:cs="Times New Roman"/>
-          <w:sz w:val="24"/>
-          <w:szCs w:val="24"/>
-        </w:rPr>
-        <w:t>: Form input username dan password dengan opsi autentikasi dua faktor.</w:t>
+          <w:sz w:val="24"/>
+          <w:szCs w:val="24"/>
+        </w:rPr>
+        <w:t>Menggunakan Bootstrap 5 untuk memastikan kompatibilitas dengan berbagai perangkat.</w:t>
       </w:r>
     </w:p>
     <w:p>
@@ -2259,20 +2908,10 @@
       <w:r>
         <w:rPr>
           <w:rFonts w:ascii="Times New Roman" w:hAnsi="Times New Roman" w:cs="Times New Roman"/>
-          <w:b/>
-          <w:bCs/>
-          <w:sz w:val="24"/>
-          <w:szCs w:val="24"/>
-        </w:rPr>
-        <w:t>Dashboard</w:t>
-      </w:r>
-      <w:r>
-        <w:rPr>
-          <w:rFonts w:ascii="Times New Roman" w:hAnsi="Times New Roman" w:cs="Times New Roman"/>
-          <w:sz w:val="24"/>
-          <w:szCs w:val="24"/>
-        </w:rPr>
-        <w:t>: Menampilkan ringkasan data dan laporan interaktif dengan filter.</w:t>
+          <w:sz w:val="24"/>
+          <w:szCs w:val="24"/>
+        </w:rPr>
+        <w:t>Layout fleksibel dengan grid system untuk tampilan yang lebih dinamis.</w:t>
       </w:r>
     </w:p>
     <w:p>
@@ -2293,66 +2932,56 @@
       <w:r>
         <w:rPr>
           <w:rFonts w:ascii="Times New Roman" w:hAnsi="Times New Roman" w:cs="Times New Roman"/>
-          <w:b/>
-          <w:bCs/>
-          <w:sz w:val="24"/>
-          <w:szCs w:val="24"/>
-        </w:rPr>
-        <w:t>Halaman CRUD</w:t>
-      </w:r>
-      <w:r>
-        <w:rPr>
-          <w:rFonts w:ascii="Times New Roman" w:hAnsi="Times New Roman" w:cs="Times New Roman"/>
-          <w:sz w:val="24"/>
-          <w:szCs w:val="24"/>
-        </w:rPr>
-        <w:t>: Form input dan tabel data dengan fitur sorting dan pagination.</w:t>
-      </w:r>
-    </w:p>
-    <w:p>
-      <w:pPr>
-        <w:spacing w:after="0" w:line="240" w:lineRule="auto"/>
-        <w:jc w:val="both"/>
-        <w:rPr>
-          <w:rFonts w:ascii="Times New Roman" w:hAnsi="Times New Roman" w:cs="Times New Roman"/>
-          <w:sz w:val="24"/>
-          <w:szCs w:val="24"/>
-        </w:rPr>
-      </w:pPr>
-    </w:p>
-    <w:p>
-      <w:pPr>
-        <w:spacing w:after="0" w:line="240" w:lineRule="auto"/>
-        <w:jc w:val="both"/>
-        <w:rPr>
-          <w:rFonts w:ascii="Times New Roman" w:hAnsi="Times New Roman" w:cs="Times New Roman"/>
-          <w:b/>
-          <w:bCs/>
-          <w:sz w:val="24"/>
-          <w:szCs w:val="24"/>
-        </w:rPr>
-      </w:pPr>
-      <w:r>
-        <w:rPr>
-          <w:rFonts w:ascii="Times New Roman" w:hAnsi="Times New Roman" w:cs="Times New Roman"/>
-          <w:b/>
-          <w:bCs/>
-          <w:sz w:val="24"/>
-          <w:szCs w:val="24"/>
-        </w:rPr>
-        <w:t>5.2 Desain Responsif</w:t>
-      </w:r>
-    </w:p>
-    <w:p>
-      <w:pPr>
-        <w:spacing w:after="0" w:line="240" w:lineRule="auto"/>
-        <w:jc w:val="both"/>
-        <w:rPr>
-          <w:rFonts w:ascii="Times New Roman" w:hAnsi="Times New Roman" w:cs="Times New Roman"/>
-          <w:b/>
-          <w:bCs/>
-          <w:sz w:val="24"/>
-          <w:szCs w:val="24"/>
+          <w:sz w:val="24"/>
+          <w:szCs w:val="24"/>
+        </w:rPr>
+        <w:t>Penggunaan AJAX untuk mempercepat interaksi pengguna tanpa perlu reload halaman.</w:t>
+      </w:r>
+    </w:p>
+    <w:p>
+      <w:pPr>
+        <w:spacing w:after="0" w:line="240" w:lineRule="auto"/>
+        <w:jc w:val="both"/>
+        <w:rPr>
+          <w:rFonts w:ascii="Times New Roman" w:hAnsi="Times New Roman" w:cs="Times New Roman"/>
+          <w:sz w:val="24"/>
+          <w:szCs w:val="24"/>
+        </w:rPr>
+      </w:pPr>
+    </w:p>
+    <w:p>
+      <w:pPr>
+        <w:spacing w:after="0" w:line="240" w:lineRule="auto"/>
+        <w:jc w:val="both"/>
+        <w:rPr>
+          <w:rFonts w:ascii="Times New Roman" w:hAnsi="Times New Roman" w:cs="Times New Roman"/>
+          <w:b/>
+          <w:bCs/>
+          <w:sz w:val="32"/>
+          <w:szCs w:val="32"/>
+        </w:rPr>
+      </w:pPr>
+      <w:r>
+        <w:rPr>
+          <w:rFonts w:ascii="Times New Roman" w:hAnsi="Times New Roman" w:cs="Times New Roman"/>
+          <w:b/>
+          <w:bCs/>
+          <w:sz w:val="32"/>
+          <w:szCs w:val="32"/>
+        </w:rPr>
+        <w:t>6. Pertimbangan Keamanan</w:t>
+      </w:r>
+    </w:p>
+    <w:p>
+      <w:pPr>
+        <w:spacing w:after="0" w:line="240" w:lineRule="auto"/>
+        <w:jc w:val="both"/>
+        <w:rPr>
+          <w:rFonts w:ascii="Times New Roman" w:hAnsi="Times New Roman" w:cs="Times New Roman"/>
+          <w:b/>
+          <w:bCs/>
+          <w:sz w:val="32"/>
+          <w:szCs w:val="32"/>
         </w:rPr>
       </w:pPr>
     </w:p>
@@ -2374,10 +3003,20 @@
       <w:r>
         <w:rPr>
           <w:rFonts w:ascii="Times New Roman" w:hAnsi="Times New Roman" w:cs="Times New Roman"/>
-          <w:sz w:val="24"/>
-          <w:szCs w:val="24"/>
-        </w:rPr>
-        <w:t>Menggunakan Bootstrap 5 untuk memastikan kompatibilitas dengan berbagai perangkat.</w:t>
+          <w:b/>
+          <w:bCs/>
+          <w:sz w:val="24"/>
+          <w:szCs w:val="24"/>
+        </w:rPr>
+        <w:t>Enkripsi Data</w:t>
+      </w:r>
+      <w:r>
+        <w:rPr>
+          <w:rFonts w:ascii="Times New Roman" w:hAnsi="Times New Roman" w:cs="Times New Roman"/>
+          <w:sz w:val="24"/>
+          <w:szCs w:val="24"/>
+        </w:rPr>
+        <w:t>: Menggunakan AES-256 untuk menyimpan data sensitif.</w:t>
       </w:r>
     </w:p>
     <w:p>
@@ -2398,135 +3037,6 @@
       <w:r>
         <w:rPr>
           <w:rFonts w:ascii="Times New Roman" w:hAnsi="Times New Roman" w:cs="Times New Roman"/>
-          <w:sz w:val="24"/>
-          <w:szCs w:val="24"/>
-        </w:rPr>
-        <w:t>Layout fleksibel dengan grid system untuk tampilan yang lebih dinamis.</w:t>
-      </w:r>
-    </w:p>
-    <w:p>
-      <w:pPr>
-        <w:pStyle w:val="ListParagraph"/>
-        <w:numPr>
-          <w:ilvl w:val="0"/>
-          <w:numId w:val="14"/>
-        </w:numPr>
-        <w:spacing w:after="0" w:line="240" w:lineRule="auto"/>
-        <w:jc w:val="both"/>
-        <w:rPr>
-          <w:rFonts w:ascii="Times New Roman" w:hAnsi="Times New Roman" w:cs="Times New Roman"/>
-          <w:sz w:val="24"/>
-          <w:szCs w:val="24"/>
-        </w:rPr>
-      </w:pPr>
-      <w:r>
-        <w:rPr>
-          <w:rFonts w:ascii="Times New Roman" w:hAnsi="Times New Roman" w:cs="Times New Roman"/>
-          <w:sz w:val="24"/>
-          <w:szCs w:val="24"/>
-        </w:rPr>
-        <w:t>Penggunaan AJAX untuk mempercepat interaksi pengguna tanpa perlu reload halaman.</w:t>
-      </w:r>
-    </w:p>
-    <w:p>
-      <w:pPr>
-        <w:spacing w:after="0" w:line="240" w:lineRule="auto"/>
-        <w:jc w:val="both"/>
-        <w:rPr>
-          <w:rFonts w:ascii="Times New Roman" w:hAnsi="Times New Roman" w:cs="Times New Roman"/>
-          <w:sz w:val="24"/>
-          <w:szCs w:val="24"/>
-        </w:rPr>
-      </w:pPr>
-    </w:p>
-    <w:p>
-      <w:pPr>
-        <w:spacing w:after="0" w:line="240" w:lineRule="auto"/>
-        <w:jc w:val="both"/>
-        <w:rPr>
-          <w:rFonts w:ascii="Times New Roman" w:hAnsi="Times New Roman" w:cs="Times New Roman"/>
-          <w:b/>
-          <w:bCs/>
-          <w:sz w:val="32"/>
-          <w:szCs w:val="32"/>
-        </w:rPr>
-      </w:pPr>
-      <w:r>
-        <w:rPr>
-          <w:rFonts w:ascii="Times New Roman" w:hAnsi="Times New Roman" w:cs="Times New Roman"/>
-          <w:b/>
-          <w:bCs/>
-          <w:sz w:val="32"/>
-          <w:szCs w:val="32"/>
-        </w:rPr>
-        <w:t>6. Pertimbangan Keamanan</w:t>
-      </w:r>
-    </w:p>
-    <w:p>
-      <w:pPr>
-        <w:spacing w:after="0" w:line="240" w:lineRule="auto"/>
-        <w:jc w:val="both"/>
-        <w:rPr>
-          <w:rFonts w:ascii="Times New Roman" w:hAnsi="Times New Roman" w:cs="Times New Roman"/>
-          <w:b/>
-          <w:bCs/>
-          <w:sz w:val="32"/>
-          <w:szCs w:val="32"/>
-        </w:rPr>
-      </w:pPr>
-    </w:p>
-    <w:p>
-      <w:pPr>
-        <w:pStyle w:val="ListParagraph"/>
-        <w:numPr>
-          <w:ilvl w:val="0"/>
-          <w:numId w:val="14"/>
-        </w:numPr>
-        <w:spacing w:after="0" w:line="240" w:lineRule="auto"/>
-        <w:jc w:val="both"/>
-        <w:rPr>
-          <w:rFonts w:ascii="Times New Roman" w:hAnsi="Times New Roman" w:cs="Times New Roman"/>
-          <w:sz w:val="24"/>
-          <w:szCs w:val="24"/>
-        </w:rPr>
-      </w:pPr>
-      <w:r>
-        <w:rPr>
-          <w:rFonts w:ascii="Times New Roman" w:hAnsi="Times New Roman" w:cs="Times New Roman"/>
-          <w:b/>
-          <w:bCs/>
-          <w:sz w:val="24"/>
-          <w:szCs w:val="24"/>
-        </w:rPr>
-        <w:t>Enkripsi Data</w:t>
-      </w:r>
-      <w:r>
-        <w:rPr>
-          <w:rFonts w:ascii="Times New Roman" w:hAnsi="Times New Roman" w:cs="Times New Roman"/>
-          <w:sz w:val="24"/>
-          <w:szCs w:val="24"/>
-        </w:rPr>
-        <w:t>: Menggunakan AES-256 untuk menyimpan data sensitif.</w:t>
-      </w:r>
-    </w:p>
-    <w:p>
-      <w:pPr>
-        <w:pStyle w:val="ListParagraph"/>
-        <w:numPr>
-          <w:ilvl w:val="0"/>
-          <w:numId w:val="14"/>
-        </w:numPr>
-        <w:spacing w:after="0" w:line="240" w:lineRule="auto"/>
-        <w:jc w:val="both"/>
-        <w:rPr>
-          <w:rFonts w:ascii="Times New Roman" w:hAnsi="Times New Roman" w:cs="Times New Roman"/>
-          <w:sz w:val="24"/>
-          <w:szCs w:val="24"/>
-        </w:rPr>
-      </w:pPr>
-      <w:r>
-        <w:rPr>
-          <w:rFonts w:ascii="Times New Roman" w:hAnsi="Times New Roman" w:cs="Times New Roman"/>
           <w:b/>
           <w:bCs/>
           <w:sz w:val="24"/>
@@ -2686,326 +3196,6 @@
           <w:rFonts w:ascii="Times New Roman" w:hAnsi="Times New Roman" w:cs="Times New Roman"/>
           <w:b/>
           <w:bCs/>
-          <w:sz w:val="32"/>
-          <w:szCs w:val="32"/>
-        </w:rPr>
-      </w:pPr>
-      <w:r>
-        <w:rPr>
-          <w:rFonts w:ascii="Times New Roman" w:hAnsi="Times New Roman" w:cs="Times New Roman"/>
-          <w:b/>
-          <w:bCs/>
-          <w:sz w:val="32"/>
-          <w:szCs w:val="32"/>
-        </w:rPr>
-        <w:lastRenderedPageBreak/>
-        <w:t>7. Pengujian dan Validasi</w:t>
-      </w:r>
-    </w:p>
-    <w:p>
-      <w:pPr>
-        <w:spacing w:after="0" w:line="240" w:lineRule="auto"/>
-        <w:jc w:val="both"/>
-        <w:rPr>
-          <w:rFonts w:ascii="Times New Roman" w:hAnsi="Times New Roman" w:cs="Times New Roman"/>
-          <w:b/>
-          <w:bCs/>
-          <w:sz w:val="32"/>
-          <w:szCs w:val="32"/>
-        </w:rPr>
-      </w:pPr>
-    </w:p>
-    <w:p>
-      <w:pPr>
-        <w:spacing w:after="0" w:line="240" w:lineRule="auto"/>
-        <w:jc w:val="both"/>
-        <w:rPr>
-          <w:rFonts w:ascii="Times New Roman" w:hAnsi="Times New Roman" w:cs="Times New Roman"/>
-          <w:b/>
-          <w:bCs/>
-          <w:sz w:val="24"/>
-          <w:szCs w:val="24"/>
-        </w:rPr>
-      </w:pPr>
-      <w:r>
-        <w:rPr>
-          <w:rFonts w:ascii="Times New Roman" w:hAnsi="Times New Roman" w:cs="Times New Roman"/>
-          <w:b/>
-          <w:bCs/>
-          <w:sz w:val="24"/>
-          <w:szCs w:val="24"/>
-        </w:rPr>
-        <w:t>7.1 Pengujian Unit</w:t>
-      </w:r>
-    </w:p>
-    <w:p>
-      <w:pPr>
-        <w:spacing w:after="0" w:line="240" w:lineRule="auto"/>
-        <w:jc w:val="both"/>
-        <w:rPr>
-          <w:rFonts w:ascii="Times New Roman" w:hAnsi="Times New Roman" w:cs="Times New Roman"/>
-          <w:b/>
-          <w:bCs/>
-          <w:sz w:val="24"/>
-          <w:szCs w:val="24"/>
-        </w:rPr>
-      </w:pPr>
-    </w:p>
-    <w:p>
-      <w:pPr>
-        <w:pStyle w:val="ListParagraph"/>
-        <w:numPr>
-          <w:ilvl w:val="0"/>
-          <w:numId w:val="18"/>
-        </w:numPr>
-        <w:spacing w:after="0" w:line="240" w:lineRule="auto"/>
-        <w:jc w:val="both"/>
-        <w:rPr>
-          <w:rFonts w:ascii="Times New Roman" w:hAnsi="Times New Roman" w:cs="Times New Roman"/>
-          <w:sz w:val="24"/>
-          <w:szCs w:val="24"/>
-        </w:rPr>
-      </w:pPr>
-      <w:r>
-        <w:rPr>
-          <w:rFonts w:ascii="Times New Roman" w:hAnsi="Times New Roman" w:cs="Times New Roman"/>
-          <w:sz w:val="24"/>
-          <w:szCs w:val="24"/>
-        </w:rPr>
-        <w:t>Pengujian tiap modul sistem dengan PHPUnit.</w:t>
-      </w:r>
-    </w:p>
-    <w:p>
-      <w:pPr>
-        <w:pStyle w:val="ListParagraph"/>
-        <w:numPr>
-          <w:ilvl w:val="0"/>
-          <w:numId w:val="18"/>
-        </w:numPr>
-        <w:spacing w:after="0" w:line="240" w:lineRule="auto"/>
-        <w:jc w:val="both"/>
-        <w:rPr>
-          <w:rFonts w:ascii="Times New Roman" w:hAnsi="Times New Roman" w:cs="Times New Roman"/>
-          <w:sz w:val="24"/>
-          <w:szCs w:val="24"/>
-        </w:rPr>
-      </w:pPr>
-      <w:r>
-        <w:rPr>
-          <w:rFonts w:ascii="Times New Roman" w:hAnsi="Times New Roman" w:cs="Times New Roman"/>
-          <w:sz w:val="24"/>
-          <w:szCs w:val="24"/>
-        </w:rPr>
-        <w:t>Simulasi skenario input valid dan tidak valid.</w:t>
-      </w:r>
-    </w:p>
-    <w:p>
-      <w:pPr>
-        <w:spacing w:after="0" w:line="240" w:lineRule="auto"/>
-        <w:jc w:val="both"/>
-        <w:rPr>
-          <w:rFonts w:ascii="Times New Roman" w:hAnsi="Times New Roman" w:cs="Times New Roman"/>
-          <w:sz w:val="24"/>
-          <w:szCs w:val="24"/>
-        </w:rPr>
-      </w:pPr>
-    </w:p>
-    <w:p>
-      <w:pPr>
-        <w:spacing w:after="0" w:line="240" w:lineRule="auto"/>
-        <w:jc w:val="both"/>
-        <w:rPr>
-          <w:rFonts w:ascii="Times New Roman" w:hAnsi="Times New Roman" w:cs="Times New Roman"/>
-          <w:b/>
-          <w:bCs/>
-          <w:sz w:val="24"/>
-          <w:szCs w:val="24"/>
-        </w:rPr>
-      </w:pPr>
-      <w:r>
-        <w:rPr>
-          <w:rFonts w:ascii="Times New Roman" w:hAnsi="Times New Roman" w:cs="Times New Roman"/>
-          <w:b/>
-          <w:bCs/>
-          <w:sz w:val="24"/>
-          <w:szCs w:val="24"/>
-        </w:rPr>
-        <w:t>7.2 Pengujian Keamanan</w:t>
-      </w:r>
-    </w:p>
-    <w:p>
-      <w:pPr>
-        <w:spacing w:after="0" w:line="240" w:lineRule="auto"/>
-        <w:jc w:val="both"/>
-        <w:rPr>
-          <w:rFonts w:ascii="Times New Roman" w:hAnsi="Times New Roman" w:cs="Times New Roman"/>
-          <w:sz w:val="24"/>
-          <w:szCs w:val="24"/>
-        </w:rPr>
-      </w:pPr>
-    </w:p>
-    <w:p>
-      <w:pPr>
-        <w:pStyle w:val="ListParagraph"/>
-        <w:numPr>
-          <w:ilvl w:val="0"/>
-          <w:numId w:val="18"/>
-        </w:numPr>
-        <w:spacing w:after="0" w:line="240" w:lineRule="auto"/>
-        <w:jc w:val="both"/>
-        <w:rPr>
-          <w:rFonts w:ascii="Times New Roman" w:hAnsi="Times New Roman" w:cs="Times New Roman"/>
-          <w:sz w:val="24"/>
-          <w:szCs w:val="24"/>
-        </w:rPr>
-      </w:pPr>
-      <w:r>
-        <w:rPr>
-          <w:rFonts w:ascii="Times New Roman" w:hAnsi="Times New Roman" w:cs="Times New Roman"/>
-          <w:sz w:val="24"/>
-          <w:szCs w:val="24"/>
-        </w:rPr>
-        <w:t>Pengujian penetrasi untuk mengidentifikasi kerentanan sistem.</w:t>
-      </w:r>
-    </w:p>
-    <w:p>
-      <w:pPr>
-        <w:pStyle w:val="ListParagraph"/>
-        <w:numPr>
-          <w:ilvl w:val="0"/>
-          <w:numId w:val="18"/>
-        </w:numPr>
-        <w:spacing w:after="0" w:line="240" w:lineRule="auto"/>
-        <w:jc w:val="both"/>
-        <w:rPr>
-          <w:rFonts w:ascii="Times New Roman" w:hAnsi="Times New Roman" w:cs="Times New Roman"/>
-          <w:sz w:val="24"/>
-          <w:szCs w:val="24"/>
-        </w:rPr>
-      </w:pPr>
-      <w:r>
-        <w:rPr>
-          <w:rFonts w:ascii="Times New Roman" w:hAnsi="Times New Roman" w:cs="Times New Roman"/>
-          <w:sz w:val="24"/>
-          <w:szCs w:val="24"/>
-        </w:rPr>
-        <w:t>Uji beban untuk memastikan sistem dapat menangani lonjakan pengguna.</w:t>
-      </w:r>
-    </w:p>
-    <w:p>
-      <w:pPr>
-        <w:spacing w:after="0" w:line="240" w:lineRule="auto"/>
-        <w:jc w:val="both"/>
-        <w:rPr>
-          <w:rFonts w:ascii="Times New Roman" w:hAnsi="Times New Roman" w:cs="Times New Roman"/>
-          <w:b/>
-          <w:bCs/>
-          <w:sz w:val="24"/>
-          <w:szCs w:val="24"/>
-        </w:rPr>
-      </w:pPr>
-    </w:p>
-    <w:p>
-      <w:pPr>
-        <w:spacing w:after="0" w:line="240" w:lineRule="auto"/>
-        <w:jc w:val="both"/>
-        <w:rPr>
-          <w:rFonts w:ascii="Times New Roman" w:hAnsi="Times New Roman" w:cs="Times New Roman"/>
-          <w:b/>
-          <w:bCs/>
-          <w:sz w:val="24"/>
-          <w:szCs w:val="24"/>
-        </w:rPr>
-      </w:pPr>
-      <w:r>
-        <w:rPr>
-          <w:rFonts w:ascii="Times New Roman" w:hAnsi="Times New Roman" w:cs="Times New Roman"/>
-          <w:b/>
-          <w:bCs/>
-          <w:sz w:val="24"/>
-          <w:szCs w:val="24"/>
-        </w:rPr>
-        <w:t>7.3 Uji Fungsionalitas</w:t>
-      </w:r>
-    </w:p>
-    <w:p>
-      <w:pPr>
-        <w:spacing w:after="0" w:line="240" w:lineRule="auto"/>
-        <w:jc w:val="both"/>
-        <w:rPr>
-          <w:rFonts w:ascii="Times New Roman" w:hAnsi="Times New Roman" w:cs="Times New Roman"/>
-          <w:sz w:val="24"/>
-          <w:szCs w:val="24"/>
-        </w:rPr>
-      </w:pPr>
-    </w:p>
-    <w:p>
-      <w:pPr>
-        <w:pStyle w:val="ListParagraph"/>
-        <w:numPr>
-          <w:ilvl w:val="0"/>
-          <w:numId w:val="18"/>
-        </w:numPr>
-        <w:spacing w:after="0" w:line="240" w:lineRule="auto"/>
-        <w:jc w:val="both"/>
-        <w:rPr>
-          <w:rFonts w:ascii="Times New Roman" w:hAnsi="Times New Roman" w:cs="Times New Roman"/>
-          <w:sz w:val="24"/>
-          <w:szCs w:val="24"/>
-        </w:rPr>
-      </w:pPr>
-      <w:r>
-        <w:rPr>
-          <w:rFonts w:ascii="Times New Roman" w:hAnsi="Times New Roman" w:cs="Times New Roman"/>
-          <w:sz w:val="24"/>
-          <w:szCs w:val="24"/>
-        </w:rPr>
-        <w:t>Pengujian fitur utama sistem berdasarkan spesifikasi kebutuhan.</w:t>
-      </w:r>
-    </w:p>
-    <w:p>
-      <w:pPr>
-        <w:pStyle w:val="ListParagraph"/>
-        <w:numPr>
-          <w:ilvl w:val="0"/>
-          <w:numId w:val="18"/>
-        </w:numPr>
-        <w:spacing w:after="0" w:line="240" w:lineRule="auto"/>
-        <w:jc w:val="both"/>
-        <w:rPr>
-          <w:rFonts w:ascii="Times New Roman" w:hAnsi="Times New Roman" w:cs="Times New Roman"/>
-          <w:sz w:val="24"/>
-          <w:szCs w:val="24"/>
-        </w:rPr>
-      </w:pPr>
-      <w:r>
-        <w:rPr>
-          <w:rFonts w:ascii="Times New Roman" w:hAnsi="Times New Roman" w:cs="Times New Roman"/>
-          <w:sz w:val="24"/>
-          <w:szCs w:val="24"/>
-        </w:rPr>
-        <w:t>Penggunaan Selenium untuk mengotomatiskan pengujian UI.</w:t>
-      </w:r>
-    </w:p>
-    <w:p>
-      <w:pPr>
-        <w:spacing w:after="0" w:line="240" w:lineRule="auto"/>
-        <w:jc w:val="both"/>
-        <w:rPr>
-          <w:rFonts w:ascii="Times New Roman" w:hAnsi="Times New Roman" w:cs="Times New Roman"/>
-          <w:sz w:val="24"/>
-          <w:szCs w:val="24"/>
-        </w:rPr>
-      </w:pPr>
-    </w:p>
-    <w:p>
-      <w:pPr>
-        <w:spacing w:after="0" w:line="240" w:lineRule="auto"/>
-        <w:jc w:val="both"/>
-        <w:rPr>
-          <w:rFonts w:ascii="Times New Roman" w:hAnsi="Times New Roman" w:cs="Times New Roman"/>
-          <w:b/>
-          <w:bCs/>
           <w:sz w:val="36"/>
           <w:szCs w:val="36"/>
         </w:rPr>
@@ -3018,6 +3208,7 @@
           <w:sz w:val="36"/>
           <w:szCs w:val="36"/>
         </w:rPr>
+        <w:lastRenderedPageBreak/>
         <w:t>8. Lampiran</w:t>
       </w:r>
     </w:p>
@@ -3321,6 +3512,119 @@
     </w:lvl>
   </w:abstractNum>
   <w:abstractNum w:abstractNumId="2" w15:restartNumberingAfterBreak="0">
+    <w:nsid w:val="02DD11B6"/>
+    <w:multiLevelType w:val="multilevel"/>
+    <w:tmpl w:val="57DE7A2C"/>
+    <w:lvl w:ilvl="0">
+      <w:start w:val="3"/>
+      <w:numFmt w:val="decimal"/>
+      <w:lvlText w:val="%1"/>
+      <w:lvlJc w:val="left"/>
+      <w:pPr>
+        <w:ind w:left="360" w:hanging="360"/>
+      </w:pPr>
+      <w:rPr>
+        <w:rFonts w:hint="default"/>
+      </w:rPr>
+    </w:lvl>
+    <w:lvl w:ilvl="1">
+      <w:start w:val="3"/>
+      <w:numFmt w:val="decimal"/>
+      <w:lvlText w:val="%1.%2"/>
+      <w:lvlJc w:val="left"/>
+      <w:pPr>
+        <w:ind w:left="360" w:hanging="360"/>
+      </w:pPr>
+      <w:rPr>
+        <w:rFonts w:hint="default"/>
+      </w:rPr>
+    </w:lvl>
+    <w:lvl w:ilvl="2">
+      <w:start w:val="1"/>
+      <w:numFmt w:val="decimal"/>
+      <w:lvlText w:val="%1.%2.%3"/>
+      <w:lvlJc w:val="left"/>
+      <w:pPr>
+        <w:ind w:left="720" w:hanging="720"/>
+      </w:pPr>
+      <w:rPr>
+        <w:rFonts w:hint="default"/>
+      </w:rPr>
+    </w:lvl>
+    <w:lvl w:ilvl="3">
+      <w:start w:val="1"/>
+      <w:numFmt w:val="decimal"/>
+      <w:lvlText w:val="%1.%2.%3.%4"/>
+      <w:lvlJc w:val="left"/>
+      <w:pPr>
+        <w:ind w:left="720" w:hanging="720"/>
+      </w:pPr>
+      <w:rPr>
+        <w:rFonts w:hint="default"/>
+      </w:rPr>
+    </w:lvl>
+    <w:lvl w:ilvl="4">
+      <w:start w:val="1"/>
+      <w:numFmt w:val="decimal"/>
+      <w:lvlText w:val="%1.%2.%3.%4.%5"/>
+      <w:lvlJc w:val="left"/>
+      <w:pPr>
+        <w:ind w:left="1080" w:hanging="1080"/>
+      </w:pPr>
+      <w:rPr>
+        <w:rFonts w:hint="default"/>
+      </w:rPr>
+    </w:lvl>
+    <w:lvl w:ilvl="5">
+      <w:start w:val="1"/>
+      <w:numFmt w:val="decimal"/>
+      <w:lvlText w:val="%1.%2.%3.%4.%5.%6"/>
+      <w:lvlJc w:val="left"/>
+      <w:pPr>
+        <w:ind w:left="1080" w:hanging="1080"/>
+      </w:pPr>
+      <w:rPr>
+        <w:rFonts w:hint="default"/>
+      </w:rPr>
+    </w:lvl>
+    <w:lvl w:ilvl="6">
+      <w:start w:val="1"/>
+      <w:numFmt w:val="decimal"/>
+      <w:lvlText w:val="%1.%2.%3.%4.%5.%6.%7"/>
+      <w:lvlJc w:val="left"/>
+      <w:pPr>
+        <w:ind w:left="1440" w:hanging="1440"/>
+      </w:pPr>
+      <w:rPr>
+        <w:rFonts w:hint="default"/>
+      </w:rPr>
+    </w:lvl>
+    <w:lvl w:ilvl="7">
+      <w:start w:val="1"/>
+      <w:numFmt w:val="decimal"/>
+      <w:lvlText w:val="%1.%2.%3.%4.%5.%6.%7.%8"/>
+      <w:lvlJc w:val="left"/>
+      <w:pPr>
+        <w:ind w:left="1440" w:hanging="1440"/>
+      </w:pPr>
+      <w:rPr>
+        <w:rFonts w:hint="default"/>
+      </w:rPr>
+    </w:lvl>
+    <w:lvl w:ilvl="8">
+      <w:start w:val="1"/>
+      <w:numFmt w:val="decimal"/>
+      <w:lvlText w:val="%1.%2.%3.%4.%5.%6.%7.%8.%9"/>
+      <w:lvlJc w:val="left"/>
+      <w:pPr>
+        <w:ind w:left="1800" w:hanging="1800"/>
+      </w:pPr>
+      <w:rPr>
+        <w:rFonts w:hint="default"/>
+      </w:rPr>
+    </w:lvl>
+  </w:abstractNum>
+  <w:abstractNum w:abstractNumId="3" w15:restartNumberingAfterBreak="0">
     <w:nsid w:val="05F36F63"/>
     <w:multiLevelType w:val="hybridMultilevel"/>
     <w:tmpl w:val="F878D594"/>
@@ -3433,7 +3737,7 @@
       </w:rPr>
     </w:lvl>
   </w:abstractNum>
-  <w:abstractNum w:abstractNumId="3" w15:restartNumberingAfterBreak="0">
+  <w:abstractNum w:abstractNumId="4" w15:restartNumberingAfterBreak="0">
     <w:nsid w:val="06094559"/>
     <w:multiLevelType w:val="hybridMultilevel"/>
     <w:tmpl w:val="41C23B2C"/>
@@ -3546,7 +3850,7 @@
       </w:rPr>
     </w:lvl>
   </w:abstractNum>
-  <w:abstractNum w:abstractNumId="4" w15:restartNumberingAfterBreak="0">
+  <w:abstractNum w:abstractNumId="5" w15:restartNumberingAfterBreak="0">
     <w:nsid w:val="07574D99"/>
     <w:multiLevelType w:val="multilevel"/>
     <w:tmpl w:val="687E4354"/>
@@ -3659,7 +3963,7 @@
       </w:rPr>
     </w:lvl>
   </w:abstractNum>
-  <w:abstractNum w:abstractNumId="5" w15:restartNumberingAfterBreak="0">
+  <w:abstractNum w:abstractNumId="6" w15:restartNumberingAfterBreak="0">
     <w:nsid w:val="0F991279"/>
     <w:multiLevelType w:val="hybridMultilevel"/>
     <w:tmpl w:val="E15AE072"/>
@@ -3772,7 +4076,7 @@
       </w:rPr>
     </w:lvl>
   </w:abstractNum>
-  <w:abstractNum w:abstractNumId="6" w15:restartNumberingAfterBreak="0">
+  <w:abstractNum w:abstractNumId="7" w15:restartNumberingAfterBreak="0">
     <w:nsid w:val="14344E23"/>
     <w:multiLevelType w:val="hybridMultilevel"/>
     <w:tmpl w:val="9FF2AD7E"/>
@@ -3885,7 +4189,7 @@
       </w:rPr>
     </w:lvl>
   </w:abstractNum>
-  <w:abstractNum w:abstractNumId="7" w15:restartNumberingAfterBreak="0">
+  <w:abstractNum w:abstractNumId="8" w15:restartNumberingAfterBreak="0">
     <w:nsid w:val="18702839"/>
     <w:multiLevelType w:val="hybridMultilevel"/>
     <w:tmpl w:val="4A52BFF0"/>
@@ -3998,7 +4302,7 @@
       </w:rPr>
     </w:lvl>
   </w:abstractNum>
-  <w:abstractNum w:abstractNumId="8" w15:restartNumberingAfterBreak="0">
+  <w:abstractNum w:abstractNumId="9" w15:restartNumberingAfterBreak="0">
     <w:nsid w:val="1AD339CA"/>
     <w:multiLevelType w:val="hybridMultilevel"/>
     <w:tmpl w:val="64BAB62A"/>
@@ -4111,7 +4415,7 @@
       </w:rPr>
     </w:lvl>
   </w:abstractNum>
-  <w:abstractNum w:abstractNumId="9" w15:restartNumberingAfterBreak="0">
+  <w:abstractNum w:abstractNumId="10" w15:restartNumberingAfterBreak="0">
     <w:nsid w:val="22C92671"/>
     <w:multiLevelType w:val="hybridMultilevel"/>
     <w:tmpl w:val="D5022B16"/>
@@ -4224,7 +4528,7 @@
       </w:rPr>
     </w:lvl>
   </w:abstractNum>
-  <w:abstractNum w:abstractNumId="10" w15:restartNumberingAfterBreak="0">
+  <w:abstractNum w:abstractNumId="11" w15:restartNumberingAfterBreak="0">
     <w:nsid w:val="2B7F6CFC"/>
     <w:multiLevelType w:val="hybridMultilevel"/>
     <w:tmpl w:val="BBD20366"/>
@@ -4337,7 +4641,7 @@
       </w:rPr>
     </w:lvl>
   </w:abstractNum>
-  <w:abstractNum w:abstractNumId="11" w15:restartNumberingAfterBreak="0">
+  <w:abstractNum w:abstractNumId="12" w15:restartNumberingAfterBreak="0">
     <w:nsid w:val="2C7130B4"/>
     <w:multiLevelType w:val="hybridMultilevel"/>
     <w:tmpl w:val="755E1220"/>
@@ -4426,7 +4730,7 @@
       </w:pPr>
     </w:lvl>
   </w:abstractNum>
-  <w:abstractNum w:abstractNumId="12" w15:restartNumberingAfterBreak="0">
+  <w:abstractNum w:abstractNumId="13" w15:restartNumberingAfterBreak="0">
     <w:nsid w:val="2CAE4E4E"/>
     <w:multiLevelType w:val="hybridMultilevel"/>
     <w:tmpl w:val="B97A17D2"/>
@@ -4539,7 +4843,7 @@
       </w:rPr>
     </w:lvl>
   </w:abstractNum>
-  <w:abstractNum w:abstractNumId="13" w15:restartNumberingAfterBreak="0">
+  <w:abstractNum w:abstractNumId="14" w15:restartNumberingAfterBreak="0">
     <w:nsid w:val="31751420"/>
     <w:multiLevelType w:val="hybridMultilevel"/>
     <w:tmpl w:val="99B4F742"/>
@@ -4652,7 +4956,7 @@
       </w:rPr>
     </w:lvl>
   </w:abstractNum>
-  <w:abstractNum w:abstractNumId="14" w15:restartNumberingAfterBreak="0">
+  <w:abstractNum w:abstractNumId="15" w15:restartNumberingAfterBreak="0">
     <w:nsid w:val="43EB5EF0"/>
     <w:multiLevelType w:val="hybridMultilevel"/>
     <w:tmpl w:val="B41E5956"/>
@@ -4741,7 +5045,7 @@
       </w:pPr>
     </w:lvl>
   </w:abstractNum>
-  <w:abstractNum w:abstractNumId="15" w15:restartNumberingAfterBreak="0">
+  <w:abstractNum w:abstractNumId="16" w15:restartNumberingAfterBreak="0">
     <w:nsid w:val="44A36913"/>
     <w:multiLevelType w:val="multilevel"/>
     <w:tmpl w:val="BADE4766"/>
@@ -4854,7 +5158,7 @@
       </w:rPr>
     </w:lvl>
   </w:abstractNum>
-  <w:abstractNum w:abstractNumId="16" w15:restartNumberingAfterBreak="0">
+  <w:abstractNum w:abstractNumId="17" w15:restartNumberingAfterBreak="0">
     <w:nsid w:val="48DB4E42"/>
     <w:multiLevelType w:val="hybridMultilevel"/>
     <w:tmpl w:val="ED7AFF8A"/>
@@ -4967,7 +5271,233 @@
       </w:rPr>
     </w:lvl>
   </w:abstractNum>
-  <w:abstractNum w:abstractNumId="17" w15:restartNumberingAfterBreak="0">
+  <w:abstractNum w:abstractNumId="18" w15:restartNumberingAfterBreak="0">
+    <w:nsid w:val="49D25284"/>
+    <w:multiLevelType w:val="hybridMultilevel"/>
+    <w:tmpl w:val="A9EA1ABC"/>
+    <w:lvl w:ilvl="0" w:tplc="38090001">
+      <w:start w:val="1"/>
+      <w:numFmt w:val="bullet"/>
+      <w:lvlText w:val=""/>
+      <w:lvlJc w:val="left"/>
+      <w:pPr>
+        <w:ind w:left="720" w:hanging="360"/>
+      </w:pPr>
+      <w:rPr>
+        <w:rFonts w:ascii="Symbol" w:hAnsi="Symbol" w:hint="default"/>
+      </w:rPr>
+    </w:lvl>
+    <w:lvl w:ilvl="1" w:tplc="38090003" w:tentative="1">
+      <w:start w:val="1"/>
+      <w:numFmt w:val="bullet"/>
+      <w:lvlText w:val="o"/>
+      <w:lvlJc w:val="left"/>
+      <w:pPr>
+        <w:ind w:left="1440" w:hanging="360"/>
+      </w:pPr>
+      <w:rPr>
+        <w:rFonts w:ascii="Courier New" w:hAnsi="Courier New" w:cs="Courier New" w:hint="default"/>
+      </w:rPr>
+    </w:lvl>
+    <w:lvl w:ilvl="2" w:tplc="38090005" w:tentative="1">
+      <w:start w:val="1"/>
+      <w:numFmt w:val="bullet"/>
+      <w:lvlText w:val=""/>
+      <w:lvlJc w:val="left"/>
+      <w:pPr>
+        <w:ind w:left="2160" w:hanging="360"/>
+      </w:pPr>
+      <w:rPr>
+        <w:rFonts w:ascii="Wingdings" w:hAnsi="Wingdings" w:hint="default"/>
+      </w:rPr>
+    </w:lvl>
+    <w:lvl w:ilvl="3" w:tplc="38090001" w:tentative="1">
+      <w:start w:val="1"/>
+      <w:numFmt w:val="bullet"/>
+      <w:lvlText w:val=""/>
+      <w:lvlJc w:val="left"/>
+      <w:pPr>
+        <w:ind w:left="2880" w:hanging="360"/>
+      </w:pPr>
+      <w:rPr>
+        <w:rFonts w:ascii="Symbol" w:hAnsi="Symbol" w:hint="default"/>
+      </w:rPr>
+    </w:lvl>
+    <w:lvl w:ilvl="4" w:tplc="38090003" w:tentative="1">
+      <w:start w:val="1"/>
+      <w:numFmt w:val="bullet"/>
+      <w:lvlText w:val="o"/>
+      <w:lvlJc w:val="left"/>
+      <w:pPr>
+        <w:ind w:left="3600" w:hanging="360"/>
+      </w:pPr>
+      <w:rPr>
+        <w:rFonts w:ascii="Courier New" w:hAnsi="Courier New" w:cs="Courier New" w:hint="default"/>
+      </w:rPr>
+    </w:lvl>
+    <w:lvl w:ilvl="5" w:tplc="38090005" w:tentative="1">
+      <w:start w:val="1"/>
+      <w:numFmt w:val="bullet"/>
+      <w:lvlText w:val=""/>
+      <w:lvlJc w:val="left"/>
+      <w:pPr>
+        <w:ind w:left="4320" w:hanging="360"/>
+      </w:pPr>
+      <w:rPr>
+        <w:rFonts w:ascii="Wingdings" w:hAnsi="Wingdings" w:hint="default"/>
+      </w:rPr>
+    </w:lvl>
+    <w:lvl w:ilvl="6" w:tplc="38090001" w:tentative="1">
+      <w:start w:val="1"/>
+      <w:numFmt w:val="bullet"/>
+      <w:lvlText w:val=""/>
+      <w:lvlJc w:val="left"/>
+      <w:pPr>
+        <w:ind w:left="5040" w:hanging="360"/>
+      </w:pPr>
+      <w:rPr>
+        <w:rFonts w:ascii="Symbol" w:hAnsi="Symbol" w:hint="default"/>
+      </w:rPr>
+    </w:lvl>
+    <w:lvl w:ilvl="7" w:tplc="38090003" w:tentative="1">
+      <w:start w:val="1"/>
+      <w:numFmt w:val="bullet"/>
+      <w:lvlText w:val="o"/>
+      <w:lvlJc w:val="left"/>
+      <w:pPr>
+        <w:ind w:left="5760" w:hanging="360"/>
+      </w:pPr>
+      <w:rPr>
+        <w:rFonts w:ascii="Courier New" w:hAnsi="Courier New" w:cs="Courier New" w:hint="default"/>
+      </w:rPr>
+    </w:lvl>
+    <w:lvl w:ilvl="8" w:tplc="38090005" w:tentative="1">
+      <w:start w:val="1"/>
+      <w:numFmt w:val="bullet"/>
+      <w:lvlText w:val=""/>
+      <w:lvlJc w:val="left"/>
+      <w:pPr>
+        <w:ind w:left="6480" w:hanging="360"/>
+      </w:pPr>
+      <w:rPr>
+        <w:rFonts w:ascii="Wingdings" w:hAnsi="Wingdings" w:hint="default"/>
+      </w:rPr>
+    </w:lvl>
+  </w:abstractNum>
+  <w:abstractNum w:abstractNumId="19" w15:restartNumberingAfterBreak="0">
+    <w:nsid w:val="53A0690F"/>
+    <w:multiLevelType w:val="multilevel"/>
+    <w:tmpl w:val="54AE238E"/>
+    <w:lvl w:ilvl="0">
+      <w:start w:val="3"/>
+      <w:numFmt w:val="decimal"/>
+      <w:lvlText w:val="%1"/>
+      <w:lvlJc w:val="left"/>
+      <w:pPr>
+        <w:ind w:left="360" w:hanging="360"/>
+      </w:pPr>
+      <w:rPr>
+        <w:rFonts w:hint="default"/>
+      </w:rPr>
+    </w:lvl>
+    <w:lvl w:ilvl="1">
+      <w:start w:val="3"/>
+      <w:numFmt w:val="decimal"/>
+      <w:lvlText w:val="%1.%2"/>
+      <w:lvlJc w:val="left"/>
+      <w:pPr>
+        <w:ind w:left="720" w:hanging="360"/>
+      </w:pPr>
+      <w:rPr>
+        <w:rFonts w:hint="default"/>
+      </w:rPr>
+    </w:lvl>
+    <w:lvl w:ilvl="2">
+      <w:start w:val="1"/>
+      <w:numFmt w:val="decimal"/>
+      <w:lvlText w:val="%1.%2.%3"/>
+      <w:lvlJc w:val="left"/>
+      <w:pPr>
+        <w:ind w:left="1440" w:hanging="720"/>
+      </w:pPr>
+      <w:rPr>
+        <w:rFonts w:hint="default"/>
+      </w:rPr>
+    </w:lvl>
+    <w:lvl w:ilvl="3">
+      <w:start w:val="1"/>
+      <w:numFmt w:val="decimal"/>
+      <w:lvlText w:val="%1.%2.%3.%4"/>
+      <w:lvlJc w:val="left"/>
+      <w:pPr>
+        <w:ind w:left="1800" w:hanging="720"/>
+      </w:pPr>
+      <w:rPr>
+        <w:rFonts w:hint="default"/>
+      </w:rPr>
+    </w:lvl>
+    <w:lvl w:ilvl="4">
+      <w:start w:val="1"/>
+      <w:numFmt w:val="decimal"/>
+      <w:lvlText w:val="%1.%2.%3.%4.%5"/>
+      <w:lvlJc w:val="left"/>
+      <w:pPr>
+        <w:ind w:left="2520" w:hanging="1080"/>
+      </w:pPr>
+      <w:rPr>
+        <w:rFonts w:hint="default"/>
+      </w:rPr>
+    </w:lvl>
+    <w:lvl w:ilvl="5">
+      <w:start w:val="1"/>
+      <w:numFmt w:val="decimal"/>
+      <w:lvlText w:val="%1.%2.%3.%4.%5.%6"/>
+      <w:lvlJc w:val="left"/>
+      <w:pPr>
+        <w:ind w:left="2880" w:hanging="1080"/>
+      </w:pPr>
+      <w:rPr>
+        <w:rFonts w:hint="default"/>
+      </w:rPr>
+    </w:lvl>
+    <w:lvl w:ilvl="6">
+      <w:start w:val="1"/>
+      <w:numFmt w:val="decimal"/>
+      <w:lvlText w:val="%1.%2.%3.%4.%5.%6.%7"/>
+      <w:lvlJc w:val="left"/>
+      <w:pPr>
+        <w:ind w:left="3600" w:hanging="1440"/>
+      </w:pPr>
+      <w:rPr>
+        <w:rFonts w:hint="default"/>
+      </w:rPr>
+    </w:lvl>
+    <w:lvl w:ilvl="7">
+      <w:start w:val="1"/>
+      <w:numFmt w:val="decimal"/>
+      <w:lvlText w:val="%1.%2.%3.%4.%5.%6.%7.%8"/>
+      <w:lvlJc w:val="left"/>
+      <w:pPr>
+        <w:ind w:left="3960" w:hanging="1440"/>
+      </w:pPr>
+      <w:rPr>
+        <w:rFonts w:hint="default"/>
+      </w:rPr>
+    </w:lvl>
+    <w:lvl w:ilvl="8">
+      <w:start w:val="1"/>
+      <w:numFmt w:val="decimal"/>
+      <w:lvlText w:val="%1.%2.%3.%4.%5.%6.%7.%8.%9"/>
+      <w:lvlJc w:val="left"/>
+      <w:pPr>
+        <w:ind w:left="4680" w:hanging="1800"/>
+      </w:pPr>
+      <w:rPr>
+        <w:rFonts w:hint="default"/>
+      </w:rPr>
+    </w:lvl>
+  </w:abstractNum>
+  <w:abstractNum w:abstractNumId="20" w15:restartNumberingAfterBreak="0">
     <w:nsid w:val="55252AA9"/>
     <w:multiLevelType w:val="hybridMultilevel"/>
     <w:tmpl w:val="B3846E06"/>
@@ -5080,7 +5610,7 @@
       </w:rPr>
     </w:lvl>
   </w:abstractNum>
-  <w:abstractNum w:abstractNumId="18" w15:restartNumberingAfterBreak="0">
+  <w:abstractNum w:abstractNumId="21" w15:restartNumberingAfterBreak="0">
     <w:nsid w:val="58D6476D"/>
     <w:multiLevelType w:val="hybridMultilevel"/>
     <w:tmpl w:val="DA4C4566"/>
@@ -5193,7 +5723,120 @@
       </w:rPr>
     </w:lvl>
   </w:abstractNum>
-  <w:abstractNum w:abstractNumId="19" w15:restartNumberingAfterBreak="0">
+  <w:abstractNum w:abstractNumId="22" w15:restartNumberingAfterBreak="0">
+    <w:nsid w:val="638E0783"/>
+    <w:multiLevelType w:val="hybridMultilevel"/>
+    <w:tmpl w:val="A1BC47A2"/>
+    <w:lvl w:ilvl="0" w:tplc="38090001">
+      <w:start w:val="1"/>
+      <w:numFmt w:val="bullet"/>
+      <w:lvlText w:val=""/>
+      <w:lvlJc w:val="left"/>
+      <w:pPr>
+        <w:ind w:left="720" w:hanging="360"/>
+      </w:pPr>
+      <w:rPr>
+        <w:rFonts w:ascii="Symbol" w:hAnsi="Symbol" w:hint="default"/>
+      </w:rPr>
+    </w:lvl>
+    <w:lvl w:ilvl="1" w:tplc="38090003" w:tentative="1">
+      <w:start w:val="1"/>
+      <w:numFmt w:val="bullet"/>
+      <w:lvlText w:val="o"/>
+      <w:lvlJc w:val="left"/>
+      <w:pPr>
+        <w:ind w:left="1440" w:hanging="360"/>
+      </w:pPr>
+      <w:rPr>
+        <w:rFonts w:ascii="Courier New" w:hAnsi="Courier New" w:cs="Courier New" w:hint="default"/>
+      </w:rPr>
+    </w:lvl>
+    <w:lvl w:ilvl="2" w:tplc="38090005" w:tentative="1">
+      <w:start w:val="1"/>
+      <w:numFmt w:val="bullet"/>
+      <w:lvlText w:val=""/>
+      <w:lvlJc w:val="left"/>
+      <w:pPr>
+        <w:ind w:left="2160" w:hanging="360"/>
+      </w:pPr>
+      <w:rPr>
+        <w:rFonts w:ascii="Wingdings" w:hAnsi="Wingdings" w:hint="default"/>
+      </w:rPr>
+    </w:lvl>
+    <w:lvl w:ilvl="3" w:tplc="38090001" w:tentative="1">
+      <w:start w:val="1"/>
+      <w:numFmt w:val="bullet"/>
+      <w:lvlText w:val=""/>
+      <w:lvlJc w:val="left"/>
+      <w:pPr>
+        <w:ind w:left="2880" w:hanging="360"/>
+      </w:pPr>
+      <w:rPr>
+        <w:rFonts w:ascii="Symbol" w:hAnsi="Symbol" w:hint="default"/>
+      </w:rPr>
+    </w:lvl>
+    <w:lvl w:ilvl="4" w:tplc="38090003" w:tentative="1">
+      <w:start w:val="1"/>
+      <w:numFmt w:val="bullet"/>
+      <w:lvlText w:val="o"/>
+      <w:lvlJc w:val="left"/>
+      <w:pPr>
+        <w:ind w:left="3600" w:hanging="360"/>
+      </w:pPr>
+      <w:rPr>
+        <w:rFonts w:ascii="Courier New" w:hAnsi="Courier New" w:cs="Courier New" w:hint="default"/>
+      </w:rPr>
+    </w:lvl>
+    <w:lvl w:ilvl="5" w:tplc="38090005" w:tentative="1">
+      <w:start w:val="1"/>
+      <w:numFmt w:val="bullet"/>
+      <w:lvlText w:val=""/>
+      <w:lvlJc w:val="left"/>
+      <w:pPr>
+        <w:ind w:left="4320" w:hanging="360"/>
+      </w:pPr>
+      <w:rPr>
+        <w:rFonts w:ascii="Wingdings" w:hAnsi="Wingdings" w:hint="default"/>
+      </w:rPr>
+    </w:lvl>
+    <w:lvl w:ilvl="6" w:tplc="38090001" w:tentative="1">
+      <w:start w:val="1"/>
+      <w:numFmt w:val="bullet"/>
+      <w:lvlText w:val=""/>
+      <w:lvlJc w:val="left"/>
+      <w:pPr>
+        <w:ind w:left="5040" w:hanging="360"/>
+      </w:pPr>
+      <w:rPr>
+        <w:rFonts w:ascii="Symbol" w:hAnsi="Symbol" w:hint="default"/>
+      </w:rPr>
+    </w:lvl>
+    <w:lvl w:ilvl="7" w:tplc="38090003" w:tentative="1">
+      <w:start w:val="1"/>
+      <w:numFmt w:val="bullet"/>
+      <w:lvlText w:val="o"/>
+      <w:lvlJc w:val="left"/>
+      <w:pPr>
+        <w:ind w:left="5760" w:hanging="360"/>
+      </w:pPr>
+      <w:rPr>
+        <w:rFonts w:ascii="Courier New" w:hAnsi="Courier New" w:cs="Courier New" w:hint="default"/>
+      </w:rPr>
+    </w:lvl>
+    <w:lvl w:ilvl="8" w:tplc="38090005" w:tentative="1">
+      <w:start w:val="1"/>
+      <w:numFmt w:val="bullet"/>
+      <w:lvlText w:val=""/>
+      <w:lvlJc w:val="left"/>
+      <w:pPr>
+        <w:ind w:left="6480" w:hanging="360"/>
+      </w:pPr>
+      <w:rPr>
+        <w:rFonts w:ascii="Wingdings" w:hAnsi="Wingdings" w:hint="default"/>
+      </w:rPr>
+    </w:lvl>
+  </w:abstractNum>
+  <w:abstractNum w:abstractNumId="23" w15:restartNumberingAfterBreak="0">
     <w:nsid w:val="671E3ACB"/>
     <w:multiLevelType w:val="hybridMultilevel"/>
     <w:tmpl w:val="5C4AF50A"/>
@@ -5209,7 +5852,7 @@
         <w:rFonts w:ascii="Times New Roman" w:eastAsiaTheme="minorHAnsi" w:hAnsi="Times New Roman" w:cs="Times New Roman" w:hint="default"/>
       </w:rPr>
     </w:lvl>
-    <w:lvl w:ilvl="1" w:tplc="38090003" w:tentative="1">
+    <w:lvl w:ilvl="1" w:tplc="38090003">
       <w:start w:val="1"/>
       <w:numFmt w:val="bullet"/>
       <w:lvlText w:val="o"/>
@@ -5306,7 +5949,7 @@
       </w:rPr>
     </w:lvl>
   </w:abstractNum>
-  <w:abstractNum w:abstractNumId="20" w15:restartNumberingAfterBreak="0">
+  <w:abstractNum w:abstractNumId="24" w15:restartNumberingAfterBreak="0">
     <w:nsid w:val="79352DB1"/>
     <w:multiLevelType w:val="hybridMultilevel"/>
     <w:tmpl w:val="19761118"/>
@@ -5392,7 +6035,7 @@
       </w:pPr>
     </w:lvl>
   </w:abstractNum>
-  <w:abstractNum w:abstractNumId="21" w15:restartNumberingAfterBreak="0">
+  <w:abstractNum w:abstractNumId="25" w15:restartNumberingAfterBreak="0">
     <w:nsid w:val="7ECF1075"/>
     <w:multiLevelType w:val="hybridMultilevel"/>
     <w:tmpl w:val="1D06C3A0"/>
@@ -5506,70 +6149,82 @@
     </w:lvl>
   </w:abstractNum>
   <w:num w:numId="1" w16cid:durableId="529539113">
-    <w:abstractNumId w:val="20"/>
+    <w:abstractNumId w:val="24"/>
   </w:num>
   <w:num w:numId="2" w16cid:durableId="917255642">
     <w:abstractNumId w:val="1"/>
   </w:num>
   <w:num w:numId="3" w16cid:durableId="1762798085">
+    <w:abstractNumId w:val="12"/>
+  </w:num>
+  <w:num w:numId="4" w16cid:durableId="729840929">
+    <w:abstractNumId w:val="5"/>
+  </w:num>
+  <w:num w:numId="5" w16cid:durableId="430593150">
+    <w:abstractNumId w:val="9"/>
+  </w:num>
+  <w:num w:numId="6" w16cid:durableId="224412204">
+    <w:abstractNumId w:val="8"/>
+  </w:num>
+  <w:num w:numId="7" w16cid:durableId="2086805429">
+    <w:abstractNumId w:val="13"/>
+  </w:num>
+  <w:num w:numId="8" w16cid:durableId="1873761999">
+    <w:abstractNumId w:val="6"/>
+  </w:num>
+  <w:num w:numId="9" w16cid:durableId="248856198">
+    <w:abstractNumId w:val="23"/>
+  </w:num>
+  <w:num w:numId="10" w16cid:durableId="1373460537">
+    <w:abstractNumId w:val="15"/>
+  </w:num>
+  <w:num w:numId="11" w16cid:durableId="677393145">
+    <w:abstractNumId w:val="14"/>
+  </w:num>
+  <w:num w:numId="12" w16cid:durableId="374505091">
+    <w:abstractNumId w:val="17"/>
+  </w:num>
+  <w:num w:numId="13" w16cid:durableId="1998654954">
+    <w:abstractNumId w:val="25"/>
+  </w:num>
+  <w:num w:numId="14" w16cid:durableId="1470054541">
     <w:abstractNumId w:val="11"/>
   </w:num>
-  <w:num w:numId="4" w16cid:durableId="729840929">
-    <w:abstractNumId w:val="4"/>
+  <w:num w:numId="15" w16cid:durableId="1342514367">
+    <w:abstractNumId w:val="16"/>
   </w:num>
-  <w:num w:numId="5" w16cid:durableId="430593150">
-    <w:abstractNumId w:val="8"/>
+  <w:num w:numId="16" w16cid:durableId="2142841426">
+    <w:abstractNumId w:val="21"/>
   </w:num>
-  <w:num w:numId="6" w16cid:durableId="224412204">
+  <w:num w:numId="17" w16cid:durableId="1008025158">
+    <w:abstractNumId w:val="20"/>
+  </w:num>
+  <w:num w:numId="18" w16cid:durableId="947157157">
+    <w:abstractNumId w:val="10"/>
+  </w:num>
+  <w:num w:numId="19" w16cid:durableId="1999798120">
+    <w:abstractNumId w:val="3"/>
+  </w:num>
+  <w:num w:numId="20" w16cid:durableId="582223148">
     <w:abstractNumId w:val="7"/>
   </w:num>
-  <w:num w:numId="7" w16cid:durableId="2086805429">
-    <w:abstractNumId w:val="12"/>
-  </w:num>
-  <w:num w:numId="8" w16cid:durableId="1873761999">
-    <w:abstractNumId w:val="5"/>
-  </w:num>
-  <w:num w:numId="9" w16cid:durableId="248856198">
-    <w:abstractNumId w:val="19"/>
-  </w:num>
-  <w:num w:numId="10" w16cid:durableId="1373460537">
-    <w:abstractNumId w:val="14"/>
-  </w:num>
-  <w:num w:numId="11" w16cid:durableId="677393145">
-    <w:abstractNumId w:val="13"/>
-  </w:num>
-  <w:num w:numId="12" w16cid:durableId="374505091">
-    <w:abstractNumId w:val="16"/>
-  </w:num>
-  <w:num w:numId="13" w16cid:durableId="1998654954">
-    <w:abstractNumId w:val="21"/>
-  </w:num>
-  <w:num w:numId="14" w16cid:durableId="1470054541">
-    <w:abstractNumId w:val="10"/>
-  </w:num>
-  <w:num w:numId="15" w16cid:durableId="1342514367">
-    <w:abstractNumId w:val="15"/>
-  </w:num>
-  <w:num w:numId="16" w16cid:durableId="2142841426">
-    <w:abstractNumId w:val="18"/>
-  </w:num>
-  <w:num w:numId="17" w16cid:durableId="1008025158">
-    <w:abstractNumId w:val="17"/>
-  </w:num>
-  <w:num w:numId="18" w16cid:durableId="947157157">
-    <w:abstractNumId w:val="9"/>
-  </w:num>
-  <w:num w:numId="19" w16cid:durableId="1999798120">
-    <w:abstractNumId w:val="2"/>
-  </w:num>
-  <w:num w:numId="20" w16cid:durableId="582223148">
-    <w:abstractNumId w:val="6"/>
-  </w:num>
   <w:num w:numId="21" w16cid:durableId="1648049312">
-    <w:abstractNumId w:val="3"/>
+    <w:abstractNumId w:val="4"/>
   </w:num>
   <w:num w:numId="22" w16cid:durableId="947543686">
     <w:abstractNumId w:val="0"/>
+  </w:num>
+  <w:num w:numId="23" w16cid:durableId="1301769892">
+    <w:abstractNumId w:val="22"/>
+  </w:num>
+  <w:num w:numId="24" w16cid:durableId="1714767010">
+    <w:abstractNumId w:val="18"/>
+  </w:num>
+  <w:num w:numId="25" w16cid:durableId="1041856459">
+    <w:abstractNumId w:val="19"/>
+  </w:num>
+  <w:num w:numId="26" w16cid:durableId="822162002">
+    <w:abstractNumId w:val="2"/>
   </w:num>
 </w:numbering>
 </file>
@@ -6177,6 +6832,7 @@
   <w:style w:type="character" w:default="1" w:styleId="DefaultParagraphFont">
     <w:name w:val="Default Paragraph Font"/>
     <w:uiPriority w:val="1"/>
+    <w:semiHidden/>
     <w:unhideWhenUsed/>
   </w:style>
   <w:style w:type="table" w:default="1" w:styleId="TableNormal">

</xml_diff>